<commit_message>
#5 Ajuste na introdução item 1
</commit_message>
<xml_diff>
--- a/documento_escrito_14_03_2023.docx
+++ b/documento_escrito_14_03_2023.docx
@@ -2536,7 +2536,7 @@
       <w:r>
         <w:fldChar w:fldCharType="separate"/>
       </w:r>
-      <w:hyperlink w:anchor="_Toc129114904" w:history="1">
+      <w:hyperlink w:anchor="_Toc129676483" w:history="1">
         <w:r>
           <w:rPr>
             <w:rStyle w:val="Hyperlink"/>
@@ -2564,7 +2564,7 @@
             <w:noProof/>
             <w:webHidden/>
           </w:rPr>
-          <w:instrText xml:space="preserve"> PAGEREF _Toc129114904 \h </w:instrText>
+          <w:instrText xml:space="preserve"> PAGEREF _Toc129676483 \h </w:instrText>
         </w:r>
         <w:r>
           <w:rPr>
@@ -2609,7 +2609,7 @@
           <w:lang w:eastAsia="pt-BR"/>
         </w:rPr>
       </w:pPr>
-      <w:hyperlink w:anchor="_Toc129114905" w:history="1">
+      <w:hyperlink w:anchor="_Toc129676484" w:history="1">
         <w:r>
           <w:rPr>
             <w:rStyle w:val="Hyperlink"/>
@@ -2637,7 +2637,7 @@
             <w:noProof/>
             <w:webHidden/>
           </w:rPr>
-          <w:instrText xml:space="preserve"> PAGEREF _Toc129114905 \h </w:instrText>
+          <w:instrText xml:space="preserve"> PAGEREF _Toc129676484 \h </w:instrText>
         </w:r>
         <w:r>
           <w:rPr>
@@ -2682,7 +2682,7 @@
           <w:lang w:eastAsia="pt-BR"/>
         </w:rPr>
       </w:pPr>
-      <w:hyperlink w:anchor="_Toc129114906" w:history="1">
+      <w:hyperlink w:anchor="_Toc129676485" w:history="1">
         <w:r>
           <w:rPr>
             <w:rStyle w:val="Hyperlink"/>
@@ -2710,7 +2710,7 @@
             <w:noProof/>
             <w:webHidden/>
           </w:rPr>
-          <w:instrText xml:space="preserve"> PAGEREF _Toc129114906 \h </w:instrText>
+          <w:instrText xml:space="preserve"> PAGEREF _Toc129676485 \h </w:instrText>
         </w:r>
         <w:r>
           <w:rPr>
@@ -2755,7 +2755,7 @@
           <w:lang w:eastAsia="pt-BR"/>
         </w:rPr>
       </w:pPr>
-      <w:hyperlink w:anchor="_Toc129114907" w:history="1">
+      <w:hyperlink w:anchor="_Toc129676486" w:history="1">
         <w:r>
           <w:rPr>
             <w:rStyle w:val="Hyperlink"/>
@@ -2783,7 +2783,7 @@
             <w:noProof/>
             <w:webHidden/>
           </w:rPr>
-          <w:instrText xml:space="preserve"> PAGEREF _Toc129114907 \h </w:instrText>
+          <w:instrText xml:space="preserve"> PAGEREF _Toc129676486 \h </w:instrText>
         </w:r>
         <w:r>
           <w:rPr>
@@ -2828,7 +2828,7 @@
           <w:lang w:eastAsia="pt-BR"/>
         </w:rPr>
       </w:pPr>
-      <w:hyperlink w:anchor="_Toc129114908" w:history="1">
+      <w:hyperlink w:anchor="_Toc129676487" w:history="1">
         <w:r>
           <w:rPr>
             <w:rStyle w:val="Hyperlink"/>
@@ -2856,7 +2856,7 @@
             <w:noProof/>
             <w:webHidden/>
           </w:rPr>
-          <w:instrText xml:space="preserve"> PAGEREF _Toc129114908 \h </w:instrText>
+          <w:instrText xml:space="preserve"> PAGEREF _Toc129676487 \h </w:instrText>
         </w:r>
         <w:r>
           <w:rPr>
@@ -2889,7 +2889,7 @@
     </w:p>
     <w:p>
       <w:pPr>
-        <w:pStyle w:val="Sumrio2"/>
+        <w:pStyle w:val="Sumrio3"/>
         <w:tabs>
           <w:tab w:val="right" w:leader="dot" w:pos="9061"/>
         </w:tabs>
@@ -2901,14 +2901,14 @@
           <w:lang w:eastAsia="pt-BR"/>
         </w:rPr>
       </w:pPr>
-      <w:hyperlink w:anchor="_Toc129114909" w:history="1">
+      <w:hyperlink w:anchor="_Toc129676488" w:history="1">
         <w:r>
           <w:rPr>
             <w:rStyle w:val="Hyperlink"/>
             <w:rFonts w:cs="Arial"/>
             <w:noProof/>
           </w:rPr>
-          <w:t>1.5 CRONOGRAMA DE ATIVIDADES</w:t>
+          <w:t>1.4.1 Pesquisa Exploratória</w:t>
         </w:r>
         <w:r>
           <w:rPr>
@@ -2929,7 +2929,153 @@
             <w:noProof/>
             <w:webHidden/>
           </w:rPr>
-          <w:instrText xml:space="preserve"> PAGEREF _Toc129114909 \h </w:instrText>
+          <w:instrText xml:space="preserve"> PAGEREF _Toc129676488 \h </w:instrText>
+        </w:r>
+        <w:r>
+          <w:rPr>
+            <w:noProof/>
+            <w:webHidden/>
+          </w:rPr>
+        </w:r>
+        <w:r>
+          <w:rPr>
+            <w:noProof/>
+            <w:webHidden/>
+          </w:rPr>
+          <w:fldChar w:fldCharType="separate"/>
+        </w:r>
+        <w:r>
+          <w:rPr>
+            <w:noProof/>
+            <w:webHidden/>
+          </w:rPr>
+          <w:t>11</w:t>
+        </w:r>
+        <w:r>
+          <w:rPr>
+            <w:noProof/>
+            <w:webHidden/>
+          </w:rPr>
+          <w:fldChar w:fldCharType="end"/>
+        </w:r>
+      </w:hyperlink>
+    </w:p>
+    <w:p>
+      <w:pPr>
+        <w:pStyle w:val="Sumrio3"/>
+        <w:tabs>
+          <w:tab w:val="right" w:leader="dot" w:pos="9061"/>
+        </w:tabs>
+        <w:rPr>
+          <w:rFonts w:asciiTheme="minorHAnsi" w:eastAsiaTheme="minorEastAsia" w:hAnsiTheme="minorHAnsi" w:cstheme="minorBidi"/>
+          <w:noProof/>
+          <w:sz w:val="22"/>
+          <w:szCs w:val="22"/>
+          <w:lang w:eastAsia="pt-BR"/>
+        </w:rPr>
+      </w:pPr>
+      <w:hyperlink w:anchor="_Toc129676489" w:history="1">
+        <w:r>
+          <w:rPr>
+            <w:rStyle w:val="Hyperlink"/>
+            <w:rFonts w:cs="Arial"/>
+            <w:noProof/>
+          </w:rPr>
+          <w:t>1.4.2 Técnica de Entrevista</w:t>
+        </w:r>
+        <w:r>
+          <w:rPr>
+            <w:noProof/>
+            <w:webHidden/>
+          </w:rPr>
+          <w:tab/>
+        </w:r>
+        <w:r>
+          <w:rPr>
+            <w:noProof/>
+            <w:webHidden/>
+          </w:rPr>
+          <w:fldChar w:fldCharType="begin"/>
+        </w:r>
+        <w:r>
+          <w:rPr>
+            <w:noProof/>
+            <w:webHidden/>
+          </w:rPr>
+          <w:instrText xml:space="preserve"> PAGEREF _Toc129676489 \h </w:instrText>
+        </w:r>
+        <w:r>
+          <w:rPr>
+            <w:noProof/>
+            <w:webHidden/>
+          </w:rPr>
+        </w:r>
+        <w:r>
+          <w:rPr>
+            <w:noProof/>
+            <w:webHidden/>
+          </w:rPr>
+          <w:fldChar w:fldCharType="separate"/>
+        </w:r>
+        <w:r>
+          <w:rPr>
+            <w:noProof/>
+            <w:webHidden/>
+          </w:rPr>
+          <w:t>12</w:t>
+        </w:r>
+        <w:r>
+          <w:rPr>
+            <w:noProof/>
+            <w:webHidden/>
+          </w:rPr>
+          <w:fldChar w:fldCharType="end"/>
+        </w:r>
+      </w:hyperlink>
+    </w:p>
+    <w:p>
+      <w:pPr>
+        <w:pStyle w:val="Sumrio3"/>
+        <w:tabs>
+          <w:tab w:val="right" w:leader="dot" w:pos="9061"/>
+        </w:tabs>
+        <w:rPr>
+          <w:rFonts w:asciiTheme="minorHAnsi" w:eastAsiaTheme="minorEastAsia" w:hAnsiTheme="minorHAnsi" w:cstheme="minorBidi"/>
+          <w:noProof/>
+          <w:sz w:val="22"/>
+          <w:szCs w:val="22"/>
+          <w:lang w:eastAsia="pt-BR"/>
+        </w:rPr>
+      </w:pPr>
+      <w:hyperlink w:anchor="_Toc129676490" w:history="1">
+        <w:r>
+          <w:rPr>
+            <w:rStyle w:val="Hyperlink"/>
+            <w:rFonts w:cs="Arial"/>
+            <w:noProof/>
+          </w:rPr>
+          <w:t>1.4.3 Pesquisa Bibliográfica</w:t>
+        </w:r>
+        <w:r>
+          <w:rPr>
+            <w:noProof/>
+            <w:webHidden/>
+          </w:rPr>
+          <w:tab/>
+        </w:r>
+        <w:r>
+          <w:rPr>
+            <w:noProof/>
+            <w:webHidden/>
+          </w:rPr>
+          <w:fldChar w:fldCharType="begin"/>
+        </w:r>
+        <w:r>
+          <w:rPr>
+            <w:noProof/>
+            <w:webHidden/>
+          </w:rPr>
+          <w:instrText xml:space="preserve"> PAGEREF _Toc129676490 \h </w:instrText>
         </w:r>
         <w:r>
           <w:rPr>
@@ -2962,7 +3108,7 @@
     </w:p>
     <w:p>
       <w:pPr>
-        <w:pStyle w:val="Sumrio1"/>
+        <w:pStyle w:val="Sumrio2"/>
         <w:tabs>
           <w:tab w:val="right" w:leader="dot" w:pos="9061"/>
         </w:tabs>
@@ -2974,14 +3120,14 @@
           <w:lang w:eastAsia="pt-BR"/>
         </w:rPr>
       </w:pPr>
-      <w:hyperlink w:anchor="_Toc129114910" w:history="1">
+      <w:hyperlink w:anchor="_Toc129676491" w:history="1">
         <w:r>
           <w:rPr>
             <w:rStyle w:val="Hyperlink"/>
             <w:rFonts w:cs="Arial"/>
             <w:noProof/>
           </w:rPr>
-          <w:t>2 FUNDAMENTAÇÃO TEÓRICA</w:t>
+          <w:t>1.5 CRONOGRAMA DE ATIVIDADES</w:t>
         </w:r>
         <w:r>
           <w:rPr>
@@ -3002,7 +3148,7 @@
             <w:noProof/>
             <w:webHidden/>
           </w:rPr>
-          <w:instrText xml:space="preserve"> PAGEREF _Toc129114910 \h </w:instrText>
+          <w:instrText xml:space="preserve"> PAGEREF _Toc129676491 \h </w:instrText>
         </w:r>
         <w:r>
           <w:rPr>
@@ -3035,7 +3181,7 @@
     </w:p>
     <w:p>
       <w:pPr>
-        <w:pStyle w:val="Sumrio2"/>
+        <w:pStyle w:val="Sumrio1"/>
         <w:tabs>
           <w:tab w:val="right" w:leader="dot" w:pos="9061"/>
         </w:tabs>
@@ -3047,14 +3193,14 @@
           <w:lang w:eastAsia="pt-BR"/>
         </w:rPr>
       </w:pPr>
-      <w:hyperlink w:anchor="_Toc129114911" w:history="1">
+      <w:hyperlink w:anchor="_Toc129676492" w:history="1">
         <w:r>
           <w:rPr>
             <w:rStyle w:val="Hyperlink"/>
             <w:rFonts w:cs="Arial"/>
             <w:noProof/>
           </w:rPr>
-          <w:t>2.1 O MERCADO DE ESTÉTICA</w:t>
+          <w:t>2 FUNDAMENTAÇÃO TEÓRICA</w:t>
         </w:r>
         <w:r>
           <w:rPr>
@@ -3075,80 +3221,7 @@
             <w:noProof/>
             <w:webHidden/>
           </w:rPr>
-          <w:instrText xml:space="preserve"> PAGEREF _Toc129114911 \h </w:instrText>
-        </w:r>
-        <w:r>
-          <w:rPr>
-            <w:noProof/>
-            <w:webHidden/>
-          </w:rPr>
-        </w:r>
-        <w:r>
-          <w:rPr>
-            <w:noProof/>
-            <w:webHidden/>
-          </w:rPr>
-          <w:fldChar w:fldCharType="separate"/>
-        </w:r>
-        <w:r>
-          <w:rPr>
-            <w:noProof/>
-            <w:webHidden/>
-          </w:rPr>
-          <w:t>14</w:t>
-        </w:r>
-        <w:r>
-          <w:rPr>
-            <w:noProof/>
-            <w:webHidden/>
-          </w:rPr>
-          <w:fldChar w:fldCharType="end"/>
-        </w:r>
-      </w:hyperlink>
-    </w:p>
-    <w:p>
-      <w:pPr>
-        <w:pStyle w:val="Sumrio2"/>
-        <w:tabs>
-          <w:tab w:val="right" w:leader="dot" w:pos="9061"/>
-        </w:tabs>
-        <w:rPr>
-          <w:rFonts w:asciiTheme="minorHAnsi" w:eastAsiaTheme="minorEastAsia" w:hAnsiTheme="minorHAnsi" w:cstheme="minorBidi"/>
-          <w:noProof/>
-          <w:sz w:val="22"/>
-          <w:szCs w:val="22"/>
-          <w:lang w:eastAsia="pt-BR"/>
-        </w:rPr>
-      </w:pPr>
-      <w:hyperlink w:anchor="_Toc129114912" w:history="1">
-        <w:r>
-          <w:rPr>
-            <w:rStyle w:val="Hyperlink"/>
-            <w:rFonts w:cs="Arial"/>
-            <w:noProof/>
-          </w:rPr>
-          <w:t>2.2 MODELAGEM DE SISTEMAS ATRAVÉS DE UML</w:t>
-        </w:r>
-        <w:r>
-          <w:rPr>
-            <w:noProof/>
-            <w:webHidden/>
-          </w:rPr>
-          <w:tab/>
-        </w:r>
-        <w:r>
-          <w:rPr>
-            <w:noProof/>
-            <w:webHidden/>
-          </w:rPr>
-          <w:fldChar w:fldCharType="begin"/>
-        </w:r>
-        <w:r>
-          <w:rPr>
-            <w:noProof/>
-            <w:webHidden/>
-          </w:rPr>
-          <w:instrText xml:space="preserve"> PAGEREF _Toc129114912 \h </w:instrText>
+          <w:instrText xml:space="preserve"> PAGEREF _Toc129676492 \h </w:instrText>
         </w:r>
         <w:r>
           <w:rPr>
@@ -3181,7 +3254,7 @@
     </w:p>
     <w:p>
       <w:pPr>
-        <w:pStyle w:val="Sumrio3"/>
+        <w:pStyle w:val="Sumrio2"/>
         <w:tabs>
           <w:tab w:val="right" w:leader="dot" w:pos="9061"/>
         </w:tabs>
@@ -3193,14 +3266,14 @@
           <w:lang w:eastAsia="pt-BR"/>
         </w:rPr>
       </w:pPr>
-      <w:hyperlink w:anchor="_Toc129114913" w:history="1">
+      <w:hyperlink w:anchor="_Toc129676493" w:history="1">
         <w:r>
           <w:rPr>
             <w:rStyle w:val="Hyperlink"/>
             <w:rFonts w:cs="Arial"/>
             <w:noProof/>
           </w:rPr>
-          <w:t>2.2.1 Diagrama de Classe</w:t>
+          <w:t>2.1 O MERCADO DE ESTÉTICA</w:t>
         </w:r>
         <w:r>
           <w:rPr>
@@ -3221,7 +3294,80 @@
             <w:noProof/>
             <w:webHidden/>
           </w:rPr>
-          <w:instrText xml:space="preserve"> PAGEREF _Toc129114913 \h </w:instrText>
+          <w:instrText xml:space="preserve"> PAGEREF _Toc129676493 \h </w:instrText>
+        </w:r>
+        <w:r>
+          <w:rPr>
+            <w:noProof/>
+            <w:webHidden/>
+          </w:rPr>
+        </w:r>
+        <w:r>
+          <w:rPr>
+            <w:noProof/>
+            <w:webHidden/>
+          </w:rPr>
+          <w:fldChar w:fldCharType="separate"/>
+        </w:r>
+        <w:r>
+          <w:rPr>
+            <w:noProof/>
+            <w:webHidden/>
+          </w:rPr>
+          <w:t>15</w:t>
+        </w:r>
+        <w:r>
+          <w:rPr>
+            <w:noProof/>
+            <w:webHidden/>
+          </w:rPr>
+          <w:fldChar w:fldCharType="end"/>
+        </w:r>
+      </w:hyperlink>
+    </w:p>
+    <w:p>
+      <w:pPr>
+        <w:pStyle w:val="Sumrio2"/>
+        <w:tabs>
+          <w:tab w:val="right" w:leader="dot" w:pos="9061"/>
+        </w:tabs>
+        <w:rPr>
+          <w:rFonts w:asciiTheme="minorHAnsi" w:eastAsiaTheme="minorEastAsia" w:hAnsiTheme="minorHAnsi" w:cstheme="minorBidi"/>
+          <w:noProof/>
+          <w:sz w:val="22"/>
+          <w:szCs w:val="22"/>
+          <w:lang w:eastAsia="pt-BR"/>
+        </w:rPr>
+      </w:pPr>
+      <w:hyperlink w:anchor="_Toc129676494" w:history="1">
+        <w:r>
+          <w:rPr>
+            <w:rStyle w:val="Hyperlink"/>
+            <w:rFonts w:cs="Arial"/>
+            <w:noProof/>
+          </w:rPr>
+          <w:t>2.2 MODELAGEM DE SISTEMAS ATRAVÉS DE UML</w:t>
+        </w:r>
+        <w:r>
+          <w:rPr>
+            <w:noProof/>
+            <w:webHidden/>
+          </w:rPr>
+          <w:tab/>
+        </w:r>
+        <w:r>
+          <w:rPr>
+            <w:noProof/>
+            <w:webHidden/>
+          </w:rPr>
+          <w:fldChar w:fldCharType="begin"/>
+        </w:r>
+        <w:r>
+          <w:rPr>
+            <w:noProof/>
+            <w:webHidden/>
+          </w:rPr>
+          <w:instrText xml:space="preserve"> PAGEREF _Toc129676494 \h </w:instrText>
         </w:r>
         <w:r>
           <w:rPr>
@@ -3266,14 +3412,14 @@
           <w:lang w:eastAsia="pt-BR"/>
         </w:rPr>
       </w:pPr>
-      <w:hyperlink w:anchor="_Toc129114914" w:history="1">
+      <w:hyperlink w:anchor="_Toc129676495" w:history="1">
         <w:r>
           <w:rPr>
             <w:rStyle w:val="Hyperlink"/>
             <w:rFonts w:cs="Arial"/>
             <w:noProof/>
           </w:rPr>
-          <w:t>2.2.2 Diagrama de Caso de Uso</w:t>
+          <w:t>2.2.1 Diagrama de Classe</w:t>
         </w:r>
         <w:r>
           <w:rPr>
@@ -3294,7 +3440,7 @@
             <w:noProof/>
             <w:webHidden/>
           </w:rPr>
-          <w:instrText xml:space="preserve"> PAGEREF _Toc129114914 \h </w:instrText>
+          <w:instrText xml:space="preserve"> PAGEREF _Toc129676495 \h </w:instrText>
         </w:r>
         <w:r>
           <w:rPr>
@@ -3339,7 +3485,80 @@
           <w:lang w:eastAsia="pt-BR"/>
         </w:rPr>
       </w:pPr>
-      <w:hyperlink w:anchor="_Toc129114915" w:history="1">
+      <w:hyperlink w:anchor="_Toc129676496" w:history="1">
+        <w:r>
+          <w:rPr>
+            <w:rStyle w:val="Hyperlink"/>
+            <w:rFonts w:cs="Arial"/>
+            <w:noProof/>
+          </w:rPr>
+          <w:t>2.2.2 Diagrama de Caso de Uso</w:t>
+        </w:r>
+        <w:r>
+          <w:rPr>
+            <w:noProof/>
+            <w:webHidden/>
+          </w:rPr>
+          <w:tab/>
+        </w:r>
+        <w:r>
+          <w:rPr>
+            <w:noProof/>
+            <w:webHidden/>
+          </w:rPr>
+          <w:fldChar w:fldCharType="begin"/>
+        </w:r>
+        <w:r>
+          <w:rPr>
+            <w:noProof/>
+            <w:webHidden/>
+          </w:rPr>
+          <w:instrText xml:space="preserve"> PAGEREF _Toc129676496 \h </w:instrText>
+        </w:r>
+        <w:r>
+          <w:rPr>
+            <w:noProof/>
+            <w:webHidden/>
+          </w:rPr>
+        </w:r>
+        <w:r>
+          <w:rPr>
+            <w:noProof/>
+            <w:webHidden/>
+          </w:rPr>
+          <w:fldChar w:fldCharType="separate"/>
+        </w:r>
+        <w:r>
+          <w:rPr>
+            <w:noProof/>
+            <w:webHidden/>
+          </w:rPr>
+          <w:t>18</w:t>
+        </w:r>
+        <w:r>
+          <w:rPr>
+            <w:noProof/>
+            <w:webHidden/>
+          </w:rPr>
+          <w:fldChar w:fldCharType="end"/>
+        </w:r>
+      </w:hyperlink>
+    </w:p>
+    <w:p>
+      <w:pPr>
+        <w:pStyle w:val="Sumrio3"/>
+        <w:tabs>
+          <w:tab w:val="right" w:leader="dot" w:pos="9061"/>
+        </w:tabs>
+        <w:rPr>
+          <w:rFonts w:asciiTheme="minorHAnsi" w:eastAsiaTheme="minorEastAsia" w:hAnsiTheme="minorHAnsi" w:cstheme="minorBidi"/>
+          <w:noProof/>
+          <w:sz w:val="22"/>
+          <w:szCs w:val="22"/>
+          <w:lang w:eastAsia="pt-BR"/>
+        </w:rPr>
+      </w:pPr>
+      <w:hyperlink w:anchor="_Toc129676497" w:history="1">
         <w:r>
           <w:rPr>
             <w:rStyle w:val="Hyperlink"/>
@@ -3367,80 +3586,7 @@
             <w:noProof/>
             <w:webHidden/>
           </w:rPr>
-          <w:instrText xml:space="preserve"> PAGEREF _Toc129114915 \h </w:instrText>
-        </w:r>
-        <w:r>
-          <w:rPr>
-            <w:noProof/>
-            <w:webHidden/>
-          </w:rPr>
-        </w:r>
-        <w:r>
-          <w:rPr>
-            <w:noProof/>
-            <w:webHidden/>
-          </w:rPr>
-          <w:fldChar w:fldCharType="separate"/>
-        </w:r>
-        <w:r>
-          <w:rPr>
-            <w:noProof/>
-            <w:webHidden/>
-          </w:rPr>
-          <w:t>19</w:t>
-        </w:r>
-        <w:r>
-          <w:rPr>
-            <w:noProof/>
-            <w:webHidden/>
-          </w:rPr>
-          <w:fldChar w:fldCharType="end"/>
-        </w:r>
-      </w:hyperlink>
-    </w:p>
-    <w:p>
-      <w:pPr>
-        <w:pStyle w:val="Sumrio2"/>
-        <w:tabs>
-          <w:tab w:val="right" w:leader="dot" w:pos="9061"/>
-        </w:tabs>
-        <w:rPr>
-          <w:rFonts w:asciiTheme="minorHAnsi" w:eastAsiaTheme="minorEastAsia" w:hAnsiTheme="minorHAnsi" w:cstheme="minorBidi"/>
-          <w:noProof/>
-          <w:sz w:val="22"/>
-          <w:szCs w:val="22"/>
-          <w:lang w:eastAsia="pt-BR"/>
-        </w:rPr>
-      </w:pPr>
-      <w:hyperlink w:anchor="_Toc129114916" w:history="1">
-        <w:r>
-          <w:rPr>
-            <w:rStyle w:val="Hyperlink"/>
-            <w:rFonts w:cs="Arial"/>
-            <w:noProof/>
-          </w:rPr>
-          <w:t>2.3 LINGUAGENS</w:t>
-        </w:r>
-        <w:r>
-          <w:rPr>
-            <w:noProof/>
-            <w:webHidden/>
-          </w:rPr>
-          <w:tab/>
-        </w:r>
-        <w:r>
-          <w:rPr>
-            <w:noProof/>
-            <w:webHidden/>
-          </w:rPr>
-          <w:fldChar w:fldCharType="begin"/>
-        </w:r>
-        <w:r>
-          <w:rPr>
-            <w:noProof/>
-            <w:webHidden/>
-          </w:rPr>
-          <w:instrText xml:space="preserve"> PAGEREF _Toc129114916 \h </w:instrText>
+          <w:instrText xml:space="preserve"> PAGEREF _Toc129676497 \h </w:instrText>
         </w:r>
         <w:r>
           <w:rPr>
@@ -3473,7 +3619,7 @@
     </w:p>
     <w:p>
       <w:pPr>
-        <w:pStyle w:val="Sumrio4"/>
+        <w:pStyle w:val="Sumrio2"/>
         <w:tabs>
           <w:tab w:val="right" w:leader="dot" w:pos="9061"/>
         </w:tabs>
@@ -3485,7 +3631,80 @@
           <w:lang w:eastAsia="pt-BR"/>
         </w:rPr>
       </w:pPr>
-      <w:hyperlink w:anchor="_Toc129114917" w:history="1">
+      <w:hyperlink w:anchor="_Toc129676498" w:history="1">
+        <w:r>
+          <w:rPr>
+            <w:rStyle w:val="Hyperlink"/>
+            <w:rFonts w:cs="Arial"/>
+            <w:noProof/>
+          </w:rPr>
+          <w:t>2.3 LINGUAGENS</w:t>
+        </w:r>
+        <w:r>
+          <w:rPr>
+            <w:noProof/>
+            <w:webHidden/>
+          </w:rPr>
+          <w:tab/>
+        </w:r>
+        <w:r>
+          <w:rPr>
+            <w:noProof/>
+            <w:webHidden/>
+          </w:rPr>
+          <w:fldChar w:fldCharType="begin"/>
+        </w:r>
+        <w:r>
+          <w:rPr>
+            <w:noProof/>
+            <w:webHidden/>
+          </w:rPr>
+          <w:instrText xml:space="preserve"> PAGEREF _Toc129676498 \h </w:instrText>
+        </w:r>
+        <w:r>
+          <w:rPr>
+            <w:noProof/>
+            <w:webHidden/>
+          </w:rPr>
+        </w:r>
+        <w:r>
+          <w:rPr>
+            <w:noProof/>
+            <w:webHidden/>
+          </w:rPr>
+          <w:fldChar w:fldCharType="separate"/>
+        </w:r>
+        <w:r>
+          <w:rPr>
+            <w:noProof/>
+            <w:webHidden/>
+          </w:rPr>
+          <w:t>21</w:t>
+        </w:r>
+        <w:r>
+          <w:rPr>
+            <w:noProof/>
+            <w:webHidden/>
+          </w:rPr>
+          <w:fldChar w:fldCharType="end"/>
+        </w:r>
+      </w:hyperlink>
+    </w:p>
+    <w:p>
+      <w:pPr>
+        <w:pStyle w:val="Sumrio4"/>
+        <w:tabs>
+          <w:tab w:val="right" w:leader="dot" w:pos="9061"/>
+        </w:tabs>
+        <w:rPr>
+          <w:rFonts w:asciiTheme="minorHAnsi" w:eastAsiaTheme="minorEastAsia" w:hAnsiTheme="minorHAnsi" w:cstheme="minorBidi"/>
+          <w:noProof/>
+          <w:sz w:val="22"/>
+          <w:szCs w:val="22"/>
+          <w:lang w:eastAsia="pt-BR"/>
+        </w:rPr>
+      </w:pPr>
+      <w:hyperlink w:anchor="_Toc129676499" w:history="1">
         <w:r>
           <w:rPr>
             <w:rStyle w:val="Hyperlink"/>
@@ -3513,7 +3732,7 @@
             <w:noProof/>
             <w:webHidden/>
           </w:rPr>
-          <w:instrText xml:space="preserve"> PAGEREF _Toc129114917 \h </w:instrText>
+          <w:instrText xml:space="preserve"> PAGEREF _Toc129676499 \h </w:instrText>
         </w:r>
         <w:r>
           <w:rPr>
@@ -3533,7 +3752,7 @@
             <w:noProof/>
             <w:webHidden/>
           </w:rPr>
-          <w:t>20</w:t>
+          <w:t>21</w:t>
         </w:r>
         <w:r>
           <w:rPr>
@@ -3558,7 +3777,7 @@
           <w:lang w:eastAsia="pt-BR"/>
         </w:rPr>
       </w:pPr>
-      <w:hyperlink w:anchor="_Toc129114918" w:history="1">
+      <w:hyperlink w:anchor="_Toc129676500" w:history="1">
         <w:r>
           <w:rPr>
             <w:rStyle w:val="Hyperlink"/>
@@ -3586,153 +3805,7 @@
             <w:noProof/>
             <w:webHidden/>
           </w:rPr>
-          <w:instrText xml:space="preserve"> PAGEREF _Toc129114918 \h </w:instrText>
-        </w:r>
-        <w:r>
-          <w:rPr>
-            <w:noProof/>
-            <w:webHidden/>
-          </w:rPr>
-        </w:r>
-        <w:r>
-          <w:rPr>
-            <w:noProof/>
-            <w:webHidden/>
-          </w:rPr>
-          <w:fldChar w:fldCharType="separate"/>
-        </w:r>
-        <w:r>
-          <w:rPr>
-            <w:noProof/>
-            <w:webHidden/>
-          </w:rPr>
-          <w:t>22</w:t>
-        </w:r>
-        <w:r>
-          <w:rPr>
-            <w:noProof/>
-            <w:webHidden/>
-          </w:rPr>
-          <w:fldChar w:fldCharType="end"/>
-        </w:r>
-      </w:hyperlink>
-    </w:p>
-    <w:p>
-      <w:pPr>
-        <w:pStyle w:val="Sumrio4"/>
-        <w:tabs>
-          <w:tab w:val="right" w:leader="dot" w:pos="9061"/>
-        </w:tabs>
-        <w:rPr>
-          <w:rFonts w:asciiTheme="minorHAnsi" w:eastAsiaTheme="minorEastAsia" w:hAnsiTheme="minorHAnsi" w:cstheme="minorBidi"/>
-          <w:noProof/>
-          <w:sz w:val="22"/>
-          <w:szCs w:val="22"/>
-          <w:lang w:eastAsia="pt-BR"/>
-        </w:rPr>
-      </w:pPr>
-      <w:hyperlink w:anchor="_Toc129114919" w:history="1">
-        <w:r>
-          <w:rPr>
-            <w:rStyle w:val="Hyperlink"/>
-            <w:rFonts w:cs="Arial"/>
-            <w:noProof/>
-          </w:rPr>
-          <w:t>2.3.2.1 Angular</w:t>
-        </w:r>
-        <w:r>
-          <w:rPr>
-            <w:noProof/>
-            <w:webHidden/>
-          </w:rPr>
-          <w:tab/>
-        </w:r>
-        <w:r>
-          <w:rPr>
-            <w:noProof/>
-            <w:webHidden/>
-          </w:rPr>
-          <w:fldChar w:fldCharType="begin"/>
-        </w:r>
-        <w:r>
-          <w:rPr>
-            <w:noProof/>
-            <w:webHidden/>
-          </w:rPr>
-          <w:instrText xml:space="preserve"> PAGEREF _Toc129114919 \h </w:instrText>
-        </w:r>
-        <w:r>
-          <w:rPr>
-            <w:noProof/>
-            <w:webHidden/>
-          </w:rPr>
-        </w:r>
-        <w:r>
-          <w:rPr>
-            <w:noProof/>
-            <w:webHidden/>
-          </w:rPr>
-          <w:fldChar w:fldCharType="separate"/>
-        </w:r>
-        <w:r>
-          <w:rPr>
-            <w:noProof/>
-            <w:webHidden/>
-          </w:rPr>
-          <w:t>22</w:t>
-        </w:r>
-        <w:r>
-          <w:rPr>
-            <w:noProof/>
-            <w:webHidden/>
-          </w:rPr>
-          <w:fldChar w:fldCharType="end"/>
-        </w:r>
-      </w:hyperlink>
-    </w:p>
-    <w:p>
-      <w:pPr>
-        <w:pStyle w:val="Sumrio3"/>
-        <w:tabs>
-          <w:tab w:val="right" w:leader="dot" w:pos="9061"/>
-        </w:tabs>
-        <w:rPr>
-          <w:rFonts w:asciiTheme="minorHAnsi" w:eastAsiaTheme="minorEastAsia" w:hAnsiTheme="minorHAnsi" w:cstheme="minorBidi"/>
-          <w:noProof/>
-          <w:sz w:val="22"/>
-          <w:szCs w:val="22"/>
-          <w:lang w:eastAsia="pt-BR"/>
-        </w:rPr>
-      </w:pPr>
-      <w:hyperlink w:anchor="_Toc129114920" w:history="1">
-        <w:r>
-          <w:rPr>
-            <w:rStyle w:val="Hyperlink"/>
-            <w:rFonts w:cs="Arial"/>
-            <w:noProof/>
-          </w:rPr>
-          <w:t>2.3.3 HTML</w:t>
-        </w:r>
-        <w:r>
-          <w:rPr>
-            <w:noProof/>
-            <w:webHidden/>
-          </w:rPr>
-          <w:tab/>
-        </w:r>
-        <w:r>
-          <w:rPr>
-            <w:noProof/>
-            <w:webHidden/>
-          </w:rPr>
-          <w:fldChar w:fldCharType="begin"/>
-        </w:r>
-        <w:r>
-          <w:rPr>
-            <w:noProof/>
-            <w:webHidden/>
-          </w:rPr>
-          <w:instrText xml:space="preserve"> PAGEREF _Toc129114920 \h </w:instrText>
+          <w:instrText xml:space="preserve"> PAGEREF _Toc129676500 \h </w:instrText>
         </w:r>
         <w:r>
           <w:rPr>
@@ -3765,7 +3838,7 @@
     </w:p>
     <w:p>
       <w:pPr>
-        <w:pStyle w:val="Sumrio3"/>
+        <w:pStyle w:val="Sumrio4"/>
         <w:tabs>
           <w:tab w:val="right" w:leader="dot" w:pos="9061"/>
         </w:tabs>
@@ -3777,14 +3850,14 @@
           <w:lang w:eastAsia="pt-BR"/>
         </w:rPr>
       </w:pPr>
-      <w:hyperlink w:anchor="_Toc129114921" w:history="1">
+      <w:hyperlink w:anchor="_Toc129676501" w:history="1">
         <w:r>
           <w:rPr>
             <w:rStyle w:val="Hyperlink"/>
             <w:rFonts w:cs="Arial"/>
             <w:noProof/>
           </w:rPr>
-          <w:t>2.3.4 CSS</w:t>
+          <w:t>2.3.2.1 Angular</w:t>
         </w:r>
         <w:r>
           <w:rPr>
@@ -3805,7 +3878,80 @@
             <w:noProof/>
             <w:webHidden/>
           </w:rPr>
-          <w:instrText xml:space="preserve"> PAGEREF _Toc129114921 \h </w:instrText>
+          <w:instrText xml:space="preserve"> PAGEREF _Toc129676501 \h </w:instrText>
+        </w:r>
+        <w:r>
+          <w:rPr>
+            <w:noProof/>
+            <w:webHidden/>
+          </w:rPr>
+        </w:r>
+        <w:r>
+          <w:rPr>
+            <w:noProof/>
+            <w:webHidden/>
+          </w:rPr>
+          <w:fldChar w:fldCharType="separate"/>
+        </w:r>
+        <w:r>
+          <w:rPr>
+            <w:noProof/>
+            <w:webHidden/>
+          </w:rPr>
+          <w:t>23</w:t>
+        </w:r>
+        <w:r>
+          <w:rPr>
+            <w:noProof/>
+            <w:webHidden/>
+          </w:rPr>
+          <w:fldChar w:fldCharType="end"/>
+        </w:r>
+      </w:hyperlink>
+    </w:p>
+    <w:p>
+      <w:pPr>
+        <w:pStyle w:val="Sumrio3"/>
+        <w:tabs>
+          <w:tab w:val="right" w:leader="dot" w:pos="9061"/>
+        </w:tabs>
+        <w:rPr>
+          <w:rFonts w:asciiTheme="minorHAnsi" w:eastAsiaTheme="minorEastAsia" w:hAnsiTheme="minorHAnsi" w:cstheme="minorBidi"/>
+          <w:noProof/>
+          <w:sz w:val="22"/>
+          <w:szCs w:val="22"/>
+          <w:lang w:eastAsia="pt-BR"/>
+        </w:rPr>
+      </w:pPr>
+      <w:hyperlink w:anchor="_Toc129676502" w:history="1">
+        <w:r>
+          <w:rPr>
+            <w:rStyle w:val="Hyperlink"/>
+            <w:rFonts w:cs="Arial"/>
+            <w:noProof/>
+          </w:rPr>
+          <w:t>2.3.3 HTML</w:t>
+        </w:r>
+        <w:r>
+          <w:rPr>
+            <w:noProof/>
+            <w:webHidden/>
+          </w:rPr>
+          <w:tab/>
+        </w:r>
+        <w:r>
+          <w:rPr>
+            <w:noProof/>
+            <w:webHidden/>
+          </w:rPr>
+          <w:fldChar w:fldCharType="begin"/>
+        </w:r>
+        <w:r>
+          <w:rPr>
+            <w:noProof/>
+            <w:webHidden/>
+          </w:rPr>
+          <w:instrText xml:space="preserve"> PAGEREF _Toc129676502 \h </w:instrText>
         </w:r>
         <w:r>
           <w:rPr>
@@ -3850,7 +3996,80 @@
           <w:lang w:eastAsia="pt-BR"/>
         </w:rPr>
       </w:pPr>
-      <w:hyperlink w:anchor="_Toc129114922" w:history="1">
+      <w:hyperlink w:anchor="_Toc129676503" w:history="1">
+        <w:r>
+          <w:rPr>
+            <w:rStyle w:val="Hyperlink"/>
+            <w:rFonts w:cs="Arial"/>
+            <w:noProof/>
+          </w:rPr>
+          <w:t>2.3.4 CSS</w:t>
+        </w:r>
+        <w:r>
+          <w:rPr>
+            <w:noProof/>
+            <w:webHidden/>
+          </w:rPr>
+          <w:tab/>
+        </w:r>
+        <w:r>
+          <w:rPr>
+            <w:noProof/>
+            <w:webHidden/>
+          </w:rPr>
+          <w:fldChar w:fldCharType="begin"/>
+        </w:r>
+        <w:r>
+          <w:rPr>
+            <w:noProof/>
+            <w:webHidden/>
+          </w:rPr>
+          <w:instrText xml:space="preserve"> PAGEREF _Toc129676503 \h </w:instrText>
+        </w:r>
+        <w:r>
+          <w:rPr>
+            <w:noProof/>
+            <w:webHidden/>
+          </w:rPr>
+        </w:r>
+        <w:r>
+          <w:rPr>
+            <w:noProof/>
+            <w:webHidden/>
+          </w:rPr>
+          <w:fldChar w:fldCharType="separate"/>
+        </w:r>
+        <w:r>
+          <w:rPr>
+            <w:noProof/>
+            <w:webHidden/>
+          </w:rPr>
+          <w:t>25</w:t>
+        </w:r>
+        <w:r>
+          <w:rPr>
+            <w:noProof/>
+            <w:webHidden/>
+          </w:rPr>
+          <w:fldChar w:fldCharType="end"/>
+        </w:r>
+      </w:hyperlink>
+    </w:p>
+    <w:p>
+      <w:pPr>
+        <w:pStyle w:val="Sumrio3"/>
+        <w:tabs>
+          <w:tab w:val="right" w:leader="dot" w:pos="9061"/>
+        </w:tabs>
+        <w:rPr>
+          <w:rFonts w:asciiTheme="minorHAnsi" w:eastAsiaTheme="minorEastAsia" w:hAnsiTheme="minorHAnsi" w:cstheme="minorBidi"/>
+          <w:noProof/>
+          <w:sz w:val="22"/>
+          <w:szCs w:val="22"/>
+          <w:lang w:eastAsia="pt-BR"/>
+        </w:rPr>
+      </w:pPr>
+      <w:hyperlink w:anchor="_Toc129676504" w:history="1">
         <w:r>
           <w:rPr>
             <w:rStyle w:val="Hyperlink"/>
@@ -3878,7 +4097,7 @@
             <w:noProof/>
             <w:webHidden/>
           </w:rPr>
-          <w:instrText xml:space="preserve"> PAGEREF _Toc129114922 \h </w:instrText>
+          <w:instrText xml:space="preserve"> PAGEREF _Toc129676504 \h </w:instrText>
         </w:r>
         <w:r>
           <w:rPr>
@@ -3898,7 +4117,7 @@
             <w:noProof/>
             <w:webHidden/>
           </w:rPr>
-          <w:t>24</w:t>
+          <w:t>25</w:t>
         </w:r>
         <w:r>
           <w:rPr>
@@ -3923,7 +4142,7 @@
           <w:lang w:eastAsia="pt-BR"/>
         </w:rPr>
       </w:pPr>
-      <w:hyperlink w:anchor="_Toc129114923" w:history="1">
+      <w:hyperlink w:anchor="_Toc129676505" w:history="1">
         <w:r>
           <w:rPr>
             <w:rStyle w:val="Hyperlink"/>
@@ -3954,7 +4173,7 @@
             <w:noProof/>
             <w:webHidden/>
           </w:rPr>
-          <w:instrText xml:space="preserve"> PAGEREF _Toc129114923 \h </w:instrText>
+          <w:instrText xml:space="preserve"> PAGEREF _Toc129676505 \h </w:instrText>
         </w:r>
         <w:r>
           <w:rPr>
@@ -3974,7 +4193,7 @@
             <w:noProof/>
             <w:webHidden/>
           </w:rPr>
-          <w:t>27</w:t>
+          <w:t>28</w:t>
         </w:r>
         <w:r>
           <w:rPr>
@@ -3999,7 +4218,7 @@
           <w:lang w:eastAsia="pt-BR"/>
         </w:rPr>
       </w:pPr>
-      <w:hyperlink w:anchor="_Toc129114924" w:history="1">
+      <w:hyperlink w:anchor="_Toc129676506" w:history="1">
         <w:r>
           <w:rPr>
             <w:rStyle w:val="Hyperlink"/>
@@ -4029,226 +4248,7 @@
             <w:noProof/>
             <w:webHidden/>
           </w:rPr>
-          <w:instrText xml:space="preserve"> PAGEREF _Toc129114924 \h </w:instrText>
-        </w:r>
-        <w:r>
-          <w:rPr>
-            <w:noProof/>
-            <w:webHidden/>
-          </w:rPr>
-        </w:r>
-        <w:r>
-          <w:rPr>
-            <w:noProof/>
-            <w:webHidden/>
-          </w:rPr>
-          <w:fldChar w:fldCharType="separate"/>
-        </w:r>
-        <w:r>
-          <w:rPr>
-            <w:noProof/>
-            <w:webHidden/>
-          </w:rPr>
-          <w:t>27</w:t>
-        </w:r>
-        <w:r>
-          <w:rPr>
-            <w:noProof/>
-            <w:webHidden/>
-          </w:rPr>
-          <w:fldChar w:fldCharType="end"/>
-        </w:r>
-      </w:hyperlink>
-    </w:p>
-    <w:p>
-      <w:pPr>
-        <w:pStyle w:val="Sumrio3"/>
-        <w:tabs>
-          <w:tab w:val="right" w:leader="dot" w:pos="9061"/>
-        </w:tabs>
-        <w:rPr>
-          <w:rFonts w:asciiTheme="minorHAnsi" w:eastAsiaTheme="minorEastAsia" w:hAnsiTheme="minorHAnsi" w:cstheme="minorBidi"/>
-          <w:noProof/>
-          <w:sz w:val="22"/>
-          <w:szCs w:val="22"/>
-          <w:lang w:eastAsia="pt-BR"/>
-        </w:rPr>
-      </w:pPr>
-      <w:hyperlink w:anchor="_Toc129114925" w:history="1">
-        <w:r>
-          <w:rPr>
-            <w:rStyle w:val="Hyperlink"/>
-            <w:rFonts w:cs="Arial"/>
-            <w:noProof/>
-          </w:rPr>
-          <w:t>3.1.1 Segmento de atuação e nicho de mercado</w:t>
-        </w:r>
-        <w:r>
-          <w:rPr>
-            <w:noProof/>
-            <w:webHidden/>
-          </w:rPr>
-          <w:tab/>
-        </w:r>
-        <w:r>
-          <w:rPr>
-            <w:noProof/>
-            <w:webHidden/>
-          </w:rPr>
-          <w:fldChar w:fldCharType="begin"/>
-        </w:r>
-        <w:r>
-          <w:rPr>
-            <w:noProof/>
-            <w:webHidden/>
-          </w:rPr>
-          <w:instrText xml:space="preserve"> PAGEREF _Toc129114925 \h </w:instrText>
-        </w:r>
-        <w:r>
-          <w:rPr>
-            <w:noProof/>
-            <w:webHidden/>
-          </w:rPr>
-        </w:r>
-        <w:r>
-          <w:rPr>
-            <w:noProof/>
-            <w:webHidden/>
-          </w:rPr>
-          <w:fldChar w:fldCharType="separate"/>
-        </w:r>
-        <w:r>
-          <w:rPr>
-            <w:noProof/>
-            <w:webHidden/>
-          </w:rPr>
-          <w:t>27</w:t>
-        </w:r>
-        <w:r>
-          <w:rPr>
-            <w:noProof/>
-            <w:webHidden/>
-          </w:rPr>
-          <w:fldChar w:fldCharType="end"/>
-        </w:r>
-      </w:hyperlink>
-    </w:p>
-    <w:p>
-      <w:pPr>
-        <w:pStyle w:val="Sumrio3"/>
-        <w:tabs>
-          <w:tab w:val="right" w:leader="dot" w:pos="9061"/>
-        </w:tabs>
-        <w:rPr>
-          <w:rFonts w:asciiTheme="minorHAnsi" w:eastAsiaTheme="minorEastAsia" w:hAnsiTheme="minorHAnsi" w:cstheme="minorBidi"/>
-          <w:noProof/>
-          <w:sz w:val="22"/>
-          <w:szCs w:val="22"/>
-          <w:lang w:eastAsia="pt-BR"/>
-        </w:rPr>
-      </w:pPr>
-      <w:hyperlink w:anchor="_Toc129114926" w:history="1">
-        <w:r>
-          <w:rPr>
-            <w:rStyle w:val="Hyperlink"/>
-            <w:rFonts w:cs="Arial"/>
-            <w:noProof/>
-          </w:rPr>
-          <w:t>3.1.2 Fornecedores e parceiros</w:t>
-        </w:r>
-        <w:r>
-          <w:rPr>
-            <w:noProof/>
-            <w:webHidden/>
-          </w:rPr>
-          <w:tab/>
-        </w:r>
-        <w:r>
-          <w:rPr>
-            <w:noProof/>
-            <w:webHidden/>
-          </w:rPr>
-          <w:fldChar w:fldCharType="begin"/>
-        </w:r>
-        <w:r>
-          <w:rPr>
-            <w:noProof/>
-            <w:webHidden/>
-          </w:rPr>
-          <w:instrText xml:space="preserve"> PAGEREF _Toc129114926 \h </w:instrText>
-        </w:r>
-        <w:r>
-          <w:rPr>
-            <w:noProof/>
-            <w:webHidden/>
-          </w:rPr>
-        </w:r>
-        <w:r>
-          <w:rPr>
-            <w:noProof/>
-            <w:webHidden/>
-          </w:rPr>
-          <w:fldChar w:fldCharType="separate"/>
-        </w:r>
-        <w:r>
-          <w:rPr>
-            <w:noProof/>
-            <w:webHidden/>
-          </w:rPr>
-          <w:t>27</w:t>
-        </w:r>
-        <w:r>
-          <w:rPr>
-            <w:noProof/>
-            <w:webHidden/>
-          </w:rPr>
-          <w:fldChar w:fldCharType="end"/>
-        </w:r>
-      </w:hyperlink>
-    </w:p>
-    <w:p>
-      <w:pPr>
-        <w:pStyle w:val="Sumrio1"/>
-        <w:tabs>
-          <w:tab w:val="right" w:leader="dot" w:pos="9061"/>
-        </w:tabs>
-        <w:rPr>
-          <w:rFonts w:asciiTheme="minorHAnsi" w:eastAsiaTheme="minorEastAsia" w:hAnsiTheme="minorHAnsi" w:cstheme="minorBidi"/>
-          <w:noProof/>
-          <w:sz w:val="22"/>
-          <w:szCs w:val="22"/>
-          <w:lang w:eastAsia="pt-BR"/>
-        </w:rPr>
-      </w:pPr>
-      <w:hyperlink w:anchor="_Toc129114927" w:history="1">
-        <w:r>
-          <w:rPr>
-            <w:rStyle w:val="Hyperlink"/>
-            <w:rFonts w:cs="Arial"/>
-            <w:noProof/>
-          </w:rPr>
-          <w:t>4 SOLUÇÃO PROPOSTA</w:t>
-        </w:r>
-        <w:r>
-          <w:rPr>
-            <w:noProof/>
-            <w:webHidden/>
-          </w:rPr>
-          <w:tab/>
-        </w:r>
-        <w:r>
-          <w:rPr>
-            <w:noProof/>
-            <w:webHidden/>
-          </w:rPr>
-          <w:fldChar w:fldCharType="begin"/>
-        </w:r>
-        <w:r>
-          <w:rPr>
-            <w:noProof/>
-            <w:webHidden/>
-          </w:rPr>
-          <w:instrText xml:space="preserve"> PAGEREF _Toc129114927 \h </w:instrText>
+          <w:instrText xml:space="preserve"> PAGEREF _Toc129676506 \h </w:instrText>
         </w:r>
         <w:r>
           <w:rPr>
@@ -4281,7 +4281,7 @@
     </w:p>
     <w:p>
       <w:pPr>
-        <w:pStyle w:val="Sumrio2"/>
+        <w:pStyle w:val="Sumrio3"/>
         <w:tabs>
           <w:tab w:val="right" w:leader="dot" w:pos="9061"/>
         </w:tabs>
@@ -4293,14 +4293,14 @@
           <w:lang w:eastAsia="pt-BR"/>
         </w:rPr>
       </w:pPr>
-      <w:hyperlink w:anchor="_Toc129114928" w:history="1">
+      <w:hyperlink w:anchor="_Toc129676507" w:history="1">
         <w:r>
           <w:rPr>
             <w:rStyle w:val="Hyperlink"/>
             <w:rFonts w:cs="Arial"/>
             <w:noProof/>
           </w:rPr>
-          <w:t>4.1 ANÁLISE DE REQUISITOS</w:t>
+          <w:t>3.1.1 Segmento de atuação e nicho de mercado</w:t>
         </w:r>
         <w:r>
           <w:rPr>
@@ -4321,7 +4321,7 @@
             <w:noProof/>
             <w:webHidden/>
           </w:rPr>
-          <w:instrText xml:space="preserve"> PAGEREF _Toc129114928 \h </w:instrText>
+          <w:instrText xml:space="preserve"> PAGEREF _Toc129676507 \h </w:instrText>
         </w:r>
         <w:r>
           <w:rPr>
@@ -4366,14 +4366,14 @@
           <w:lang w:eastAsia="pt-BR"/>
         </w:rPr>
       </w:pPr>
-      <w:hyperlink w:anchor="_Toc129114929" w:history="1">
+      <w:hyperlink w:anchor="_Toc129676508" w:history="1">
         <w:r>
           <w:rPr>
             <w:rStyle w:val="Hyperlink"/>
             <w:rFonts w:cs="Arial"/>
             <w:noProof/>
           </w:rPr>
-          <w:t>4.1.1 Descrição do Sistema ou Produto</w:t>
+          <w:t>3.1.2 Fornecedores e parceiros</w:t>
         </w:r>
         <w:r>
           <w:rPr>
@@ -4394,7 +4394,7 @@
             <w:noProof/>
             <w:webHidden/>
           </w:rPr>
-          <w:instrText xml:space="preserve"> PAGEREF _Toc129114929 \h </w:instrText>
+          <w:instrText xml:space="preserve"> PAGEREF _Toc129676508 \h </w:instrText>
         </w:r>
         <w:r>
           <w:rPr>
@@ -4427,7 +4427,7 @@
     </w:p>
     <w:p>
       <w:pPr>
-        <w:pStyle w:val="Sumrio3"/>
+        <w:pStyle w:val="Sumrio1"/>
         <w:tabs>
           <w:tab w:val="right" w:leader="dot" w:pos="9061"/>
         </w:tabs>
@@ -4439,14 +4439,14 @@
           <w:lang w:eastAsia="pt-BR"/>
         </w:rPr>
       </w:pPr>
-      <w:hyperlink w:anchor="_Toc129114930" w:history="1">
+      <w:hyperlink w:anchor="_Toc129676509" w:history="1">
         <w:r>
           <w:rPr>
             <w:rStyle w:val="Hyperlink"/>
             <w:rFonts w:cs="Arial"/>
             <w:noProof/>
           </w:rPr>
-          <w:t>4.1.2 Especificação de Requisitos do Sistema ou Produto</w:t>
+          <w:t>4 SOLUÇÃO PROPOSTA</w:t>
         </w:r>
         <w:r>
           <w:rPr>
@@ -4467,226 +4467,7 @@
             <w:noProof/>
             <w:webHidden/>
           </w:rPr>
-          <w:instrText xml:space="preserve"> PAGEREF _Toc129114930 \h </w:instrText>
-        </w:r>
-        <w:r>
-          <w:rPr>
-            <w:noProof/>
-            <w:webHidden/>
-          </w:rPr>
-        </w:r>
-        <w:r>
-          <w:rPr>
-            <w:noProof/>
-            <w:webHidden/>
-          </w:rPr>
-          <w:fldChar w:fldCharType="separate"/>
-        </w:r>
-        <w:r>
-          <w:rPr>
-            <w:noProof/>
-            <w:webHidden/>
-          </w:rPr>
-          <w:t>28</w:t>
-        </w:r>
-        <w:r>
-          <w:rPr>
-            <w:noProof/>
-            <w:webHidden/>
-          </w:rPr>
-          <w:fldChar w:fldCharType="end"/>
-        </w:r>
-      </w:hyperlink>
-    </w:p>
-    <w:p>
-      <w:pPr>
-        <w:pStyle w:val="Sumrio4"/>
-        <w:tabs>
-          <w:tab w:val="right" w:leader="dot" w:pos="9061"/>
-        </w:tabs>
-        <w:rPr>
-          <w:rFonts w:asciiTheme="minorHAnsi" w:eastAsiaTheme="minorEastAsia" w:hAnsiTheme="minorHAnsi" w:cstheme="minorBidi"/>
-          <w:noProof/>
-          <w:sz w:val="22"/>
-          <w:szCs w:val="22"/>
-          <w:lang w:eastAsia="pt-BR"/>
-        </w:rPr>
-      </w:pPr>
-      <w:hyperlink w:anchor="_Toc129114931" w:history="1">
-        <w:r>
-          <w:rPr>
-            <w:rStyle w:val="Hyperlink"/>
-            <w:rFonts w:cs="Arial"/>
-            <w:noProof/>
-          </w:rPr>
-          <w:t>4.1.2.1 Requisitos Funcionais</w:t>
-        </w:r>
-        <w:r>
-          <w:rPr>
-            <w:noProof/>
-            <w:webHidden/>
-          </w:rPr>
-          <w:tab/>
-        </w:r>
-        <w:r>
-          <w:rPr>
-            <w:noProof/>
-            <w:webHidden/>
-          </w:rPr>
-          <w:fldChar w:fldCharType="begin"/>
-        </w:r>
-        <w:r>
-          <w:rPr>
-            <w:noProof/>
-            <w:webHidden/>
-          </w:rPr>
-          <w:instrText xml:space="preserve"> PAGEREF _Toc129114931 \h </w:instrText>
-        </w:r>
-        <w:r>
-          <w:rPr>
-            <w:noProof/>
-            <w:webHidden/>
-          </w:rPr>
-        </w:r>
-        <w:r>
-          <w:rPr>
-            <w:noProof/>
-            <w:webHidden/>
-          </w:rPr>
-          <w:fldChar w:fldCharType="separate"/>
-        </w:r>
-        <w:r>
-          <w:rPr>
-            <w:noProof/>
-            <w:webHidden/>
-          </w:rPr>
-          <w:t>28</w:t>
-        </w:r>
-        <w:r>
-          <w:rPr>
-            <w:noProof/>
-            <w:webHidden/>
-          </w:rPr>
-          <w:fldChar w:fldCharType="end"/>
-        </w:r>
-      </w:hyperlink>
-    </w:p>
-    <w:p>
-      <w:pPr>
-        <w:pStyle w:val="Sumrio1"/>
-        <w:tabs>
-          <w:tab w:val="right" w:leader="dot" w:pos="9061"/>
-        </w:tabs>
-        <w:rPr>
-          <w:rFonts w:asciiTheme="minorHAnsi" w:eastAsiaTheme="minorEastAsia" w:hAnsiTheme="minorHAnsi" w:cstheme="minorBidi"/>
-          <w:noProof/>
-          <w:sz w:val="22"/>
-          <w:szCs w:val="22"/>
-          <w:lang w:eastAsia="pt-BR"/>
-        </w:rPr>
-      </w:pPr>
-      <w:hyperlink w:anchor="_Toc129114932" w:history="1">
-        <w:r>
-          <w:rPr>
-            <w:rStyle w:val="Hyperlink"/>
-            <w:rFonts w:cs="Arial"/>
-            <w:noProof/>
-          </w:rPr>
-          <w:t>CONSIDERAÇÕES FINAIS</w:t>
-        </w:r>
-        <w:r>
-          <w:rPr>
-            <w:noProof/>
-            <w:webHidden/>
-          </w:rPr>
-          <w:tab/>
-        </w:r>
-        <w:r>
-          <w:rPr>
-            <w:noProof/>
-            <w:webHidden/>
-          </w:rPr>
-          <w:fldChar w:fldCharType="begin"/>
-        </w:r>
-        <w:r>
-          <w:rPr>
-            <w:noProof/>
-            <w:webHidden/>
-          </w:rPr>
-          <w:instrText xml:space="preserve"> PAGEREF _Toc129114932 \h </w:instrText>
-        </w:r>
-        <w:r>
-          <w:rPr>
-            <w:noProof/>
-            <w:webHidden/>
-          </w:rPr>
-        </w:r>
-        <w:r>
-          <w:rPr>
-            <w:noProof/>
-            <w:webHidden/>
-          </w:rPr>
-          <w:fldChar w:fldCharType="separate"/>
-        </w:r>
-        <w:r>
-          <w:rPr>
-            <w:noProof/>
-            <w:webHidden/>
-          </w:rPr>
-          <w:t>29</w:t>
-        </w:r>
-        <w:r>
-          <w:rPr>
-            <w:noProof/>
-            <w:webHidden/>
-          </w:rPr>
-          <w:fldChar w:fldCharType="end"/>
-        </w:r>
-      </w:hyperlink>
-    </w:p>
-    <w:p>
-      <w:pPr>
-        <w:pStyle w:val="Sumrio1"/>
-        <w:tabs>
-          <w:tab w:val="right" w:leader="dot" w:pos="9061"/>
-        </w:tabs>
-        <w:rPr>
-          <w:rFonts w:asciiTheme="minorHAnsi" w:eastAsiaTheme="minorEastAsia" w:hAnsiTheme="minorHAnsi" w:cstheme="minorBidi"/>
-          <w:noProof/>
-          <w:sz w:val="22"/>
-          <w:szCs w:val="22"/>
-          <w:lang w:eastAsia="pt-BR"/>
-        </w:rPr>
-      </w:pPr>
-      <w:hyperlink w:anchor="_Toc129114933" w:history="1">
-        <w:r>
-          <w:rPr>
-            <w:rStyle w:val="Hyperlink"/>
-            <w:rFonts w:cs="Arial"/>
-            <w:noProof/>
-          </w:rPr>
-          <w:t>REFERÊNCIAS</w:t>
-        </w:r>
-        <w:r>
-          <w:rPr>
-            <w:noProof/>
-            <w:webHidden/>
-          </w:rPr>
-          <w:tab/>
-        </w:r>
-        <w:r>
-          <w:rPr>
-            <w:noProof/>
-            <w:webHidden/>
-          </w:rPr>
-          <w:fldChar w:fldCharType="begin"/>
-        </w:r>
-        <w:r>
-          <w:rPr>
-            <w:noProof/>
-            <w:webHidden/>
-          </w:rPr>
-          <w:instrText xml:space="preserve"> PAGEREF _Toc129114933 \h </w:instrText>
+          <w:instrText xml:space="preserve"> PAGEREF _Toc129676509 \h </w:instrText>
         </w:r>
         <w:r>
           <w:rPr>
@@ -4719,7 +4500,7 @@
     </w:p>
     <w:p>
       <w:pPr>
-        <w:pStyle w:val="Sumrio1"/>
+        <w:pStyle w:val="Sumrio2"/>
         <w:tabs>
           <w:tab w:val="right" w:leader="dot" w:pos="9061"/>
         </w:tabs>
@@ -4731,7 +4512,445 @@
           <w:lang w:eastAsia="pt-BR"/>
         </w:rPr>
       </w:pPr>
-      <w:hyperlink w:anchor="_Toc129114934" w:history="1">
+      <w:hyperlink w:anchor="_Toc129676510" w:history="1">
+        <w:r>
+          <w:rPr>
+            <w:rStyle w:val="Hyperlink"/>
+            <w:rFonts w:cs="Arial"/>
+            <w:noProof/>
+          </w:rPr>
+          <w:t>4.1 ANÁLISE DE REQUISITOS</w:t>
+        </w:r>
+        <w:r>
+          <w:rPr>
+            <w:noProof/>
+            <w:webHidden/>
+          </w:rPr>
+          <w:tab/>
+        </w:r>
+        <w:r>
+          <w:rPr>
+            <w:noProof/>
+            <w:webHidden/>
+          </w:rPr>
+          <w:fldChar w:fldCharType="begin"/>
+        </w:r>
+        <w:r>
+          <w:rPr>
+            <w:noProof/>
+            <w:webHidden/>
+          </w:rPr>
+          <w:instrText xml:space="preserve"> PAGEREF _Toc129676510 \h </w:instrText>
+        </w:r>
+        <w:r>
+          <w:rPr>
+            <w:noProof/>
+            <w:webHidden/>
+          </w:rPr>
+        </w:r>
+        <w:r>
+          <w:rPr>
+            <w:noProof/>
+            <w:webHidden/>
+          </w:rPr>
+          <w:fldChar w:fldCharType="separate"/>
+        </w:r>
+        <w:r>
+          <w:rPr>
+            <w:noProof/>
+            <w:webHidden/>
+          </w:rPr>
+          <w:t>30</w:t>
+        </w:r>
+        <w:r>
+          <w:rPr>
+            <w:noProof/>
+            <w:webHidden/>
+          </w:rPr>
+          <w:fldChar w:fldCharType="end"/>
+        </w:r>
+      </w:hyperlink>
+    </w:p>
+    <w:p>
+      <w:pPr>
+        <w:pStyle w:val="Sumrio3"/>
+        <w:tabs>
+          <w:tab w:val="right" w:leader="dot" w:pos="9061"/>
+        </w:tabs>
+        <w:rPr>
+          <w:rFonts w:asciiTheme="minorHAnsi" w:eastAsiaTheme="minorEastAsia" w:hAnsiTheme="minorHAnsi" w:cstheme="minorBidi"/>
+          <w:noProof/>
+          <w:sz w:val="22"/>
+          <w:szCs w:val="22"/>
+          <w:lang w:eastAsia="pt-BR"/>
+        </w:rPr>
+      </w:pPr>
+      <w:hyperlink w:anchor="_Toc129676511" w:history="1">
+        <w:r>
+          <w:rPr>
+            <w:rStyle w:val="Hyperlink"/>
+            <w:rFonts w:cs="Arial"/>
+            <w:noProof/>
+          </w:rPr>
+          <w:t>4.1.1 Descrição do Sistema ou Produto</w:t>
+        </w:r>
+        <w:r>
+          <w:rPr>
+            <w:noProof/>
+            <w:webHidden/>
+          </w:rPr>
+          <w:tab/>
+        </w:r>
+        <w:r>
+          <w:rPr>
+            <w:noProof/>
+            <w:webHidden/>
+          </w:rPr>
+          <w:fldChar w:fldCharType="begin"/>
+        </w:r>
+        <w:r>
+          <w:rPr>
+            <w:noProof/>
+            <w:webHidden/>
+          </w:rPr>
+          <w:instrText xml:space="preserve"> PAGEREF _Toc129676511 \h </w:instrText>
+        </w:r>
+        <w:r>
+          <w:rPr>
+            <w:noProof/>
+            <w:webHidden/>
+          </w:rPr>
+        </w:r>
+        <w:r>
+          <w:rPr>
+            <w:noProof/>
+            <w:webHidden/>
+          </w:rPr>
+          <w:fldChar w:fldCharType="separate"/>
+        </w:r>
+        <w:r>
+          <w:rPr>
+            <w:noProof/>
+            <w:webHidden/>
+          </w:rPr>
+          <w:t>31</w:t>
+        </w:r>
+        <w:r>
+          <w:rPr>
+            <w:noProof/>
+            <w:webHidden/>
+          </w:rPr>
+          <w:fldChar w:fldCharType="end"/>
+        </w:r>
+      </w:hyperlink>
+    </w:p>
+    <w:p>
+      <w:pPr>
+        <w:pStyle w:val="Sumrio3"/>
+        <w:tabs>
+          <w:tab w:val="right" w:leader="dot" w:pos="9061"/>
+        </w:tabs>
+        <w:rPr>
+          <w:rFonts w:asciiTheme="minorHAnsi" w:eastAsiaTheme="minorEastAsia" w:hAnsiTheme="minorHAnsi" w:cstheme="minorBidi"/>
+          <w:noProof/>
+          <w:sz w:val="22"/>
+          <w:szCs w:val="22"/>
+          <w:lang w:eastAsia="pt-BR"/>
+        </w:rPr>
+      </w:pPr>
+      <w:hyperlink w:anchor="_Toc129676512" w:history="1">
+        <w:r>
+          <w:rPr>
+            <w:rStyle w:val="Hyperlink"/>
+            <w:rFonts w:cs="Arial"/>
+            <w:noProof/>
+          </w:rPr>
+          <w:t>4.1.2 Especificação de Requisitos do Sistema ou Produto</w:t>
+        </w:r>
+        <w:r>
+          <w:rPr>
+            <w:noProof/>
+            <w:webHidden/>
+          </w:rPr>
+          <w:tab/>
+        </w:r>
+        <w:r>
+          <w:rPr>
+            <w:noProof/>
+            <w:webHidden/>
+          </w:rPr>
+          <w:fldChar w:fldCharType="begin"/>
+        </w:r>
+        <w:r>
+          <w:rPr>
+            <w:noProof/>
+            <w:webHidden/>
+          </w:rPr>
+          <w:instrText xml:space="preserve"> PAGEREF _Toc129676512 \h </w:instrText>
+        </w:r>
+        <w:r>
+          <w:rPr>
+            <w:noProof/>
+            <w:webHidden/>
+          </w:rPr>
+        </w:r>
+        <w:r>
+          <w:rPr>
+            <w:noProof/>
+            <w:webHidden/>
+          </w:rPr>
+          <w:fldChar w:fldCharType="separate"/>
+        </w:r>
+        <w:r>
+          <w:rPr>
+            <w:noProof/>
+            <w:webHidden/>
+          </w:rPr>
+          <w:t>31</w:t>
+        </w:r>
+        <w:r>
+          <w:rPr>
+            <w:noProof/>
+            <w:webHidden/>
+          </w:rPr>
+          <w:fldChar w:fldCharType="end"/>
+        </w:r>
+      </w:hyperlink>
+    </w:p>
+    <w:p>
+      <w:pPr>
+        <w:pStyle w:val="Sumrio4"/>
+        <w:tabs>
+          <w:tab w:val="right" w:leader="dot" w:pos="9061"/>
+        </w:tabs>
+        <w:rPr>
+          <w:rFonts w:asciiTheme="minorHAnsi" w:eastAsiaTheme="minorEastAsia" w:hAnsiTheme="minorHAnsi" w:cstheme="minorBidi"/>
+          <w:noProof/>
+          <w:sz w:val="22"/>
+          <w:szCs w:val="22"/>
+          <w:lang w:eastAsia="pt-BR"/>
+        </w:rPr>
+      </w:pPr>
+      <w:hyperlink w:anchor="_Toc129676513" w:history="1">
+        <w:r>
+          <w:rPr>
+            <w:rStyle w:val="Hyperlink"/>
+            <w:rFonts w:cs="Arial"/>
+            <w:noProof/>
+          </w:rPr>
+          <w:t>4.1.2.1 Requisitos Funcionais</w:t>
+        </w:r>
+        <w:r>
+          <w:rPr>
+            <w:noProof/>
+            <w:webHidden/>
+          </w:rPr>
+          <w:tab/>
+        </w:r>
+        <w:r>
+          <w:rPr>
+            <w:noProof/>
+            <w:webHidden/>
+          </w:rPr>
+          <w:fldChar w:fldCharType="begin"/>
+        </w:r>
+        <w:r>
+          <w:rPr>
+            <w:noProof/>
+            <w:webHidden/>
+          </w:rPr>
+          <w:instrText xml:space="preserve"> PAGEREF _Toc129676513 \h </w:instrText>
+        </w:r>
+        <w:r>
+          <w:rPr>
+            <w:noProof/>
+            <w:webHidden/>
+          </w:rPr>
+        </w:r>
+        <w:r>
+          <w:rPr>
+            <w:noProof/>
+            <w:webHidden/>
+          </w:rPr>
+          <w:fldChar w:fldCharType="separate"/>
+        </w:r>
+        <w:r>
+          <w:rPr>
+            <w:noProof/>
+            <w:webHidden/>
+          </w:rPr>
+          <w:t>31</w:t>
+        </w:r>
+        <w:r>
+          <w:rPr>
+            <w:noProof/>
+            <w:webHidden/>
+          </w:rPr>
+          <w:fldChar w:fldCharType="end"/>
+        </w:r>
+      </w:hyperlink>
+    </w:p>
+    <w:p>
+      <w:pPr>
+        <w:pStyle w:val="Sumrio1"/>
+        <w:tabs>
+          <w:tab w:val="right" w:leader="dot" w:pos="9061"/>
+        </w:tabs>
+        <w:rPr>
+          <w:rFonts w:asciiTheme="minorHAnsi" w:eastAsiaTheme="minorEastAsia" w:hAnsiTheme="minorHAnsi" w:cstheme="minorBidi"/>
+          <w:noProof/>
+          <w:sz w:val="22"/>
+          <w:szCs w:val="22"/>
+          <w:lang w:eastAsia="pt-BR"/>
+        </w:rPr>
+      </w:pPr>
+      <w:hyperlink w:anchor="_Toc129676514" w:history="1">
+        <w:r>
+          <w:rPr>
+            <w:rStyle w:val="Hyperlink"/>
+            <w:rFonts w:cs="Arial"/>
+            <w:noProof/>
+          </w:rPr>
+          <w:t>CONSIDERAÇÕES FINAIS</w:t>
+        </w:r>
+        <w:r>
+          <w:rPr>
+            <w:noProof/>
+            <w:webHidden/>
+          </w:rPr>
+          <w:tab/>
+        </w:r>
+        <w:r>
+          <w:rPr>
+            <w:noProof/>
+            <w:webHidden/>
+          </w:rPr>
+          <w:fldChar w:fldCharType="begin"/>
+        </w:r>
+        <w:r>
+          <w:rPr>
+            <w:noProof/>
+            <w:webHidden/>
+          </w:rPr>
+          <w:instrText xml:space="preserve"> PAGEREF _Toc129676514 \h </w:instrText>
+        </w:r>
+        <w:r>
+          <w:rPr>
+            <w:noProof/>
+            <w:webHidden/>
+          </w:rPr>
+        </w:r>
+        <w:r>
+          <w:rPr>
+            <w:noProof/>
+            <w:webHidden/>
+          </w:rPr>
+          <w:fldChar w:fldCharType="separate"/>
+        </w:r>
+        <w:r>
+          <w:rPr>
+            <w:noProof/>
+            <w:webHidden/>
+          </w:rPr>
+          <w:t>33</w:t>
+        </w:r>
+        <w:r>
+          <w:rPr>
+            <w:noProof/>
+            <w:webHidden/>
+          </w:rPr>
+          <w:fldChar w:fldCharType="end"/>
+        </w:r>
+      </w:hyperlink>
+    </w:p>
+    <w:p>
+      <w:pPr>
+        <w:pStyle w:val="Sumrio1"/>
+        <w:tabs>
+          <w:tab w:val="right" w:leader="dot" w:pos="9061"/>
+        </w:tabs>
+        <w:rPr>
+          <w:rFonts w:asciiTheme="minorHAnsi" w:eastAsiaTheme="minorEastAsia" w:hAnsiTheme="minorHAnsi" w:cstheme="minorBidi"/>
+          <w:noProof/>
+          <w:sz w:val="22"/>
+          <w:szCs w:val="22"/>
+          <w:lang w:eastAsia="pt-BR"/>
+        </w:rPr>
+      </w:pPr>
+      <w:hyperlink w:anchor="_Toc129676515" w:history="1">
+        <w:r>
+          <w:rPr>
+            <w:rStyle w:val="Hyperlink"/>
+            <w:rFonts w:cs="Arial"/>
+            <w:noProof/>
+          </w:rPr>
+          <w:t>REFERÊNCIAS</w:t>
+        </w:r>
+        <w:r>
+          <w:rPr>
+            <w:noProof/>
+            <w:webHidden/>
+          </w:rPr>
+          <w:tab/>
+        </w:r>
+        <w:r>
+          <w:rPr>
+            <w:noProof/>
+            <w:webHidden/>
+          </w:rPr>
+          <w:fldChar w:fldCharType="begin"/>
+        </w:r>
+        <w:r>
+          <w:rPr>
+            <w:noProof/>
+            <w:webHidden/>
+          </w:rPr>
+          <w:instrText xml:space="preserve"> PAGEREF _Toc129676515 \h </w:instrText>
+        </w:r>
+        <w:r>
+          <w:rPr>
+            <w:noProof/>
+            <w:webHidden/>
+          </w:rPr>
+        </w:r>
+        <w:r>
+          <w:rPr>
+            <w:noProof/>
+            <w:webHidden/>
+          </w:rPr>
+          <w:fldChar w:fldCharType="separate"/>
+        </w:r>
+        <w:r>
+          <w:rPr>
+            <w:noProof/>
+            <w:webHidden/>
+          </w:rPr>
+          <w:t>34</w:t>
+        </w:r>
+        <w:r>
+          <w:rPr>
+            <w:noProof/>
+            <w:webHidden/>
+          </w:rPr>
+          <w:fldChar w:fldCharType="end"/>
+        </w:r>
+      </w:hyperlink>
+    </w:p>
+    <w:p>
+      <w:pPr>
+        <w:pStyle w:val="Sumrio1"/>
+        <w:tabs>
+          <w:tab w:val="right" w:leader="dot" w:pos="9061"/>
+        </w:tabs>
+        <w:rPr>
+          <w:rFonts w:asciiTheme="minorHAnsi" w:eastAsiaTheme="minorEastAsia" w:hAnsiTheme="minorHAnsi" w:cstheme="minorBidi"/>
+          <w:noProof/>
+          <w:sz w:val="22"/>
+          <w:szCs w:val="22"/>
+          <w:lang w:eastAsia="pt-BR"/>
+        </w:rPr>
+      </w:pPr>
+      <w:hyperlink w:anchor="_Toc129676516" w:history="1">
         <w:r>
           <w:rPr>
             <w:rStyle w:val="Hyperlink"/>
@@ -4759,7 +4978,7 @@
             <w:noProof/>
             <w:webHidden/>
           </w:rPr>
-          <w:instrText xml:space="preserve"> PAGEREF _Toc129114934 \h </w:instrText>
+          <w:instrText xml:space="preserve"> PAGEREF _Toc129676516 \h </w:instrText>
         </w:r>
         <w:r>
           <w:rPr>
@@ -4779,7 +4998,7 @@
             <w:noProof/>
             <w:webHidden/>
           </w:rPr>
-          <w:t>32</w:t>
+          <w:t>36</w:t>
         </w:r>
         <w:r>
           <w:rPr>
@@ -4835,7 +5054,7 @@
           <w:szCs w:val="24"/>
         </w:rPr>
       </w:pPr>
-      <w:bookmarkStart w:id="0" w:name="_Toc129114904"/>
+      <w:bookmarkStart w:id="0" w:name="_Toc129676483"/>
       <w:r>
         <w:rPr>
           <w:rFonts w:ascii="Arial" w:hAnsi="Arial" w:cs="Arial"/>
@@ -4860,6 +5079,193 @@
     </w:p>
     <w:p>
       <w:pPr>
+        <w:spacing w:before="120" w:after="0" w:line="360" w:lineRule="auto"/>
+        <w:ind w:firstLine="851"/>
+        <w:jc w:val="both"/>
+        <w:rPr>
+          <w:rFonts w:cs="Arial"/>
+          <w:szCs w:val="24"/>
+        </w:rPr>
+      </w:pPr>
+      <w:r>
+        <w:rPr>
+          <w:rFonts w:cs="Arial"/>
+          <w:szCs w:val="24"/>
+        </w:rPr>
+        <w:t xml:space="preserve">A indústria da beleza e estética é um mercado em constante crescimento e representa uma parte significativa da economia mundial. Segundo dados da </w:t>
+      </w:r>
+      <w:proofErr w:type="spellStart"/>
+      <w:r>
+        <w:rPr>
+          <w:rFonts w:cs="Arial"/>
+          <w:szCs w:val="24"/>
+        </w:rPr>
+        <w:t>Euromonitor</w:t>
+      </w:r>
+      <w:proofErr w:type="spellEnd"/>
+      <w:r>
+        <w:rPr>
+          <w:rFonts w:cs="Arial"/>
+          <w:szCs w:val="24"/>
+        </w:rPr>
+        <w:t xml:space="preserve"> </w:t>
+      </w:r>
+      <w:proofErr w:type="spellStart"/>
+      <w:r>
+        <w:rPr>
+          <w:rFonts w:cs="Arial"/>
+          <w:szCs w:val="24"/>
+        </w:rPr>
+        <w:t>International</w:t>
+      </w:r>
+      <w:proofErr w:type="spellEnd"/>
+      <w:r>
+        <w:rPr>
+          <w:rFonts w:cs="Arial"/>
+          <w:szCs w:val="24"/>
+        </w:rPr>
+        <w:t xml:space="preserve"> (2021), a indústria global de produtos de beleza e cuidados pessoais deve atingir um valor de US$ 716,6 bilhões até 2025, refletindo o aumento da demanda por produtos de beleza e cuidados pessoais em todo o mundo.</w:t>
+      </w:r>
+    </w:p>
+    <w:p>
+      <w:pPr>
+        <w:spacing w:before="120" w:after="0" w:line="360" w:lineRule="auto"/>
+        <w:ind w:firstLine="851"/>
+        <w:jc w:val="both"/>
+        <w:rPr>
+          <w:rFonts w:cs="Arial"/>
+          <w:szCs w:val="24"/>
+        </w:rPr>
+      </w:pPr>
+      <w:r>
+        <w:rPr>
+          <w:rFonts w:cs="Arial"/>
+          <w:szCs w:val="24"/>
+        </w:rPr>
+        <w:t>A indústria da beleza e estética é uma das mais promissoras do mercado, apresentando um crescimento constante e uma demanda cada vez maior por serviços de qualidade. Nesse sentido, a gestão eficiente do negócio se torna essencial para garantir a satisfação dos clientes e o sucesso da empresa.</w:t>
+      </w:r>
+    </w:p>
+    <w:p>
+      <w:pPr>
+        <w:spacing w:before="120" w:after="0" w:line="360" w:lineRule="auto"/>
+        <w:ind w:firstLine="851"/>
+        <w:jc w:val="both"/>
+        <w:rPr>
+          <w:rFonts w:cs="Arial"/>
+          <w:szCs w:val="24"/>
+        </w:rPr>
+      </w:pPr>
+      <w:r>
+        <w:rPr>
+          <w:rFonts w:cs="Arial"/>
+          <w:szCs w:val="24"/>
+        </w:rPr>
+        <w:t xml:space="preserve">Um </w:t>
+      </w:r>
+      <w:r>
+        <w:rPr>
+          <w:rFonts w:cs="Arial"/>
+          <w:i/>
+          <w:iCs/>
+          <w:szCs w:val="24"/>
+        </w:rPr>
+        <w:t>s</w:t>
+      </w:r>
+      <w:r>
+        <w:rPr>
+          <w:rFonts w:cs="Arial"/>
+          <w:i/>
+          <w:iCs/>
+          <w:szCs w:val="24"/>
+        </w:rPr>
+        <w:t>oftware</w:t>
+      </w:r>
+      <w:r>
+        <w:rPr>
+          <w:rFonts w:cs="Arial"/>
+          <w:szCs w:val="24"/>
+        </w:rPr>
+        <w:t xml:space="preserve"> para gestão</w:t>
+      </w:r>
+      <w:r>
+        <w:rPr>
+          <w:rFonts w:cs="Arial"/>
+          <w:szCs w:val="24"/>
+        </w:rPr>
+        <w:t xml:space="preserve"> de um estúdio de</w:t>
+      </w:r>
+      <w:r>
+        <w:rPr>
+          <w:rFonts w:cs="Arial"/>
+          <w:szCs w:val="24"/>
+        </w:rPr>
+        <w:t xml:space="preserve"> estética é uma solução tecnológica que permite aos profissionais da área de beleza e estética gerenciarem de forma eficiente seus negócios, desde o agendamento de </w:t>
+      </w:r>
+      <w:r>
+        <w:rPr>
+          <w:rFonts w:cs="Arial"/>
+          <w:szCs w:val="24"/>
+        </w:rPr>
+        <w:t>procedimentos</w:t>
+      </w:r>
+      <w:r>
+        <w:rPr>
+          <w:rFonts w:cs="Arial"/>
+          <w:szCs w:val="24"/>
+        </w:rPr>
+        <w:t xml:space="preserve"> até o controle financeiro e estoque de produtos. Como afirma Salvador</w:t>
+      </w:r>
+      <w:r>
+        <w:rPr>
+          <w:rFonts w:cs="Arial"/>
+          <w:szCs w:val="24"/>
+        </w:rPr>
+        <w:t xml:space="preserve"> </w:t>
+      </w:r>
+      <w:r>
+        <w:rPr>
+          <w:rFonts w:cs="Arial"/>
+          <w:szCs w:val="24"/>
+        </w:rPr>
+        <w:t>(2017, p. 34): "</w:t>
+      </w:r>
+      <w:r>
+        <w:rPr>
+          <w:rFonts w:cs="Arial"/>
+          <w:i/>
+          <w:iCs/>
+          <w:szCs w:val="24"/>
+        </w:rPr>
+        <w:t>Software</w:t>
+      </w:r>
+      <w:r>
+        <w:rPr>
+          <w:rFonts w:cs="Arial"/>
+          <w:szCs w:val="24"/>
+        </w:rPr>
+        <w:t xml:space="preserve"> de gestão é uma ferramenta que garante uma visão completa da gestão de um negócio, permitindo tomadas de decisão assertivas e seguras".</w:t>
+      </w:r>
+    </w:p>
+    <w:p>
+      <w:pPr>
+        <w:spacing w:before="120" w:after="0" w:line="360" w:lineRule="auto"/>
+        <w:ind w:firstLine="851"/>
+        <w:jc w:val="both"/>
+        <w:rPr>
+          <w:rFonts w:cs="Arial"/>
+          <w:szCs w:val="24"/>
+        </w:rPr>
+      </w:pPr>
+      <w:r>
+        <w:rPr>
+          <w:rFonts w:cs="Arial"/>
+          <w:szCs w:val="24"/>
+        </w:rPr>
+        <w:t>Tendo em vista todos estes pontos, a equipe de estudantes decidiu desenvolver uma solução eficaz e robusta para atender as necessidades da proprietária de um estúdio de estética, visando melhorar seus atendimentos e processos, levando em consideração as especificidades do negócio.</w:t>
+      </w:r>
+    </w:p>
+    <w:p>
+      <w:pPr>
         <w:spacing w:after="120" w:line="360" w:lineRule="auto"/>
         <w:ind w:firstLine="851"/>
         <w:jc w:val="both"/>
@@ -4868,141 +5274,6 @@
           <w:szCs w:val="24"/>
         </w:rPr>
       </w:pPr>
-      <w:r>
-        <w:rPr>
-          <w:rFonts w:cs="Arial"/>
-          <w:szCs w:val="24"/>
-        </w:rPr>
-        <w:t>A indústria da beleza e estética é uma das mais promissoras do mercado, apresentando um crescimento constante e uma demanda cada vez maior por serviços de qualidade. Nesse sentido, a gestão eficiente do negócio se torna essencial para garantir a satisfação dos clientes e o sucesso da empresa.</w:t>
-      </w:r>
-    </w:p>
-    <w:p>
-      <w:pPr>
-        <w:spacing w:after="120" w:line="360" w:lineRule="auto"/>
-        <w:ind w:firstLine="851"/>
-        <w:jc w:val="both"/>
-        <w:rPr>
-          <w:rFonts w:cs="Arial"/>
-          <w:szCs w:val="24"/>
-        </w:rPr>
-      </w:pPr>
-      <w:r>
-        <w:rPr>
-          <w:rFonts w:cs="Arial"/>
-          <w:szCs w:val="24"/>
-        </w:rPr>
-        <w:t xml:space="preserve">Um </w:t>
-      </w:r>
-      <w:r>
-        <w:rPr>
-          <w:rFonts w:cs="Arial"/>
-          <w:i/>
-          <w:iCs/>
-          <w:szCs w:val="24"/>
-        </w:rPr>
-        <w:t>software</w:t>
-      </w:r>
-      <w:r>
-        <w:rPr>
-          <w:rFonts w:cs="Arial"/>
-          <w:szCs w:val="24"/>
-        </w:rPr>
-        <w:t xml:space="preserve"> personalizado pode ser uma solução eficiente para otimizar processos, reduzir erros e melhorar a gestão da empresa de estética. Com essa tecnologia, é possível controlar o agendamento de serviços, o estoque de produtos, o controle financeiro, além de automatizar tarefas administrativas. Com isso, a empresa pode melhorar a qualidade do atendimento ao cliente, aumentar a produtividade e garantir uma gestão mais eficiente do negócio.</w:t>
-      </w:r>
-    </w:p>
-    <w:p>
-      <w:pPr>
-        <w:spacing w:after="120" w:line="360" w:lineRule="auto"/>
-        <w:ind w:firstLine="851"/>
-        <w:jc w:val="both"/>
-        <w:rPr>
-          <w:rFonts w:cs="Arial"/>
-          <w:szCs w:val="24"/>
-        </w:rPr>
-      </w:pPr>
-      <w:r>
-        <w:rPr>
-          <w:rFonts w:cs="Arial"/>
-          <w:szCs w:val="24"/>
-        </w:rPr>
-        <w:t xml:space="preserve">Ao desenvolver um </w:t>
-      </w:r>
-      <w:r>
-        <w:rPr>
-          <w:rFonts w:cs="Arial"/>
-          <w:i/>
-          <w:iCs/>
-          <w:szCs w:val="24"/>
-        </w:rPr>
-        <w:t>software</w:t>
-      </w:r>
-      <w:r>
-        <w:rPr>
-          <w:rFonts w:cs="Arial"/>
-          <w:szCs w:val="24"/>
-        </w:rPr>
-        <w:t xml:space="preserve"> para uma empresa de estética, é importante considerar as especificidades do negócio, levando em conta as necessidades dos clientes e os processos internos da empresa. Dessa forma, o </w:t>
-      </w:r>
-      <w:r>
-        <w:rPr>
-          <w:rFonts w:cs="Arial"/>
-          <w:i/>
-          <w:iCs/>
-          <w:szCs w:val="24"/>
-        </w:rPr>
-        <w:t>software</w:t>
-      </w:r>
-      <w:r>
-        <w:rPr>
-          <w:rFonts w:cs="Arial"/>
-          <w:szCs w:val="24"/>
-        </w:rPr>
-        <w:t xml:space="preserve"> pode ser personalizado de acordo com as demandas específicas da empresa, garantindo que todas as necessidades sejam atendidas e que a solução seja eficiente.</w:t>
-      </w:r>
-    </w:p>
-    <w:p>
-      <w:pPr>
-        <w:spacing w:after="120" w:line="360" w:lineRule="auto"/>
-        <w:ind w:firstLine="851"/>
-        <w:jc w:val="both"/>
-        <w:rPr>
-          <w:rFonts w:cs="Arial"/>
-          <w:szCs w:val="24"/>
-        </w:rPr>
-      </w:pPr>
-      <w:r>
-        <w:rPr>
-          <w:rFonts w:cs="Arial"/>
-          <w:szCs w:val="24"/>
-        </w:rPr>
-        <w:t xml:space="preserve">Por fim, é importante destacar que a tecnologia pode ser um importante aliado para empresas de estética que buscam se destacar no mercado e oferecer serviços de qualidade aos seus clientes. Com um </w:t>
-      </w:r>
-      <w:r>
-        <w:rPr>
-          <w:rFonts w:cs="Arial"/>
-          <w:i/>
-          <w:iCs/>
-          <w:szCs w:val="24"/>
-        </w:rPr>
-        <w:t>software</w:t>
-      </w:r>
-      <w:r>
-        <w:rPr>
-          <w:rFonts w:cs="Arial"/>
-          <w:szCs w:val="24"/>
-        </w:rPr>
-        <w:t xml:space="preserve"> personalizado, a empresa pode aumentar a eficiência operacional, reduzir custos e melhorar a experiência do cliente, tornando-se uma referência no mercado de beleza e estética.</w:t>
-      </w:r>
-    </w:p>
-    <w:p>
-      <w:pPr>
-        <w:spacing w:after="0" w:line="360" w:lineRule="auto"/>
-        <w:jc w:val="both"/>
-        <w:rPr>
-          <w:rFonts w:cs="Arial"/>
-          <w:szCs w:val="24"/>
-        </w:rPr>
-      </w:pPr>
     </w:p>
     <w:p>
       <w:pPr>
@@ -5014,7 +5285,7 @@
           <w:szCs w:val="24"/>
         </w:rPr>
       </w:pPr>
-      <w:bookmarkStart w:id="1" w:name="_Toc129114905"/>
+      <w:bookmarkStart w:id="1" w:name="_Toc129676484"/>
       <w:r>
         <w:rPr>
           <w:rFonts w:ascii="Arial" w:hAnsi="Arial" w:cs="Arial"/>
@@ -5070,7 +5341,7 @@
         <w:suppressAutoHyphens w:val="0"/>
         <w:autoSpaceDE w:val="0"/>
         <w:autoSpaceDN w:val="0"/>
-        <w:spacing w:after="0" w:line="360" w:lineRule="auto"/>
+        <w:spacing w:before="120" w:after="0" w:line="360" w:lineRule="auto"/>
         <w:ind w:firstLine="851"/>
         <w:jc w:val="both"/>
         <w:rPr>
@@ -5150,7 +5421,7 @@
         <w:suppressAutoHyphens w:val="0"/>
         <w:autoSpaceDE w:val="0"/>
         <w:autoSpaceDN w:val="0"/>
-        <w:spacing w:after="0" w:line="360" w:lineRule="auto"/>
+        <w:spacing w:before="120" w:after="0" w:line="360" w:lineRule="auto"/>
         <w:ind w:firstLine="851"/>
         <w:jc w:val="both"/>
         <w:rPr>
@@ -5166,7 +5437,7 @@
         <w:suppressAutoHyphens w:val="0"/>
         <w:autoSpaceDE w:val="0"/>
         <w:autoSpaceDN w:val="0"/>
-        <w:spacing w:after="0" w:line="360" w:lineRule="auto"/>
+        <w:spacing w:before="120" w:after="0" w:line="360" w:lineRule="auto"/>
         <w:ind w:firstLine="851"/>
         <w:jc w:val="both"/>
         <w:rPr>
@@ -5186,7 +5457,7 @@
           <w:szCs w:val="24"/>
         </w:rPr>
       </w:pPr>
-      <w:bookmarkStart w:id="2" w:name="_Toc129114906"/>
+      <w:bookmarkStart w:id="2" w:name="_Toc129676485"/>
       <w:r>
         <w:rPr>
           <w:rFonts w:ascii="Arial" w:hAnsi="Arial" w:cs="Arial"/>
@@ -5223,7 +5494,7 @@
         <w:suppressAutoHyphens w:val="0"/>
         <w:autoSpaceDE w:val="0"/>
         <w:autoSpaceDN w:val="0"/>
-        <w:spacing w:after="0" w:line="360" w:lineRule="auto"/>
+        <w:spacing w:before="120" w:after="0" w:line="360" w:lineRule="auto"/>
         <w:ind w:firstLine="851"/>
         <w:jc w:val="both"/>
         <w:rPr>
@@ -5242,7 +5513,7 @@
         <w:tabs>
           <w:tab w:val="left" w:pos="1134"/>
         </w:tabs>
-        <w:spacing w:after="120" w:line="360" w:lineRule="auto"/>
+        <w:spacing w:before="120" w:after="120" w:line="360" w:lineRule="auto"/>
         <w:ind w:left="0" w:firstLine="851"/>
         <w:jc w:val="both"/>
         <w:rPr>
@@ -5337,7 +5608,7 @@
         <w:tabs>
           <w:tab w:val="left" w:pos="1134"/>
         </w:tabs>
-        <w:spacing w:after="120" w:line="360" w:lineRule="auto"/>
+        <w:spacing w:before="120" w:after="120" w:line="360" w:lineRule="auto"/>
         <w:ind w:left="0" w:firstLine="851"/>
         <w:jc w:val="both"/>
         <w:rPr>
@@ -5390,7 +5661,7 @@
         <w:tabs>
           <w:tab w:val="left" w:pos="1134"/>
         </w:tabs>
-        <w:spacing w:after="120" w:line="360" w:lineRule="auto"/>
+        <w:spacing w:before="120" w:after="120" w:line="360" w:lineRule="auto"/>
         <w:ind w:left="0" w:firstLine="851"/>
         <w:jc w:val="both"/>
         <w:rPr>
@@ -5465,7 +5736,7 @@
           <w:szCs w:val="24"/>
         </w:rPr>
       </w:pPr>
-      <w:bookmarkStart w:id="3" w:name="_Toc129114907"/>
+      <w:bookmarkStart w:id="3" w:name="_Toc129676486"/>
       <w:r>
         <w:rPr>
           <w:rFonts w:ascii="Arial" w:hAnsi="Arial" w:cs="Arial"/>
@@ -5517,7 +5788,7 @@
         <w:suppressAutoHyphens w:val="0"/>
         <w:autoSpaceDE w:val="0"/>
         <w:autoSpaceDN w:val="0"/>
-        <w:spacing w:after="120" w:line="360" w:lineRule="auto"/>
+        <w:spacing w:before="120" w:after="0" w:line="360" w:lineRule="auto"/>
         <w:ind w:firstLine="851"/>
         <w:jc w:val="both"/>
         <w:rPr>
@@ -5573,7 +5844,7 @@
         <w:suppressAutoHyphens w:val="0"/>
         <w:autoSpaceDE w:val="0"/>
         <w:autoSpaceDN w:val="0"/>
-        <w:spacing w:after="120" w:line="360" w:lineRule="auto"/>
+        <w:spacing w:before="120" w:after="0" w:line="360" w:lineRule="auto"/>
         <w:ind w:firstLine="851"/>
         <w:jc w:val="both"/>
         <w:rPr>
@@ -5597,7 +5868,7 @@
         <w:suppressAutoHyphens w:val="0"/>
         <w:autoSpaceDE w:val="0"/>
         <w:autoSpaceDN w:val="0"/>
-        <w:spacing w:after="120" w:line="360" w:lineRule="auto"/>
+        <w:spacing w:before="120" w:after="0" w:line="360" w:lineRule="auto"/>
         <w:ind w:firstLine="851"/>
         <w:jc w:val="both"/>
         <w:rPr>
@@ -5621,7 +5892,7 @@
         <w:suppressAutoHyphens w:val="0"/>
         <w:autoSpaceDE w:val="0"/>
         <w:autoSpaceDN w:val="0"/>
-        <w:spacing w:after="120" w:line="360" w:lineRule="auto"/>
+        <w:spacing w:before="120" w:after="0" w:line="360" w:lineRule="auto"/>
         <w:ind w:firstLine="851"/>
         <w:jc w:val="both"/>
         <w:rPr>
@@ -5670,7 +5941,7 @@
         <w:suppressAutoHyphens w:val="0"/>
         <w:autoSpaceDE w:val="0"/>
         <w:autoSpaceDN w:val="0"/>
-        <w:spacing w:after="120" w:line="360" w:lineRule="auto"/>
+        <w:spacing w:before="120" w:after="0" w:line="360" w:lineRule="auto"/>
         <w:ind w:firstLine="851"/>
         <w:jc w:val="both"/>
         <w:rPr>
@@ -5753,7 +6024,7 @@
           <w:szCs w:val="24"/>
         </w:rPr>
       </w:pPr>
-      <w:bookmarkStart w:id="4" w:name="_Toc129114908"/>
+      <w:bookmarkStart w:id="4" w:name="_Toc129676487"/>
       <w:r>
         <w:rPr>
           <w:rFonts w:ascii="Arial" w:hAnsi="Arial" w:cs="Arial"/>
@@ -5925,49 +6196,37 @@
     </w:p>
     <w:p>
       <w:pPr>
-        <w:pStyle w:val="Ttulo2"/>
-        <w:spacing w:before="0" w:after="0" w:line="360" w:lineRule="auto"/>
-        <w:rPr>
-          <w:rFonts w:cs="Arial"/>
-          <w:szCs w:val="24"/>
-        </w:rPr>
-      </w:pPr>
-      <w:r>
+        <w:pStyle w:val="Ttulo3"/>
         <w:rPr>
           <w:rFonts w:ascii="Arial" w:hAnsi="Arial" w:cs="Arial"/>
           <w:b w:val="0"/>
-          <w:i w:val="0"/>
+          <w:bCs w:val="0"/>
           <w:sz w:val="24"/>
-        </w:rPr>
-        <w:t>1.4</w:t>
-      </w:r>
+          <w:szCs w:val="24"/>
+        </w:rPr>
+      </w:pPr>
+      <w:bookmarkStart w:id="5" w:name="_Toc129676488"/>
       <w:r>
         <w:rPr>
           <w:rFonts w:ascii="Arial" w:hAnsi="Arial" w:cs="Arial"/>
           <w:b w:val="0"/>
-          <w:i w:val="0"/>
+          <w:bCs w:val="0"/>
           <w:sz w:val="24"/>
-        </w:rPr>
-        <w:t>.1</w:t>
+          <w:szCs w:val="24"/>
+        </w:rPr>
+        <w:t xml:space="preserve">1.4.1 </w:t>
       </w:r>
       <w:r>
         <w:rPr>
           <w:rFonts w:ascii="Arial" w:hAnsi="Arial" w:cs="Arial"/>
           <w:b w:val="0"/>
-          <w:i w:val="0"/>
+          <w:bCs w:val="0"/>
           <w:sz w:val="24"/>
-        </w:rPr>
-        <w:t xml:space="preserve"> </w:t>
-      </w:r>
-      <w:r>
-        <w:rPr>
-          <w:rFonts w:ascii="Arial" w:hAnsi="Arial" w:cs="Arial"/>
-          <w:b w:val="0"/>
-          <w:i w:val="0"/>
-          <w:sz w:val="24"/>
+          <w:szCs w:val="24"/>
         </w:rPr>
         <w:t>Pesquisa Exploratória</w:t>
       </w:r>
+      <w:bookmarkEnd w:id="5"/>
     </w:p>
     <w:p>
       <w:pPr>
@@ -6143,49 +6402,31 @@
     </w:p>
     <w:p>
       <w:pPr>
-        <w:pStyle w:val="Ttulo2"/>
-        <w:spacing w:before="0" w:after="0" w:line="360" w:lineRule="auto"/>
-        <w:rPr>
-          <w:rFonts w:cs="Arial"/>
-          <w:szCs w:val="24"/>
-        </w:rPr>
-      </w:pPr>
-      <w:r>
+        <w:pStyle w:val="Ttulo3"/>
         <w:rPr>
           <w:rFonts w:ascii="Arial" w:hAnsi="Arial" w:cs="Arial"/>
           <w:b w:val="0"/>
-          <w:i w:val="0"/>
           <w:sz w:val="24"/>
         </w:rPr>
-        <w:t>1.4.</w:t>
-      </w:r>
+      </w:pPr>
+      <w:bookmarkStart w:id="6" w:name="_Toc129676489"/>
       <w:r>
         <w:rPr>
           <w:rFonts w:ascii="Arial" w:hAnsi="Arial" w:cs="Arial"/>
           <w:b w:val="0"/>
-          <w:i w:val="0"/>
           <w:sz w:val="24"/>
         </w:rPr>
-        <w:t>2</w:t>
+        <w:t xml:space="preserve">1.4.2 </w:t>
       </w:r>
       <w:r>
         <w:rPr>
           <w:rFonts w:ascii="Arial" w:hAnsi="Arial" w:cs="Arial"/>
           <w:b w:val="0"/>
-          <w:i w:val="0"/>
           <w:sz w:val="24"/>
         </w:rPr>
-        <w:t xml:space="preserve"> </w:t>
-      </w:r>
-      <w:r>
-        <w:rPr>
-          <w:rFonts w:ascii="Arial" w:hAnsi="Arial" w:cs="Arial"/>
-          <w:b w:val="0"/>
-          <w:i w:val="0"/>
-          <w:sz w:val="24"/>
-        </w:rPr>
         <w:t>Técnica de Entrevista</w:t>
       </w:r>
+      <w:bookmarkEnd w:id="6"/>
     </w:p>
     <w:p>
       <w:pPr>
@@ -6202,48 +6443,6 @@
           <w:lang w:val="pt-PT" w:eastAsia="en-US"/>
         </w:rPr>
       </w:pPr>
-      <w:r>
-        <w:rPr>
-          <w:rFonts w:eastAsia="Arial MT" w:cs="Arial"/>
-          <w:szCs w:val="24"/>
-          <w:lang w:val="pt-PT" w:eastAsia="en-US"/>
-        </w:rPr>
-        <w:t xml:space="preserve">A entrevista é uma técnica de coleta de dados muito utilizada em pesquisas científicas e em diversas áreas profissionais, como recursos humanos e jornalismo. Segundo Marconi e </w:t>
-      </w:r>
-      <w:proofErr w:type="spellStart"/>
-      <w:r>
-        <w:rPr>
-          <w:rFonts w:eastAsia="Arial MT" w:cs="Arial"/>
-          <w:szCs w:val="24"/>
-          <w:lang w:val="pt-PT" w:eastAsia="en-US"/>
-        </w:rPr>
-        <w:t>Lakatos</w:t>
-      </w:r>
-      <w:proofErr w:type="spellEnd"/>
-      <w:r>
-        <w:rPr>
-          <w:rFonts w:eastAsia="Arial MT" w:cs="Arial"/>
-          <w:szCs w:val="24"/>
-          <w:lang w:val="pt-PT" w:eastAsia="en-US"/>
-        </w:rPr>
-        <w:t xml:space="preserve"> (2017</w:t>
-      </w:r>
-      <w:r>
-        <w:rPr>
-          <w:rFonts w:eastAsia="Arial MT" w:cs="Arial"/>
-          <w:szCs w:val="24"/>
-          <w:lang w:val="pt-PT" w:eastAsia="en-US"/>
-        </w:rPr>
-        <w:t xml:space="preserve">, </w:t>
-      </w:r>
-      <w:r>
-        <w:rPr>
-          <w:rFonts w:eastAsia="Arial MT" w:cs="Arial"/>
-          <w:szCs w:val="24"/>
-          <w:lang w:val="pt-PT" w:eastAsia="en-US"/>
-        </w:rPr>
-        <w:t>p. 211), "a entrevista é uma técnica de coleta de dados que consiste em uma conversa entre duas pessoas, com o objetivo de obter informações relevantes para a pesquisa".</w:t>
-      </w:r>
     </w:p>
     <w:p>
       <w:pPr>
@@ -6266,7 +6465,41 @@
           <w:szCs w:val="24"/>
           <w:lang w:val="pt-PT" w:eastAsia="en-US"/>
         </w:rPr>
-        <w:t>Essa técnica permite que o entrevistador faça perguntas específicas e obtenha informações mais detalhadas sobre o tema em questão, permitindo aprofundar a compreensão sobre o fenômeno estudado. A entrevista pode ser estruturada, com perguntas previamente definidas, ou não estruturada, permitindo que o entrevistado fale livremente sobre o assunto.</w:t>
+        <w:t xml:space="preserve">A entrevista é uma técnica de coleta de dados muito utilizada em pesquisas científicas e em diversas áreas profissionais, como recursos humanos e jornalismo. Segundo Marconi e </w:t>
+      </w:r>
+      <w:proofErr w:type="spellStart"/>
+      <w:r>
+        <w:rPr>
+          <w:rFonts w:eastAsia="Arial MT" w:cs="Arial"/>
+          <w:szCs w:val="24"/>
+          <w:lang w:val="pt-PT" w:eastAsia="en-US"/>
+        </w:rPr>
+        <w:t>Lakatos</w:t>
+      </w:r>
+      <w:proofErr w:type="spellEnd"/>
+      <w:r>
+        <w:rPr>
+          <w:rFonts w:eastAsia="Arial MT" w:cs="Arial"/>
+          <w:szCs w:val="24"/>
+          <w:lang w:val="pt-PT" w:eastAsia="en-US"/>
+        </w:rPr>
+        <w:t xml:space="preserve"> (2017</w:t>
+      </w:r>
+      <w:r>
+        <w:rPr>
+          <w:rFonts w:eastAsia="Arial MT" w:cs="Arial"/>
+          <w:szCs w:val="24"/>
+          <w:lang w:val="pt-PT" w:eastAsia="en-US"/>
+        </w:rPr>
+        <w:t xml:space="preserve">, </w:t>
+      </w:r>
+      <w:r>
+        <w:rPr>
+          <w:rFonts w:eastAsia="Arial MT" w:cs="Arial"/>
+          <w:szCs w:val="24"/>
+          <w:lang w:val="pt-PT" w:eastAsia="en-US"/>
+        </w:rPr>
+        <w:t>p. 211), "a entrevista é uma técnica de coleta de dados que consiste em uma conversa entre duas pessoas, com o objetivo de obter informações relevantes para a pesquisa".</w:t>
       </w:r>
     </w:p>
     <w:p>
@@ -6290,57 +6523,7 @@
           <w:szCs w:val="24"/>
           <w:lang w:val="pt-PT" w:eastAsia="en-US"/>
         </w:rPr>
-        <w:t>Este método foi empregue pelo grupo, afim de esclarecer algumas questões sobre procedimentos e processos</w:t>
-      </w:r>
-      <w:r>
-        <w:rPr>
-          <w:rFonts w:eastAsia="Arial MT" w:cs="Arial"/>
-          <w:szCs w:val="24"/>
-          <w:lang w:val="pt-PT" w:eastAsia="en-US"/>
-        </w:rPr>
-        <w:t xml:space="preserve"> </w:t>
-      </w:r>
-      <w:r>
-        <w:rPr>
-          <w:rFonts w:eastAsia="Arial MT" w:cs="Arial"/>
-          <w:szCs w:val="24"/>
-          <w:lang w:val="pt-PT" w:eastAsia="en-US"/>
-        </w:rPr>
-        <w:t>executados pela proprietária</w:t>
-      </w:r>
-      <w:r>
-        <w:rPr>
-          <w:rFonts w:eastAsia="Arial MT" w:cs="Arial"/>
-          <w:szCs w:val="24"/>
-          <w:lang w:val="pt-PT" w:eastAsia="en-US"/>
-        </w:rPr>
-        <w:t xml:space="preserve">, para que, sejam desenvolvidos no </w:t>
-      </w:r>
-      <w:r>
-        <w:rPr>
-          <w:rFonts w:eastAsia="Arial MT" w:cs="Arial"/>
-          <w:i/>
-          <w:iCs/>
-          <w:szCs w:val="24"/>
-          <w:lang w:val="pt-PT" w:eastAsia="en-US"/>
-        </w:rPr>
-        <w:t>software</w:t>
-      </w:r>
-      <w:r>
-        <w:rPr>
-          <w:rFonts w:eastAsia="Arial MT" w:cs="Arial"/>
-          <w:szCs w:val="24"/>
-          <w:lang w:val="pt-PT" w:eastAsia="en-US"/>
-        </w:rPr>
-        <w:t>, ferramentas de auxilio, afim de facilitar suas atividades e reduzir o tempo gasto com processos desnecessários.</w:t>
-      </w:r>
-      <w:r>
-        <w:rPr>
-          <w:rFonts w:eastAsia="Arial MT" w:cs="Arial"/>
-          <w:szCs w:val="24"/>
-          <w:lang w:val="pt-PT" w:eastAsia="en-US"/>
-        </w:rPr>
-        <w:t xml:space="preserve"> </w:t>
+        <w:t>Essa técnica permite que o entrevistador faça perguntas específicas e obtenha informações mais detalhadas sobre o tema em questão, permitindo aprofundar a compreensão sobre o fenômeno estudado. A entrevista pode ser estruturada, com perguntas previamente definidas, ou não estruturada, permitindo que o entrevistado fale livremente sobre o assunto.</w:t>
       </w:r>
     </w:p>
     <w:p>
@@ -6364,16 +6547,49 @@
           <w:szCs w:val="24"/>
           <w:lang w:val="pt-PT" w:eastAsia="en-US"/>
         </w:rPr>
-        <w:t xml:space="preserve">Foi criado um documento do tipo questionário, solicitando algumas informações para melhor entender os processos da proprietária. Este documento está disponível no apêndice </w:t>
+        <w:t>Este método foi empregue pelo grupo, afim de esclarecer algumas questões sobre procedimentos e processos</w:t>
       </w:r>
       <w:r>
         <w:rPr>
           <w:rFonts w:eastAsia="Arial MT" w:cs="Arial"/>
           <w:szCs w:val="24"/>
-          <w:highlight w:val="yellow"/>
           <w:lang w:val="pt-PT" w:eastAsia="en-US"/>
         </w:rPr>
-        <w:t>(NÚMERO DO ADENDO !!!!!!)</w:t>
+        <w:t xml:space="preserve"> </w:t>
+      </w:r>
+      <w:r>
+        <w:rPr>
+          <w:rFonts w:eastAsia="Arial MT" w:cs="Arial"/>
+          <w:szCs w:val="24"/>
+          <w:lang w:val="pt-PT" w:eastAsia="en-US"/>
+        </w:rPr>
+        <w:t xml:space="preserve">executados pela proprietária, para que, sejam desenvolvidos no </w:t>
+      </w:r>
+      <w:r>
+        <w:rPr>
+          <w:rFonts w:eastAsia="Arial MT" w:cs="Arial"/>
+          <w:i/>
+          <w:iCs/>
+          <w:szCs w:val="24"/>
+          <w:lang w:val="pt-PT" w:eastAsia="en-US"/>
+        </w:rPr>
+        <w:t>software</w:t>
+      </w:r>
+      <w:r>
+        <w:rPr>
+          <w:rFonts w:eastAsia="Arial MT" w:cs="Arial"/>
+          <w:szCs w:val="24"/>
+          <w:lang w:val="pt-PT" w:eastAsia="en-US"/>
+        </w:rPr>
+        <w:t>, ferramentas de auxilio, afim de facilitar suas atividades e reduzir o tempo gasto com processos desnecessários.</w:t>
+      </w:r>
+      <w:r>
+        <w:rPr>
+          <w:rFonts w:eastAsia="Arial MT" w:cs="Arial"/>
+          <w:szCs w:val="24"/>
+          <w:lang w:val="pt-PT" w:eastAsia="en-US"/>
+        </w:rPr>
+        <w:t xml:space="preserve"> </w:t>
       </w:r>
     </w:p>
     <w:p>
@@ -6391,6 +6607,23 @@
           <w:lang w:val="pt-PT" w:eastAsia="en-US"/>
         </w:rPr>
       </w:pPr>
+      <w:r>
+        <w:rPr>
+          <w:rFonts w:eastAsia="Arial MT" w:cs="Arial"/>
+          <w:szCs w:val="24"/>
+          <w:lang w:val="pt-PT" w:eastAsia="en-US"/>
+        </w:rPr>
+        <w:t xml:space="preserve">Foi criado um documento do tipo questionário, solicitando algumas informações para melhor entender os processos da proprietária. Este documento está disponível no apêndice </w:t>
+      </w:r>
+      <w:r>
+        <w:rPr>
+          <w:rFonts w:eastAsia="Arial MT" w:cs="Arial"/>
+          <w:szCs w:val="24"/>
+          <w:highlight w:val="yellow"/>
+          <w:lang w:val="pt-PT" w:eastAsia="en-US"/>
+        </w:rPr>
+        <w:t>(NÚMERO DO ADENDO !!!!!!)</w:t>
+      </w:r>
     </w:p>
     <w:p>
       <w:pPr>
@@ -6410,50 +6643,39 @@
     </w:p>
     <w:p>
       <w:pPr>
-        <w:pStyle w:val="Ttulo2"/>
-        <w:spacing w:before="0" w:after="0" w:line="360" w:lineRule="auto"/>
-        <w:rPr>
-          <w:rFonts w:cs="Arial"/>
-          <w:szCs w:val="24"/>
-        </w:rPr>
-      </w:pPr>
+        <w:pStyle w:val="Ttulo3"/>
+        <w:rPr>
+          <w:rFonts w:cs="Arial"/>
+          <w:szCs w:val="24"/>
+        </w:rPr>
+      </w:pPr>
+      <w:bookmarkStart w:id="7" w:name="_Toc129676490"/>
       <w:r>
         <w:rPr>
           <w:rFonts w:ascii="Arial" w:hAnsi="Arial" w:cs="Arial"/>
           <w:b w:val="0"/>
-          <w:i w:val="0"/>
           <w:sz w:val="24"/>
         </w:rPr>
         <w:lastRenderedPageBreak/>
-        <w:t>1.4.</w:t>
-      </w:r>
-      <w:r>
-        <w:rPr>
-          <w:rFonts w:ascii="Arial" w:hAnsi="Arial" w:cs="Arial"/>
-          <w:b w:val="0"/>
-          <w:i w:val="0"/>
-          <w:sz w:val="24"/>
-        </w:rPr>
-        <w:t>3</w:t>
-      </w:r>
-      <w:r>
-        <w:rPr>
-          <w:rFonts w:ascii="Arial" w:hAnsi="Arial" w:cs="Arial"/>
-          <w:b w:val="0"/>
-          <w:i w:val="0"/>
-          <w:sz w:val="24"/>
-        </w:rPr>
-        <w:t xml:space="preserve"> </w:t>
-      </w:r>
-      <w:r>
-        <w:rPr>
-          <w:rFonts w:ascii="Arial" w:hAnsi="Arial" w:cs="Arial"/>
-          <w:b w:val="0"/>
-          <w:i w:val="0"/>
-          <w:sz w:val="24"/>
-        </w:rPr>
-        <w:t>Pesquisa Bibliográfica</w:t>
-      </w:r>
+        <w:t>1.4.3 Pesquisa Bibliográfica</w:t>
+      </w:r>
+      <w:bookmarkEnd w:id="7"/>
+    </w:p>
+    <w:p>
+      <w:pPr>
+        <w:widowControl w:val="0"/>
+        <w:suppressAutoHyphens w:val="0"/>
+        <w:autoSpaceDE w:val="0"/>
+        <w:autoSpaceDN w:val="0"/>
+        <w:spacing w:before="120" w:after="0" w:line="360" w:lineRule="auto"/>
+        <w:ind w:firstLine="851"/>
+        <w:jc w:val="both"/>
+        <w:rPr>
+          <w:rFonts w:eastAsia="Arial MT" w:cs="Arial"/>
+          <w:szCs w:val="24"/>
+          <w:lang w:val="pt-PT" w:eastAsia="en-US"/>
+        </w:rPr>
+      </w:pPr>
     </w:p>
     <w:p>
       <w:pPr>
@@ -6586,7 +6808,7 @@
         <w:pStyle w:val="Ttulo2"/>
         <w:spacing w:before="0" w:after="0" w:line="360" w:lineRule="auto"/>
       </w:pPr>
-      <w:bookmarkStart w:id="5" w:name="_Toc129114909"/>
+      <w:bookmarkStart w:id="8" w:name="_Toc129676491"/>
       <w:r>
         <w:rPr>
           <w:rFonts w:ascii="Arial" w:hAnsi="Arial" w:cs="Arial"/>
@@ -6597,7 +6819,7 @@
         <w:lastRenderedPageBreak/>
         <w:t>1.5 CRONOGRAMA DE ATIVIDADES</w:t>
       </w:r>
-      <w:bookmarkEnd w:id="5"/>
+      <w:bookmarkEnd w:id="8"/>
     </w:p>
     <w:p>
       <w:pPr>
@@ -6624,7 +6846,7 @@
           <w:szCs w:val="16"/>
         </w:rPr>
       </w:pPr>
-      <w:bookmarkStart w:id="6" w:name="_Toc120253448"/>
+      <w:bookmarkStart w:id="9" w:name="_Toc120253448"/>
       <w:r>
         <w:rPr>
           <w:b w:val="0"/>
@@ -6689,7 +6911,7 @@
         </w:rPr>
         <w:t xml:space="preserve"> - Cronograma de atividades</w:t>
       </w:r>
-      <w:bookmarkEnd w:id="6"/>
+      <w:bookmarkEnd w:id="9"/>
     </w:p>
     <w:tbl>
       <w:tblPr>
@@ -25836,7 +26058,7 @@
           <w:szCs w:val="24"/>
         </w:rPr>
       </w:pPr>
-      <w:bookmarkStart w:id="7" w:name="_Toc129114910"/>
+      <w:bookmarkStart w:id="10" w:name="_Toc129676492"/>
       <w:r>
         <w:rPr>
           <w:rFonts w:ascii="Arial" w:hAnsi="Arial" w:cs="Arial"/>
@@ -25846,7 +26068,7 @@
         <w:lastRenderedPageBreak/>
         <w:t>2 FUNDAMENTAÇÃO TEÓRICA</w:t>
       </w:r>
-      <w:bookmarkEnd w:id="7"/>
+      <w:bookmarkEnd w:id="10"/>
       <w:r>
         <w:rPr>
           <w:rFonts w:ascii="Arial" w:hAnsi="Arial" w:cs="Arial"/>
@@ -25882,7 +26104,7 @@
           <w:szCs w:val="24"/>
         </w:rPr>
       </w:pPr>
-      <w:bookmarkStart w:id="8" w:name="_Toc129114911"/>
+      <w:bookmarkStart w:id="11" w:name="_Toc129676493"/>
       <w:r>
         <w:rPr>
           <w:rFonts w:ascii="Arial" w:hAnsi="Arial" w:cs="Arial"/>
@@ -25910,7 +26132,7 @@
         </w:rPr>
         <w:t>ESTÉTICA</w:t>
       </w:r>
-      <w:bookmarkEnd w:id="8"/>
+      <w:bookmarkEnd w:id="11"/>
     </w:p>
     <w:p>
       <w:pPr>
@@ -26114,7 +26336,7 @@
           <w:szCs w:val="24"/>
         </w:rPr>
       </w:pPr>
-      <w:bookmarkStart w:id="9" w:name="_Toc129114912"/>
+      <w:bookmarkStart w:id="12" w:name="_Toc129676494"/>
       <w:r>
         <w:rPr>
           <w:rFonts w:ascii="Arial" w:hAnsi="Arial" w:cs="Arial"/>
@@ -26134,7 +26356,7 @@
         </w:rPr>
         <w:t>MODELAGEM DE SISTEMAS ATRAVÉS DE UML</w:t>
       </w:r>
-      <w:bookmarkEnd w:id="9"/>
+      <w:bookmarkEnd w:id="12"/>
     </w:p>
     <w:p>
       <w:pPr>
@@ -26549,7 +26771,7 @@
           <w:szCs w:val="24"/>
         </w:rPr>
       </w:pPr>
-      <w:bookmarkStart w:id="10" w:name="_Toc129114913"/>
+      <w:bookmarkStart w:id="13" w:name="_Toc129676495"/>
       <w:r>
         <w:rPr>
           <w:rFonts w:ascii="Arial" w:hAnsi="Arial" w:cs="Arial"/>
@@ -26580,7 +26802,7 @@
         </w:rPr>
         <w:t>Diagrama de Classe</w:t>
       </w:r>
-      <w:bookmarkEnd w:id="10"/>
+      <w:bookmarkEnd w:id="13"/>
     </w:p>
     <w:p>
       <w:pPr>
@@ -26596,7 +26818,7 @@
           <w:szCs w:val="24"/>
         </w:rPr>
       </w:pPr>
-      <w:bookmarkStart w:id="11" w:name="_Toc120253441"/>
+      <w:bookmarkStart w:id="14" w:name="_Toc120253441"/>
     </w:p>
     <w:p>
       <w:pPr>
@@ -26822,7 +27044,7 @@
         </w:rPr>
         <w:t xml:space="preserve"> </w:t>
       </w:r>
-      <w:bookmarkEnd w:id="11"/>
+      <w:bookmarkEnd w:id="14"/>
       <w:r>
         <w:rPr>
           <w:b w:val="0"/>
@@ -26947,7 +27169,7 @@
           <w:szCs w:val="24"/>
         </w:rPr>
       </w:pPr>
-      <w:bookmarkStart w:id="12" w:name="_Toc129114914"/>
+      <w:bookmarkStart w:id="15" w:name="_Toc129676496"/>
       <w:r>
         <w:rPr>
           <w:rFonts w:ascii="Arial" w:hAnsi="Arial" w:cs="Arial"/>
@@ -26958,7 +27180,7 @@
         </w:rPr>
         <w:t>2.2.2 Diagrama de Caso de Uso</w:t>
       </w:r>
-      <w:bookmarkEnd w:id="12"/>
+      <w:bookmarkEnd w:id="15"/>
     </w:p>
     <w:p>
       <w:pPr>
@@ -27474,7 +27696,7 @@
           <w:szCs w:val="24"/>
         </w:rPr>
       </w:pPr>
-      <w:bookmarkStart w:id="13" w:name="_Toc129114915"/>
+      <w:bookmarkStart w:id="16" w:name="_Toc129676497"/>
       <w:r>
         <w:rPr>
           <w:rFonts w:ascii="Arial" w:hAnsi="Arial" w:cs="Arial"/>
@@ -27485,7 +27707,7 @@
         </w:rPr>
         <w:t>2.2.3 Diagrama de Sequência</w:t>
       </w:r>
-      <w:bookmarkEnd w:id="13"/>
+      <w:bookmarkEnd w:id="16"/>
     </w:p>
     <w:p>
       <w:pPr>
@@ -27700,7 +27922,7 @@
           <w:sz w:val="24"/>
         </w:rPr>
       </w:pPr>
-      <w:bookmarkStart w:id="14" w:name="_Toc129114916"/>
+      <w:bookmarkStart w:id="17" w:name="_Toc129676498"/>
       <w:r>
         <w:rPr>
           <w:rFonts w:ascii="Arial" w:hAnsi="Arial" w:cs="Arial"/>
@@ -27711,7 +27933,7 @@
         <w:lastRenderedPageBreak/>
         <w:t>2.3 LINGUAGENS</w:t>
       </w:r>
-      <w:bookmarkEnd w:id="14"/>
+      <w:bookmarkEnd w:id="17"/>
     </w:p>
     <w:p/>
     <w:p>
@@ -27989,7 +28211,7 @@
           <w:szCs w:val="24"/>
         </w:rPr>
       </w:pPr>
-      <w:bookmarkStart w:id="15" w:name="_Toc129114917"/>
+      <w:bookmarkStart w:id="18" w:name="_Toc129676499"/>
       <w:r>
         <w:rPr>
           <w:rFonts w:ascii="Arial" w:hAnsi="Arial" w:cs="Arial"/>
@@ -28020,7 +28242,7 @@
         </w:rPr>
         <w:t xml:space="preserve"> Spring Boot</w:t>
       </w:r>
-      <w:bookmarkEnd w:id="15"/>
+      <w:bookmarkEnd w:id="18"/>
     </w:p>
     <w:p>
       <w:pPr>
@@ -28499,7 +28721,7 @@
           <w:szCs w:val="24"/>
         </w:rPr>
       </w:pPr>
-      <w:bookmarkStart w:id="16" w:name="_Toc129114918"/>
+      <w:bookmarkStart w:id="19" w:name="_Toc129676500"/>
       <w:r>
         <w:rPr>
           <w:rFonts w:ascii="Arial" w:hAnsi="Arial" w:cs="Arial"/>
@@ -28532,7 +28754,7 @@
         </w:rPr>
         <w:t>JavaScript</w:t>
       </w:r>
-      <w:bookmarkEnd w:id="16"/>
+      <w:bookmarkEnd w:id="19"/>
       <w:proofErr w:type="spellEnd"/>
     </w:p>
     <w:p>
@@ -29101,7 +29323,7 @@
           <w:szCs w:val="24"/>
         </w:rPr>
       </w:pPr>
-      <w:bookmarkStart w:id="17" w:name="_Toc129114919"/>
+      <w:bookmarkStart w:id="20" w:name="_Toc129676501"/>
       <w:r>
         <w:rPr>
           <w:rFonts w:ascii="Arial" w:hAnsi="Arial" w:cs="Arial"/>
@@ -29122,7 +29344,7 @@
         </w:rPr>
         <w:t>Angular</w:t>
       </w:r>
-      <w:bookmarkEnd w:id="17"/>
+      <w:bookmarkEnd w:id="20"/>
     </w:p>
     <w:p>
       <w:pPr>
@@ -29506,7 +29728,7 @@
           <w:szCs w:val="24"/>
         </w:rPr>
       </w:pPr>
-      <w:bookmarkStart w:id="18" w:name="_Toc129114920"/>
+      <w:bookmarkStart w:id="21" w:name="_Toc129676502"/>
       <w:r>
         <w:rPr>
           <w:rFonts w:ascii="Arial" w:hAnsi="Arial" w:cs="Arial"/>
@@ -29537,7 +29759,7 @@
         </w:rPr>
         <w:t>HTML</w:t>
       </w:r>
-      <w:bookmarkEnd w:id="18"/>
+      <w:bookmarkEnd w:id="21"/>
     </w:p>
     <w:p>
       <w:pPr>
@@ -29830,7 +30052,7 @@
           <w:szCs w:val="24"/>
         </w:rPr>
       </w:pPr>
-      <w:bookmarkStart w:id="19" w:name="_Toc129114921"/>
+      <w:bookmarkStart w:id="22" w:name="_Toc129676503"/>
       <w:r>
         <w:rPr>
           <w:rFonts w:ascii="Arial" w:hAnsi="Arial" w:cs="Arial"/>
@@ -29871,7 +30093,7 @@
         </w:rPr>
         <w:t>CSS</w:t>
       </w:r>
-      <w:bookmarkEnd w:id="19"/>
+      <w:bookmarkEnd w:id="22"/>
     </w:p>
     <w:p>
       <w:pPr>
@@ -30426,7 +30648,7 @@
           <w:szCs w:val="24"/>
         </w:rPr>
       </w:pPr>
-      <w:bookmarkStart w:id="20" w:name="_Toc129114922"/>
+      <w:bookmarkStart w:id="23" w:name="_Toc129676504"/>
       <w:r>
         <w:rPr>
           <w:rFonts w:ascii="Arial" w:hAnsi="Arial" w:cs="Arial"/>
@@ -30457,7 +30679,7 @@
         </w:rPr>
         <w:t>BANCO DE DADOS</w:t>
       </w:r>
-      <w:bookmarkEnd w:id="20"/>
+      <w:bookmarkEnd w:id="23"/>
     </w:p>
     <w:p>
       <w:pPr>
@@ -30715,8 +30937,8 @@
           <w:szCs w:val="24"/>
         </w:rPr>
       </w:pPr>
-      <w:bookmarkStart w:id="21" w:name="_Toc115376399"/>
-      <w:bookmarkStart w:id="22" w:name="_Toc129114923"/>
+      <w:bookmarkStart w:id="24" w:name="_Toc115376399"/>
+      <w:bookmarkStart w:id="25" w:name="_Toc129676505"/>
       <w:r>
         <w:rPr>
           <w:rFonts w:eastAsia="Times New Roman" w:cs="Arial"/>
@@ -30728,8 +30950,8 @@
         <w:lastRenderedPageBreak/>
         <w:t>3 PERFIL DA ORGANIZAÇÃO</w:t>
       </w:r>
-      <w:bookmarkEnd w:id="21"/>
-      <w:bookmarkEnd w:id="22"/>
+      <w:bookmarkEnd w:id="24"/>
+      <w:bookmarkEnd w:id="25"/>
       <w:r>
         <w:rPr>
           <w:rFonts w:eastAsia="Times New Roman" w:cs="Arial"/>
@@ -30770,8 +30992,8 @@
           <w:szCs w:val="24"/>
         </w:rPr>
       </w:pPr>
-      <w:bookmarkStart w:id="23" w:name="_Toc115376400"/>
-      <w:bookmarkStart w:id="24" w:name="_Toc129114924"/>
+      <w:bookmarkStart w:id="26" w:name="_Toc115376400"/>
+      <w:bookmarkStart w:id="27" w:name="_Toc129676506"/>
       <w:r>
         <w:rPr>
           <w:rFonts w:eastAsia="Times New Roman" w:cs="Arial"/>
@@ -30781,8 +31003,8 @@
         </w:rPr>
         <w:t>3.1 DESCRIÇÃO DA ORGANIZAÇÃO</w:t>
       </w:r>
-      <w:bookmarkEnd w:id="23"/>
-      <w:bookmarkEnd w:id="24"/>
+      <w:bookmarkEnd w:id="26"/>
+      <w:bookmarkEnd w:id="27"/>
       <w:r>
         <w:rPr>
           <w:rFonts w:eastAsia="Times New Roman" w:cs="Arial"/>
@@ -30987,8 +31209,8 @@
           <w:szCs w:val="24"/>
         </w:rPr>
       </w:pPr>
-      <w:bookmarkStart w:id="25" w:name="_Toc115376401"/>
-      <w:bookmarkStart w:id="26" w:name="_Toc129114925"/>
+      <w:bookmarkStart w:id="28" w:name="_Toc115376401"/>
+      <w:bookmarkStart w:id="29" w:name="_Toc129676507"/>
       <w:r>
         <w:rPr>
           <w:rFonts w:ascii="Arial" w:hAnsi="Arial" w:cs="Arial"/>
@@ -30999,8 +31221,8 @@
         </w:rPr>
         <w:t>3.1.1 Segmento de atuação e nicho de mercado</w:t>
       </w:r>
-      <w:bookmarkEnd w:id="25"/>
-      <w:bookmarkEnd w:id="26"/>
+      <w:bookmarkEnd w:id="28"/>
+      <w:bookmarkEnd w:id="29"/>
     </w:p>
     <w:p>
       <w:pPr>
@@ -31103,8 +31325,8 @@
           <w:szCs w:val="24"/>
         </w:rPr>
       </w:pPr>
-      <w:bookmarkStart w:id="27" w:name="_Toc115376402"/>
-      <w:bookmarkStart w:id="28" w:name="_Toc129114926"/>
+      <w:bookmarkStart w:id="30" w:name="_Toc115376402"/>
+      <w:bookmarkStart w:id="31" w:name="_Toc129676508"/>
       <w:r>
         <w:rPr>
           <w:rFonts w:ascii="Arial" w:hAnsi="Arial" w:cs="Arial"/>
@@ -31115,8 +31337,8 @@
         </w:rPr>
         <w:t>3.1.2 Fornecedores e parceiros</w:t>
       </w:r>
-      <w:bookmarkEnd w:id="27"/>
-      <w:bookmarkEnd w:id="28"/>
+      <w:bookmarkEnd w:id="30"/>
+      <w:bookmarkEnd w:id="31"/>
     </w:p>
     <w:p>
       <w:pPr>
@@ -31357,7 +31579,7 @@
           <w:szCs w:val="24"/>
         </w:rPr>
       </w:pPr>
-      <w:bookmarkStart w:id="29" w:name="_Toc129114927"/>
+      <w:bookmarkStart w:id="32" w:name="_Toc129676509"/>
       <w:r>
         <w:rPr>
           <w:rFonts w:ascii="Arial" w:hAnsi="Arial" w:cs="Arial"/>
@@ -31367,7 +31589,7 @@
         <w:lastRenderedPageBreak/>
         <w:t>4 SOLUÇÃO PROPOSTA</w:t>
       </w:r>
-      <w:bookmarkEnd w:id="29"/>
+      <w:bookmarkEnd w:id="32"/>
     </w:p>
     <w:p>
       <w:pPr>
@@ -31502,8 +31724,8 @@
           <w:szCs w:val="24"/>
         </w:rPr>
       </w:pPr>
-      <w:bookmarkStart w:id="30" w:name="_Toc115376404"/>
-      <w:bookmarkStart w:id="31" w:name="_Toc129114928"/>
+      <w:bookmarkStart w:id="33" w:name="_Toc115376404"/>
+      <w:bookmarkStart w:id="34" w:name="_Toc129676510"/>
       <w:r>
         <w:rPr>
           <w:rFonts w:ascii="Arial" w:hAnsi="Arial" w:cs="Arial"/>
@@ -31513,8 +31735,8 @@
         </w:rPr>
         <w:t>4.1 ANÁLISE DE REQUISITOS</w:t>
       </w:r>
-      <w:bookmarkEnd w:id="30"/>
-      <w:bookmarkEnd w:id="31"/>
+      <w:bookmarkEnd w:id="33"/>
+      <w:bookmarkEnd w:id="34"/>
     </w:p>
     <w:p>
       <w:pPr>
@@ -31751,8 +31973,8 @@
           <w:szCs w:val="24"/>
         </w:rPr>
       </w:pPr>
-      <w:bookmarkStart w:id="32" w:name="_Toc115376405"/>
-      <w:bookmarkStart w:id="33" w:name="_Toc129114929"/>
+      <w:bookmarkStart w:id="35" w:name="_Toc115376405"/>
+      <w:bookmarkStart w:id="36" w:name="_Toc129676511"/>
       <w:r>
         <w:rPr>
           <w:rFonts w:ascii="Arial" w:hAnsi="Arial" w:cs="Arial"/>
@@ -31761,8 +31983,8 @@
         </w:rPr>
         <w:t>4.1.1 Descrição do Sistema ou Produto</w:t>
       </w:r>
-      <w:bookmarkEnd w:id="32"/>
-      <w:bookmarkEnd w:id="33"/>
+      <w:bookmarkEnd w:id="35"/>
+      <w:bookmarkEnd w:id="36"/>
     </w:p>
     <w:p>
       <w:pPr>
@@ -31813,8 +32035,8 @@
           <w:szCs w:val="24"/>
         </w:rPr>
       </w:pPr>
-      <w:bookmarkStart w:id="34" w:name="_Toc115376406"/>
-      <w:bookmarkStart w:id="35" w:name="_Toc129114930"/>
+      <w:bookmarkStart w:id="37" w:name="_Toc115376406"/>
+      <w:bookmarkStart w:id="38" w:name="_Toc129676512"/>
       <w:r>
         <w:rPr>
           <w:rFonts w:ascii="Arial" w:hAnsi="Arial" w:cs="Arial"/>
@@ -31839,8 +32061,8 @@
         </w:rPr>
         <w:t xml:space="preserve"> Sistema ou Produto</w:t>
       </w:r>
-      <w:bookmarkEnd w:id="34"/>
-      <w:bookmarkEnd w:id="35"/>
+      <w:bookmarkEnd w:id="37"/>
+      <w:bookmarkEnd w:id="38"/>
     </w:p>
     <w:p>
       <w:pPr>
@@ -31899,9 +32121,9 @@
           <w:szCs w:val="24"/>
         </w:rPr>
       </w:pPr>
-      <w:bookmarkStart w:id="36" w:name="_Toc114830532"/>
-      <w:bookmarkStart w:id="37" w:name="_Toc115376407"/>
-      <w:bookmarkStart w:id="38" w:name="_Toc129114931"/>
+      <w:bookmarkStart w:id="39" w:name="_Toc114830532"/>
+      <w:bookmarkStart w:id="40" w:name="_Toc115376407"/>
+      <w:bookmarkStart w:id="41" w:name="_Toc129676513"/>
       <w:r>
         <w:rPr>
           <w:rFonts w:ascii="Arial" w:hAnsi="Arial" w:cs="Arial"/>
@@ -31912,9 +32134,9 @@
         </w:rPr>
         <w:t>4.1.2.1 Requisitos Funcionais</w:t>
       </w:r>
-      <w:bookmarkEnd w:id="36"/>
-      <w:bookmarkEnd w:id="37"/>
-      <w:bookmarkEnd w:id="38"/>
+      <w:bookmarkEnd w:id="39"/>
+      <w:bookmarkEnd w:id="40"/>
+      <w:bookmarkEnd w:id="41"/>
     </w:p>
     <w:p>
       <w:pPr>
@@ -32906,7 +33128,7 @@
           <w:szCs w:val="24"/>
         </w:rPr>
       </w:pPr>
-      <w:bookmarkStart w:id="39" w:name="_Toc129114932"/>
+      <w:bookmarkStart w:id="42" w:name="_Toc129676514"/>
       <w:r>
         <w:rPr>
           <w:rFonts w:ascii="Arial" w:hAnsi="Arial" w:cs="Arial"/>
@@ -32916,7 +33138,7 @@
         <w:lastRenderedPageBreak/>
         <w:t>CONSIDERAÇÕES FINAIS</w:t>
       </w:r>
-      <w:bookmarkEnd w:id="39"/>
+      <w:bookmarkEnd w:id="42"/>
     </w:p>
     <w:p>
       <w:pPr>
@@ -33018,7 +33240,7 @@
         <w:pageBreakBefore/>
         <w:spacing w:before="0" w:after="0" w:line="360" w:lineRule="auto"/>
       </w:pPr>
-      <w:bookmarkStart w:id="40" w:name="_Toc129114933"/>
+      <w:bookmarkStart w:id="43" w:name="_Toc129676515"/>
       <w:r>
         <w:rPr>
           <w:rFonts w:ascii="Arial" w:hAnsi="Arial" w:cs="Arial"/>
@@ -33028,7 +33250,7 @@
         <w:lastRenderedPageBreak/>
         <w:t>REFERÊNCIAS</w:t>
       </w:r>
-      <w:bookmarkEnd w:id="40"/>
+      <w:bookmarkEnd w:id="43"/>
     </w:p>
     <w:p>
       <w:pPr>
@@ -33612,19 +33834,147 @@
         <w:rPr>
           <w:lang w:val="en-US"/>
         </w:rPr>
+        <w:t xml:space="preserve"> 2017</w:t>
+      </w:r>
+      <w:r>
+        <w:rPr>
+          <w:lang w:val="en-US"/>
+        </w:rPr>
+        <w:t>.</w:t>
+      </w:r>
+    </w:p>
+    <w:p>
+      <w:pPr>
+        <w:spacing w:before="120" w:after="0" w:line="360" w:lineRule="auto"/>
+        <w:jc w:val="both"/>
+        <w:rPr>
+          <w:lang w:val="en-US"/>
+        </w:rPr>
+      </w:pPr>
+      <w:r>
+        <w:rPr>
+          <w:lang w:val="en-US"/>
+        </w:rPr>
+        <w:t xml:space="preserve">Euromonitor International. (2021). Beauty and personal care. </w:t>
+      </w:r>
+      <w:proofErr w:type="spellStart"/>
+      <w:r>
+        <w:rPr>
+          <w:lang w:val="en-US"/>
+        </w:rPr>
+        <w:t>Recuperado</w:t>
+      </w:r>
+      <w:proofErr w:type="spellEnd"/>
+      <w:r>
+        <w:rPr>
+          <w:lang w:val="en-US"/>
+        </w:rPr>
         <w:t xml:space="preserve"> </w:t>
       </w:r>
+      <w:proofErr w:type="spellStart"/>
       <w:r>
         <w:rPr>
           <w:lang w:val="en-US"/>
         </w:rPr>
-        <w:t>2017</w:t>
-      </w:r>
+        <w:t>em</w:t>
+      </w:r>
+      <w:proofErr w:type="spellEnd"/>
       <w:r>
         <w:rPr>
           <w:lang w:val="en-US"/>
         </w:rPr>
-        <w:t>.</w:t>
+        <w:t xml:space="preserve"> 14 de </w:t>
+      </w:r>
+      <w:proofErr w:type="spellStart"/>
+      <w:r>
+        <w:rPr>
+          <w:lang w:val="en-US"/>
+        </w:rPr>
+        <w:t>março</w:t>
+      </w:r>
+      <w:proofErr w:type="spellEnd"/>
+      <w:r>
+        <w:rPr>
+          <w:lang w:val="en-US"/>
+        </w:rPr>
+        <w:t xml:space="preserve"> de 2023, de </w:t>
+      </w:r>
+      <w:r>
+        <w:rPr>
+          <w:lang w:val="en-US"/>
+        </w:rPr>
+        <w:t>https://www.euromonitor.com/beauty-and-personal-care</w:t>
+      </w:r>
+    </w:p>
+    <w:p>
+      <w:pPr>
+        <w:spacing w:before="120" w:after="0" w:line="360" w:lineRule="auto"/>
+        <w:jc w:val="both"/>
+        <w:rPr>
+          <w:lang w:val="en-US"/>
+        </w:rPr>
+      </w:pPr>
+      <w:r>
+        <w:rPr>
+          <w:lang w:val="en-US"/>
+        </w:rPr>
+        <w:t xml:space="preserve">SALVADOR, M. </w:t>
+      </w:r>
+      <w:proofErr w:type="spellStart"/>
+      <w:r>
+        <w:rPr>
+          <w:lang w:val="en-US"/>
+        </w:rPr>
+        <w:t>Guia</w:t>
+      </w:r>
+      <w:proofErr w:type="spellEnd"/>
+      <w:r>
+        <w:rPr>
+          <w:lang w:val="en-US"/>
+        </w:rPr>
+        <w:t xml:space="preserve"> </w:t>
+      </w:r>
+      <w:proofErr w:type="spellStart"/>
+      <w:r>
+        <w:rPr>
+          <w:lang w:val="en-US"/>
+        </w:rPr>
+        <w:t>prático</w:t>
+      </w:r>
+      <w:proofErr w:type="spellEnd"/>
+      <w:r>
+        <w:rPr>
+          <w:lang w:val="en-US"/>
+        </w:rPr>
+        <w:t xml:space="preserve"> do software de </w:t>
+      </w:r>
+      <w:proofErr w:type="spellStart"/>
+      <w:r>
+        <w:rPr>
+          <w:lang w:val="en-US"/>
+        </w:rPr>
+        <w:t>gestão</w:t>
+      </w:r>
+      <w:proofErr w:type="spellEnd"/>
+      <w:r>
+        <w:rPr>
+          <w:lang w:val="en-US"/>
+        </w:rPr>
+        <w:t xml:space="preserve"> para PMEs. São Paulo: Ed. </w:t>
+      </w:r>
+      <w:proofErr w:type="spellStart"/>
+      <w:r>
+        <w:rPr>
+          <w:lang w:val="en-US"/>
+        </w:rPr>
+        <w:t>Gente</w:t>
+      </w:r>
+      <w:proofErr w:type="spellEnd"/>
+      <w:r>
+        <w:rPr>
+          <w:lang w:val="en-US"/>
+        </w:rPr>
+        <w:t>, 2017.</w:t>
       </w:r>
     </w:p>
     <w:p>
@@ -33653,7 +34003,7 @@
           <w:szCs w:val="24"/>
         </w:rPr>
       </w:pPr>
-      <w:bookmarkStart w:id="41" w:name="_Toc129114934"/>
+      <w:bookmarkStart w:id="44" w:name="_Toc129676516"/>
       <w:r>
         <w:rPr>
           <w:rFonts w:ascii="Arial" w:hAnsi="Arial" w:cs="Arial"/>
@@ -33671,7 +34021,7 @@
         </w:rPr>
         <w:t>I</w:t>
       </w:r>
-      <w:bookmarkEnd w:id="41"/>
+      <w:bookmarkEnd w:id="44"/>
     </w:p>
     <w:p>
       <w:pPr>
@@ -35259,6 +35609,12 @@
     <w:abstractNumId w:val="0"/>
   </w:num>
   <w:num w:numId="13" w16cid:durableId="1741177177">
+    <w:abstractNumId w:val="0"/>
+  </w:num>
+  <w:num w:numId="14" w16cid:durableId="840508199">
+    <w:abstractNumId w:val="0"/>
+  </w:num>
+  <w:num w:numId="15" w16cid:durableId="569196282">
     <w:abstractNumId w:val="0"/>
   </w:num>
   <w:numIdMacAtCleanup w:val="3"/>

</xml_diff>

<commit_message>
#9 ajustes item 2.1
</commit_message>
<xml_diff>
--- a/documento_escrito_14_03_2023.docx
+++ b/documento_escrito_14_03_2023.docx
@@ -26388,7 +26388,39 @@
           <w:szCs w:val="24"/>
           <w:lang w:eastAsia="pt-BR"/>
         </w:rPr>
-        <w:t>O mercado de estética é uma indústria em constante crescimento que engloba uma ampla gama de produtos e serviços relacionados à beleza e bem-estar pessoal. Isso inclui tratamentos de cuidados com a pele, cuidados com os cabelos, maquiagem, unhas, depilação, massagens, terapias holísticas, e muitos outros serviços.</w:t>
+        <w:t xml:space="preserve">O mercado de estética voltado para a </w:t>
+      </w:r>
+      <w:r>
+        <w:rPr>
+          <w:rFonts w:eastAsia="Times New Roman" w:cs="Arial"/>
+          <w:szCs w:val="24"/>
+          <w:lang w:eastAsia="pt-BR"/>
+        </w:rPr>
+        <w:t>micro pigmentação</w:t>
+      </w:r>
+      <w:r>
+        <w:rPr>
+          <w:rFonts w:eastAsia="Times New Roman" w:cs="Arial"/>
+          <w:szCs w:val="24"/>
+          <w:lang w:eastAsia="pt-BR"/>
+        </w:rPr>
+        <w:t xml:space="preserve"> e unhas é um segmento em crescimento, impulsionado pela busca das pessoas por tratamentos estéticos que realcem sua beleza natural. A </w:t>
+      </w:r>
+      <w:r>
+        <w:rPr>
+          <w:rFonts w:eastAsia="Times New Roman" w:cs="Arial"/>
+          <w:szCs w:val="24"/>
+          <w:lang w:eastAsia="pt-BR"/>
+        </w:rPr>
+        <w:t>micro pigmentação</w:t>
+      </w:r>
+      <w:r>
+        <w:rPr>
+          <w:rFonts w:eastAsia="Times New Roman" w:cs="Arial"/>
+          <w:szCs w:val="24"/>
+          <w:lang w:eastAsia="pt-BR"/>
+        </w:rPr>
+        <w:t xml:space="preserve"> é uma técnica que consiste na implantação de pigmentos na derme, com o objetivo de corrigir falhas ou realçar a cor dos lábios, sobrancelhas ou olhos. Já as unhas são uma parte importante da estética, e atualmente existem diversos tratamentos disponíveis para aprimorá-las, como unhas de gel, acrílico, entre outros.</w:t>
       </w:r>
     </w:p>
     <w:p>
@@ -26412,7 +26444,71 @@
           <w:szCs w:val="24"/>
           <w:lang w:eastAsia="pt-BR"/>
         </w:rPr>
-        <w:t>A busca pela aparência ideal e pelos cuidados pessoais têm se tornado cada vez mais importantes para as pessoas, em especial para as mulheres, mas também para os homens. A tendência atual é a busca por tratamentos naturais, orgânicos e sustentáveis, assim como a utilização de tecnologia de ponta em equipamentos e produtos de beleza.</w:t>
+        <w:t xml:space="preserve">De acordo com a pesquisa "Mercado de </w:t>
+      </w:r>
+      <w:r>
+        <w:rPr>
+          <w:rFonts w:eastAsia="Times New Roman" w:cs="Arial"/>
+          <w:szCs w:val="24"/>
+          <w:lang w:eastAsia="pt-BR"/>
+        </w:rPr>
+        <w:t>Micro pigmentação</w:t>
+      </w:r>
+      <w:r>
+        <w:rPr>
+          <w:rFonts w:eastAsia="Times New Roman" w:cs="Arial"/>
+          <w:szCs w:val="24"/>
+          <w:lang w:eastAsia="pt-BR"/>
+        </w:rPr>
+        <w:t xml:space="preserve"> e Estética" realizada pela ABP (Associação Brasileira de </w:t>
+      </w:r>
+      <w:r>
+        <w:rPr>
+          <w:rFonts w:eastAsia="Times New Roman" w:cs="Arial"/>
+          <w:szCs w:val="24"/>
+          <w:lang w:eastAsia="pt-BR"/>
+        </w:rPr>
+        <w:t>Micro pigmentação</w:t>
+      </w:r>
+      <w:r>
+        <w:rPr>
+          <w:rFonts w:eastAsia="Times New Roman" w:cs="Arial"/>
+          <w:szCs w:val="24"/>
+          <w:lang w:eastAsia="pt-BR"/>
+        </w:rPr>
+        <w:t xml:space="preserve">), o mercado de </w:t>
+      </w:r>
+      <w:r>
+        <w:rPr>
+          <w:rFonts w:eastAsia="Times New Roman" w:cs="Arial"/>
+          <w:szCs w:val="24"/>
+          <w:lang w:eastAsia="pt-BR"/>
+        </w:rPr>
+        <w:t>micro pigmentação</w:t>
+      </w:r>
+      <w:r>
+        <w:rPr>
+          <w:rFonts w:eastAsia="Times New Roman" w:cs="Arial"/>
+          <w:szCs w:val="24"/>
+          <w:lang w:eastAsia="pt-BR"/>
+        </w:rPr>
+        <w:t xml:space="preserve"> no Brasil cresceu cerca de 40% nos últimos anos. Além disso, a mesma pesquisa apontou que as sobrancelhas são a área mais procurada para </w:t>
+      </w:r>
+      <w:r>
+        <w:rPr>
+          <w:rFonts w:eastAsia="Times New Roman" w:cs="Arial"/>
+          <w:szCs w:val="24"/>
+          <w:lang w:eastAsia="pt-BR"/>
+        </w:rPr>
+        <w:t>micro pigmentação</w:t>
+      </w:r>
+      <w:r>
+        <w:rPr>
+          <w:rFonts w:eastAsia="Times New Roman" w:cs="Arial"/>
+          <w:szCs w:val="24"/>
+          <w:lang w:eastAsia="pt-BR"/>
+        </w:rPr>
+        <w:t>, seguida pelos olhos e lábios.</w:t>
       </w:r>
     </w:p>
     <w:p>
@@ -26436,7 +26532,25 @@
           <w:szCs w:val="24"/>
           <w:lang w:eastAsia="pt-BR"/>
         </w:rPr>
-        <w:t>Com a popularização das redes sociais e das celebridades influenciadoras, a demanda por produtos e serviços de beleza aumentou significativamente, tornando-se um negócio lucrativo e competitivo. Grandes marcas de cosméticos e empresas de saúde e bem-estar têm investido cada vez mais em pesquisa e desenvolvimento de novos produtos e serviços, bem como na expansão de seus mercados, visando atender as necessidades e expectativas do consumidor moderno.</w:t>
+        <w:t xml:space="preserve">Já o mercado de unhas é um segmento em expansão, de acordo com a pesquisa "Tendências de Beleza" realizada pela </w:t>
+      </w:r>
+      <w:proofErr w:type="spellStart"/>
+      <w:r>
+        <w:rPr>
+          <w:rFonts w:eastAsia="Times New Roman" w:cs="Arial"/>
+          <w:szCs w:val="24"/>
+          <w:lang w:eastAsia="pt-BR"/>
+        </w:rPr>
+        <w:t>Mintel</w:t>
+      </w:r>
+      <w:proofErr w:type="spellEnd"/>
+      <w:r>
+        <w:rPr>
+          <w:rFonts w:eastAsia="Times New Roman" w:cs="Arial"/>
+          <w:szCs w:val="24"/>
+          <w:lang w:eastAsia="pt-BR"/>
+        </w:rPr>
+        <w:t>. A pesquisa apontou que o mercado de esmaltes e produtos para unhas está em constante crescimento, impulsionado por tendências como unhas decoradas, alongadas e aprimoradas com técnicas de gel e acrílico.</w:t>
       </w:r>
     </w:p>
     <w:p>
@@ -26460,31 +26574,31 @@
           <w:szCs w:val="24"/>
           <w:lang w:eastAsia="pt-BR"/>
         </w:rPr>
-        <w:t xml:space="preserve">Ainda, o mercado de estética também engloba o segmento de equipamentos e tecnologias para tratamentos estéticos, incluindo lasers, aparelhos de radiofrequência, </w:t>
-      </w:r>
-      <w:r>
+        <w:t>A busca pela aparência ideal e pelos cuidados pessoais têm se tornado cada vez mais importantes para as pessoas, em especial para as mulheres, mas também para os homens. A tendência atual é a busca por tratamentos naturais, orgânicos e sustentáveis, assim como a utilização de tecnologia de ponta em equipamentos e produtos de beleza.</w:t>
+      </w:r>
+    </w:p>
+    <w:p>
+      <w:pPr>
+        <w:suppressAutoHyphens w:val="0"/>
+        <w:autoSpaceDE w:val="0"/>
+        <w:autoSpaceDN w:val="0"/>
+        <w:adjustRightInd w:val="0"/>
+        <w:spacing w:before="120" w:after="0" w:line="360" w:lineRule="auto"/>
+        <w:ind w:firstLine="850"/>
+        <w:jc w:val="both"/>
         <w:rPr>
           <w:rFonts w:eastAsia="Times New Roman" w:cs="Arial"/>
           <w:szCs w:val="24"/>
           <w:lang w:eastAsia="pt-BR"/>
         </w:rPr>
-        <w:t>leds ultravioletas</w:t>
-      </w:r>
+      </w:pPr>
       <w:r>
         <w:rPr>
           <w:rFonts w:eastAsia="Times New Roman" w:cs="Arial"/>
           <w:szCs w:val="24"/>
           <w:lang w:eastAsia="pt-BR"/>
         </w:rPr>
-        <w:t>, entre outros. A utilização desses equipamentos por profissionais da área de estética tem sido cada vez mais comum, permitindo o acesso a tratamentos mais avançados e resultados mais eficazes</w:t>
-      </w:r>
-      <w:r>
-        <w:rPr>
-          <w:rFonts w:eastAsia="Times New Roman" w:cs="Arial"/>
-          <w:szCs w:val="24"/>
-          <w:lang w:eastAsia="pt-BR"/>
-        </w:rPr>
-        <w:t>.</w:t>
+        <w:t>De forma geral, o mercado de estética é dinâmico e em constante evolução, oferecendo diversas oportunidades de negócios e crescimento para empreendedores e profissionais da área.</w:t>
       </w:r>
     </w:p>
     <w:p>
@@ -26502,14 +26616,6 @@
           <w:lang w:eastAsia="pt-BR"/>
         </w:rPr>
       </w:pPr>
-      <w:r>
-        <w:rPr>
-          <w:rFonts w:eastAsia="Times New Roman" w:cs="Arial"/>
-          <w:szCs w:val="24"/>
-          <w:lang w:eastAsia="pt-BR"/>
-        </w:rPr>
-        <w:t>De forma geral, o mercado de estética é dinâmico e em constante evolução, oferecendo diversas oportunidades de negócios e crescimento para empreendedores e profissionais da área.</w:t>
-      </w:r>
     </w:p>
     <w:p>
       <w:pPr>
@@ -26529,6 +26635,38 @@
     </w:p>
     <w:p>
       <w:pPr>
+        <w:pStyle w:val="Ttulo2"/>
+        <w:spacing w:before="0" w:after="0" w:line="360" w:lineRule="auto"/>
+        <w:ind w:left="578" w:hanging="578"/>
+        <w:rPr>
+          <w:rFonts w:cs="Arial"/>
+          <w:szCs w:val="24"/>
+        </w:rPr>
+      </w:pPr>
+      <w:bookmarkStart w:id="12" w:name="_Toc129695420"/>
+      <w:r>
+        <w:rPr>
+          <w:rFonts w:ascii="Arial" w:hAnsi="Arial" w:cs="Arial"/>
+          <w:b w:val="0"/>
+          <w:i w:val="0"/>
+          <w:sz w:val="24"/>
+        </w:rPr>
+        <w:lastRenderedPageBreak/>
+        <w:t xml:space="preserve">2.2 </w:t>
+      </w:r>
+      <w:r>
+        <w:rPr>
+          <w:rFonts w:ascii="Arial" w:hAnsi="Arial" w:cs="Arial"/>
+          <w:b w:val="0"/>
+          <w:i w:val="0"/>
+          <w:sz w:val="24"/>
+        </w:rPr>
+        <w:t>MODELAGEM DE SISTEMAS ATRAVÉS DE UML</w:t>
+      </w:r>
+      <w:bookmarkEnd w:id="12"/>
+    </w:p>
+    <w:p>
+      <w:pPr>
         <w:suppressAutoHyphens w:val="0"/>
         <w:autoSpaceDE w:val="0"/>
         <w:autoSpaceDN w:val="0"/>
@@ -26545,38 +26683,6 @@
     </w:p>
     <w:p>
       <w:pPr>
-        <w:pStyle w:val="Ttulo2"/>
-        <w:spacing w:before="0" w:after="0" w:line="360" w:lineRule="auto"/>
-        <w:ind w:left="578" w:hanging="578"/>
-        <w:rPr>
-          <w:rFonts w:cs="Arial"/>
-          <w:szCs w:val="24"/>
-        </w:rPr>
-      </w:pPr>
-      <w:bookmarkStart w:id="12" w:name="_Toc129695420"/>
-      <w:r>
-        <w:rPr>
-          <w:rFonts w:ascii="Arial" w:hAnsi="Arial" w:cs="Arial"/>
-          <w:b w:val="0"/>
-          <w:i w:val="0"/>
-          <w:sz w:val="24"/>
-        </w:rPr>
-        <w:lastRenderedPageBreak/>
-        <w:t xml:space="preserve">2.2 </w:t>
-      </w:r>
-      <w:r>
-        <w:rPr>
-          <w:rFonts w:ascii="Arial" w:hAnsi="Arial" w:cs="Arial"/>
-          <w:b w:val="0"/>
-          <w:i w:val="0"/>
-          <w:sz w:val="24"/>
-        </w:rPr>
-        <w:t>MODELAGEM DE SISTEMAS ATRAVÉS DE UML</w:t>
-      </w:r>
-      <w:bookmarkEnd w:id="12"/>
-    </w:p>
-    <w:p>
-      <w:pPr>
         <w:suppressAutoHyphens w:val="0"/>
         <w:autoSpaceDE w:val="0"/>
         <w:autoSpaceDN w:val="0"/>
@@ -26590,6 +26696,96 @@
           <w:lang w:eastAsia="pt-BR"/>
         </w:rPr>
       </w:pPr>
+      <w:r>
+        <w:rPr>
+          <w:rFonts w:eastAsia="Times New Roman" w:cs="Arial"/>
+          <w:szCs w:val="24"/>
+          <w:lang w:eastAsia="pt-BR"/>
+        </w:rPr>
+        <w:t xml:space="preserve">A modelagem de sistemas é uma das atividades mais importantes no processo de desenvolvimento de </w:t>
+      </w:r>
+      <w:r>
+        <w:rPr>
+          <w:rFonts w:eastAsia="Times New Roman" w:cs="Arial"/>
+          <w:i/>
+          <w:iCs/>
+          <w:szCs w:val="24"/>
+          <w:lang w:eastAsia="pt-BR"/>
+        </w:rPr>
+        <w:t>software</w:t>
+      </w:r>
+      <w:r>
+        <w:rPr>
+          <w:rFonts w:eastAsia="Times New Roman" w:cs="Arial"/>
+          <w:szCs w:val="24"/>
+          <w:lang w:eastAsia="pt-BR"/>
+        </w:rPr>
+        <w:t>. Uma das linguagens mais utilizadas para a modelagem de sistemas é a UML (</w:t>
+      </w:r>
+      <w:proofErr w:type="spellStart"/>
+      <w:r>
+        <w:rPr>
+          <w:rFonts w:eastAsia="Times New Roman" w:cs="Arial"/>
+          <w:i/>
+          <w:iCs/>
+          <w:szCs w:val="24"/>
+          <w:lang w:eastAsia="pt-BR"/>
+        </w:rPr>
+        <w:t>Unified</w:t>
+      </w:r>
+      <w:proofErr w:type="spellEnd"/>
+      <w:r>
+        <w:rPr>
+          <w:rFonts w:eastAsia="Times New Roman" w:cs="Arial"/>
+          <w:i/>
+          <w:iCs/>
+          <w:szCs w:val="24"/>
+          <w:lang w:eastAsia="pt-BR"/>
+        </w:rPr>
+        <w:t xml:space="preserve"> </w:t>
+      </w:r>
+      <w:proofErr w:type="spellStart"/>
+      <w:r>
+        <w:rPr>
+          <w:rFonts w:eastAsia="Times New Roman" w:cs="Arial"/>
+          <w:i/>
+          <w:iCs/>
+          <w:szCs w:val="24"/>
+          <w:lang w:eastAsia="pt-BR"/>
+        </w:rPr>
+        <w:t>Modeling</w:t>
+      </w:r>
+      <w:proofErr w:type="spellEnd"/>
+      <w:r>
+        <w:rPr>
+          <w:rFonts w:eastAsia="Times New Roman" w:cs="Arial"/>
+          <w:i/>
+          <w:iCs/>
+          <w:szCs w:val="24"/>
+          <w:lang w:eastAsia="pt-BR"/>
+        </w:rPr>
+        <w:t xml:space="preserve"> </w:t>
+      </w:r>
+      <w:proofErr w:type="spellStart"/>
+      <w:r>
+        <w:rPr>
+          <w:rFonts w:eastAsia="Times New Roman" w:cs="Arial"/>
+          <w:i/>
+          <w:iCs/>
+          <w:szCs w:val="24"/>
+          <w:lang w:eastAsia="pt-BR"/>
+        </w:rPr>
+        <w:t>Language</w:t>
+      </w:r>
+      <w:proofErr w:type="spellEnd"/>
+      <w:r>
+        <w:rPr>
+          <w:rFonts w:eastAsia="Times New Roman" w:cs="Arial"/>
+          <w:szCs w:val="24"/>
+          <w:lang w:eastAsia="pt-BR"/>
+        </w:rPr>
+        <w:t>). A UML é uma linguagem visual que permite descrever o comportamento e a estrutura de um sistema de software. Ela permite que desenvolvedores, analistas e arquitetos de software criem modelos que ajudem a entender as características do sistema.</w:t>
+      </w:r>
     </w:p>
     <w:p>
       <w:pPr>
@@ -26612,14 +26808,64 @@
           <w:szCs w:val="24"/>
           <w:lang w:eastAsia="pt-BR"/>
         </w:rPr>
-        <w:t xml:space="preserve">A modelagem de sistemas é uma das atividades mais importantes no processo de desenvolvimento de </w:t>
+        <w:t xml:space="preserve">Conforme definido por </w:t>
+      </w:r>
+      <w:proofErr w:type="spellStart"/>
+      <w:r>
+        <w:rPr>
+          <w:rFonts w:eastAsia="Times New Roman" w:cs="Arial"/>
+          <w:szCs w:val="24"/>
+          <w:lang w:eastAsia="pt-BR"/>
+        </w:rPr>
+        <w:t>Sommerville</w:t>
+      </w:r>
+      <w:proofErr w:type="spellEnd"/>
+      <w:r>
+        <w:rPr>
+          <w:rFonts w:eastAsia="Times New Roman" w:cs="Arial"/>
+          <w:szCs w:val="24"/>
+          <w:lang w:eastAsia="pt-BR"/>
+        </w:rPr>
+        <w:t xml:space="preserve"> (2011, p. 126)</w:t>
+      </w:r>
+      <w:r>
+        <w:rPr>
+          <w:rFonts w:eastAsia="Times New Roman" w:cs="Arial"/>
+          <w:szCs w:val="24"/>
+          <w:lang w:eastAsia="pt-BR"/>
+        </w:rPr>
+        <w:t>:</w:t>
+      </w:r>
+    </w:p>
+    <w:p>
+      <w:pPr>
+        <w:suppressAutoHyphens w:val="0"/>
+        <w:autoSpaceDE w:val="0"/>
+        <w:autoSpaceDN w:val="0"/>
+        <w:adjustRightInd w:val="0"/>
+        <w:spacing w:before="120" w:after="0" w:line="240" w:lineRule="auto"/>
+        <w:ind w:left="2268"/>
+        <w:jc w:val="both"/>
+        <w:rPr>
+          <w:rFonts w:eastAsia="Times New Roman" w:cs="Arial"/>
+          <w:sz w:val="20"/>
+          <w:lang w:eastAsia="pt-BR"/>
+        </w:rPr>
+      </w:pPr>
+      <w:r>
+        <w:rPr>
+          <w:rFonts w:eastAsia="Times New Roman" w:cs="Arial"/>
+          <w:sz w:val="20"/>
+          <w:lang w:eastAsia="pt-BR"/>
+        </w:rPr>
+        <w:t xml:space="preserve">“A modelagem é a atividade de representar um sistema ou processo por meio de um modelo que pode ser compreendido por pessoas e que ajuda a analisar, projetar, testar e documentar o sistema. A modelagem permite que os engenheiros de </w:t>
       </w:r>
       <w:r>
         <w:rPr>
           <w:rFonts w:eastAsia="Times New Roman" w:cs="Arial"/>
           <w:i/>
           <w:iCs/>
-          <w:szCs w:val="24"/>
+          <w:sz w:val="20"/>
           <w:lang w:eastAsia="pt-BR"/>
         </w:rPr>
         <w:t>software</w:t>
@@ -26627,75 +26873,27 @@
       <w:r>
         <w:rPr>
           <w:rFonts w:eastAsia="Times New Roman" w:cs="Arial"/>
-          <w:szCs w:val="24"/>
+          <w:sz w:val="20"/>
           <w:lang w:eastAsia="pt-BR"/>
         </w:rPr>
-        <w:t>. Uma das linguagens mais utilizadas para a modelagem de sistemas é a UML (</w:t>
-      </w:r>
-      <w:proofErr w:type="spellStart"/>
-      <w:r>
+        <w:t xml:space="preserve"> compreendam os sistemas de forma mais precisa, identifiquem problemas potenciais e comuniquem as soluções propostas de forma mais clara e objetiva.”</w:t>
+      </w:r>
+    </w:p>
+    <w:p>
+      <w:pPr>
+        <w:suppressAutoHyphens w:val="0"/>
+        <w:autoSpaceDE w:val="0"/>
+        <w:autoSpaceDN w:val="0"/>
+        <w:adjustRightInd w:val="0"/>
+        <w:spacing w:before="120" w:after="0" w:line="240" w:lineRule="auto"/>
+        <w:ind w:left="2268"/>
+        <w:jc w:val="both"/>
         <w:rPr>
           <w:rFonts w:eastAsia="Times New Roman" w:cs="Arial"/>
-          <w:i/>
-          <w:iCs/>
-          <w:szCs w:val="24"/>
+          <w:sz w:val="20"/>
           <w:lang w:eastAsia="pt-BR"/>
         </w:rPr>
-        <w:t>Unified</w:t>
-      </w:r>
-      <w:proofErr w:type="spellEnd"/>
-      <w:r>
-        <w:rPr>
-          <w:rFonts w:eastAsia="Times New Roman" w:cs="Arial"/>
-          <w:i/>
-          <w:iCs/>
-          <w:szCs w:val="24"/>
-          <w:lang w:eastAsia="pt-BR"/>
-        </w:rPr>
-        <w:t xml:space="preserve"> </w:t>
-      </w:r>
-      <w:proofErr w:type="spellStart"/>
-      <w:r>
-        <w:rPr>
-          <w:rFonts w:eastAsia="Times New Roman" w:cs="Arial"/>
-          <w:i/>
-          <w:iCs/>
-          <w:szCs w:val="24"/>
-          <w:lang w:eastAsia="pt-BR"/>
-        </w:rPr>
-        <w:t>Modeling</w:t>
-      </w:r>
-      <w:proofErr w:type="spellEnd"/>
-      <w:r>
-        <w:rPr>
-          <w:rFonts w:eastAsia="Times New Roman" w:cs="Arial"/>
-          <w:i/>
-          <w:iCs/>
-          <w:szCs w:val="24"/>
-          <w:lang w:eastAsia="pt-BR"/>
-        </w:rPr>
-        <w:t xml:space="preserve"> </w:t>
-      </w:r>
-      <w:proofErr w:type="spellStart"/>
-      <w:r>
-        <w:rPr>
-          <w:rFonts w:eastAsia="Times New Roman" w:cs="Arial"/>
-          <w:i/>
-          <w:iCs/>
-          <w:szCs w:val="24"/>
-          <w:lang w:eastAsia="pt-BR"/>
-        </w:rPr>
-        <w:t>Language</w:t>
-      </w:r>
-      <w:proofErr w:type="spellEnd"/>
-      <w:r>
-        <w:rPr>
-          <w:rFonts w:eastAsia="Times New Roman" w:cs="Arial"/>
-          <w:szCs w:val="24"/>
-          <w:lang w:eastAsia="pt-BR"/>
-        </w:rPr>
-        <w:t>). A UML é uma linguagem visual que permite descrever o comportamento e a estrutura de um sistema de software. Ela permite que desenvolvedores, analistas e arquitetos de software criem modelos que ajudem a entender as características do sistema.</w:t>
-      </w:r>
+      </w:pPr>
     </w:p>
     <w:p>
       <w:pPr>
@@ -26718,92 +26916,8 @@
           <w:szCs w:val="24"/>
           <w:lang w:eastAsia="pt-BR"/>
         </w:rPr>
-        <w:t xml:space="preserve">Conforme definido por </w:t>
-      </w:r>
-      <w:proofErr w:type="spellStart"/>
-      <w:r>
-        <w:rPr>
-          <w:rFonts w:eastAsia="Times New Roman" w:cs="Arial"/>
-          <w:szCs w:val="24"/>
-          <w:lang w:eastAsia="pt-BR"/>
-        </w:rPr>
-        <w:t>Sommerville</w:t>
-      </w:r>
-      <w:proofErr w:type="spellEnd"/>
-      <w:r>
-        <w:rPr>
-          <w:rFonts w:eastAsia="Times New Roman" w:cs="Arial"/>
-          <w:szCs w:val="24"/>
-          <w:lang w:eastAsia="pt-BR"/>
-        </w:rPr>
-        <w:t xml:space="preserve"> (2011, p. 126)</w:t>
-      </w:r>
-      <w:r>
-        <w:rPr>
-          <w:rFonts w:eastAsia="Times New Roman" w:cs="Arial"/>
-          <w:szCs w:val="24"/>
-          <w:lang w:eastAsia="pt-BR"/>
-        </w:rPr>
-        <w:t>:</w:t>
-      </w:r>
-    </w:p>
-    <w:p>
-      <w:pPr>
-        <w:suppressAutoHyphens w:val="0"/>
-        <w:autoSpaceDE w:val="0"/>
-        <w:autoSpaceDN w:val="0"/>
-        <w:adjustRightInd w:val="0"/>
-        <w:spacing w:before="120" w:after="0" w:line="240" w:lineRule="auto"/>
-        <w:ind w:left="2268"/>
-        <w:jc w:val="both"/>
-        <w:rPr>
-          <w:rFonts w:eastAsia="Times New Roman" w:cs="Arial"/>
-          <w:sz w:val="20"/>
-          <w:lang w:eastAsia="pt-BR"/>
-        </w:rPr>
-      </w:pPr>
-      <w:r>
-        <w:rPr>
-          <w:rFonts w:eastAsia="Times New Roman" w:cs="Arial"/>
-          <w:sz w:val="20"/>
-          <w:lang w:eastAsia="pt-BR"/>
-        </w:rPr>
-        <w:t xml:space="preserve">“A modelagem é a atividade de representar um sistema ou processo por meio de um modelo que pode ser compreendido por pessoas e que ajuda a analisar, projetar, testar e documentar o sistema. A modelagem permite que os engenheiros de </w:t>
-      </w:r>
-      <w:r>
-        <w:rPr>
-          <w:rFonts w:eastAsia="Times New Roman" w:cs="Arial"/>
-          <w:i/>
-          <w:iCs/>
-          <w:sz w:val="20"/>
-          <w:lang w:eastAsia="pt-BR"/>
-        </w:rPr>
-        <w:t>software</w:t>
-      </w:r>
-      <w:r>
-        <w:rPr>
-          <w:rFonts w:eastAsia="Times New Roman" w:cs="Arial"/>
-          <w:sz w:val="20"/>
-          <w:lang w:eastAsia="pt-BR"/>
-        </w:rPr>
-        <w:t xml:space="preserve"> compreendam os sistemas de forma mais precisa, identifiquem problemas potenciais e comuniquem as soluções propostas de forma mais clara e objetiva.”</w:t>
-      </w:r>
-    </w:p>
-    <w:p>
-      <w:pPr>
-        <w:suppressAutoHyphens w:val="0"/>
-        <w:autoSpaceDE w:val="0"/>
-        <w:autoSpaceDN w:val="0"/>
-        <w:adjustRightInd w:val="0"/>
-        <w:spacing w:before="120" w:after="0" w:line="240" w:lineRule="auto"/>
-        <w:ind w:left="2268"/>
-        <w:jc w:val="both"/>
-        <w:rPr>
-          <w:rFonts w:eastAsia="Times New Roman" w:cs="Arial"/>
-          <w:sz w:val="20"/>
-          <w:lang w:eastAsia="pt-BR"/>
-        </w:rPr>
-      </w:pPr>
+        <w:t>A UML é composta por diversos diagramas, como o diagrama de caso de uso, diagrama de classes, diagrama de sequência e muitos outros. Cada um desses diagramas é utilizado para representar diferentes aspectos do sistema. Por exemplo, o diagrama de caso de uso é utilizado para representar os requisitos do sistema, enquanto o diagrama de classes é utilizado para representar a estrutura do sistema.</w:t>
+      </w:r>
     </w:p>
     <w:p>
       <w:pPr>
@@ -26826,7 +26940,7 @@
           <w:szCs w:val="24"/>
           <w:lang w:eastAsia="pt-BR"/>
         </w:rPr>
-        <w:t>A UML é composta por diversos diagramas, como o diagrama de caso de uso, diagrama de classes, diagrama de sequência e muitos outros. Cada um desses diagramas é utilizado para representar diferentes aspectos do sistema. Por exemplo, o diagrama de caso de uso é utilizado para representar os requisitos do sistema, enquanto o diagrama de classes é utilizado para representar a estrutura do sistema.</w:t>
+        <w:t>Um dos maiores benefícios da UML é que ela permite que as equipes de desenvolvimento de software comuniquem as ideias de forma clara e objetiva. Isso porque a UML utiliza uma linguagem visual para representar o sistema. Desse modo, as pessoas envolvidas no projeto podem entender facilmente o que está sendo representado no modelo.</w:t>
       </w:r>
     </w:p>
     <w:p>
@@ -26850,7 +26964,25 @@
           <w:szCs w:val="24"/>
           <w:lang w:eastAsia="pt-BR"/>
         </w:rPr>
-        <w:t>Um dos maiores benefícios da UML é que ela permite que as equipes de desenvolvimento de software comuniquem as ideias de forma clara e objetiva. Isso porque a UML utiliza uma linguagem visual para representar o sistema. Desse modo, as pessoas envolvidas no projeto podem entender facilmente o que está sendo representado no modelo.</w:t>
+        <w:t xml:space="preserve">A UML também ajuda a minimizar erros e ambiguidades na especificação do sistema. Isso porque a linguagem é muito rica em termos de notação e permite que as equipes de desenvolvimento de </w:t>
+      </w:r>
+      <w:r>
+        <w:rPr>
+          <w:rFonts w:eastAsia="Times New Roman" w:cs="Arial"/>
+          <w:i/>
+          <w:iCs/>
+          <w:szCs w:val="24"/>
+          <w:lang w:eastAsia="pt-BR"/>
+        </w:rPr>
+        <w:t>software</w:t>
+      </w:r>
+      <w:r>
+        <w:rPr>
+          <w:rFonts w:eastAsia="Times New Roman" w:cs="Arial"/>
+          <w:szCs w:val="24"/>
+          <w:lang w:eastAsia="pt-BR"/>
+        </w:rPr>
+        <w:t xml:space="preserve"> documentem todos os detalhes importantes do sistema. Além disso, a UML permite a validação dos modelos, o que significa que os desenvolvedores podem verificar se o modelo está correto antes de começar a implementação do sistema.</w:t>
       </w:r>
     </w:p>
     <w:p>
@@ -26874,7 +27006,16 @@
           <w:szCs w:val="24"/>
           <w:lang w:eastAsia="pt-BR"/>
         </w:rPr>
-        <w:t xml:space="preserve">A UML também ajuda a minimizar erros e ambiguidades na especificação do sistema. Isso porque a linguagem é muito rica em termos de notação e permite que as equipes de desenvolvimento de </w:t>
+        <w:t xml:space="preserve">Por fim, é importante ressaltar que a UML é uma linguagem muito abrangente e versátil. Ela pode ser utilizada em uma variedade de aplicações, desde sistemas de </w:t>
+      </w:r>
+      <w:r>
+        <w:rPr>
+          <w:rFonts w:eastAsia="Times New Roman" w:cs="Arial"/>
+          <w:szCs w:val="24"/>
+          <w:lang w:eastAsia="pt-BR"/>
+        </w:rPr>
+        <w:lastRenderedPageBreak/>
+        <w:t xml:space="preserve">baixa complexidade até sistemas muito complexos. Além disso, ela pode ser utilizada em diferentes fases do processo de desenvolvimento de </w:t>
       </w:r>
       <w:r>
         <w:rPr>
@@ -26892,8 +27033,83 @@
           <w:szCs w:val="24"/>
           <w:lang w:eastAsia="pt-BR"/>
         </w:rPr>
-        <w:t xml:space="preserve"> documentem todos os detalhes importantes do sistema. Além disso, a UML permite a validação dos modelos, o que significa que os desenvolvedores podem verificar se o modelo está correto antes de começar a implementação do sistema.</w:t>
-      </w:r>
+        <w:t xml:space="preserve">, desde a concepção do sistema até a implementação. Por todos esses motivos, a UML é uma ferramenta indispensável para o desenvolvimento de sistemas de </w:t>
+      </w:r>
+      <w:r>
+        <w:rPr>
+          <w:rFonts w:eastAsia="Times New Roman" w:cs="Arial"/>
+          <w:i/>
+          <w:iCs/>
+          <w:szCs w:val="24"/>
+          <w:lang w:eastAsia="pt-BR"/>
+        </w:rPr>
+        <w:t>software</w:t>
+      </w:r>
+      <w:r>
+        <w:rPr>
+          <w:rFonts w:eastAsia="Times New Roman" w:cs="Arial"/>
+          <w:szCs w:val="24"/>
+          <w:lang w:eastAsia="pt-BR"/>
+        </w:rPr>
+        <w:t>.</w:t>
+      </w:r>
+    </w:p>
+    <w:p>
+      <w:pPr>
+        <w:spacing w:after="0" w:line="360" w:lineRule="auto"/>
+        <w:ind w:firstLine="851"/>
+        <w:jc w:val="both"/>
+        <w:rPr>
+          <w:rFonts w:cs="Arial"/>
+          <w:szCs w:val="24"/>
+        </w:rPr>
+      </w:pPr>
+    </w:p>
+    <w:p>
+      <w:pPr>
+        <w:pStyle w:val="Ttulo3"/>
+        <w:spacing w:before="0" w:after="0" w:line="360" w:lineRule="auto"/>
+        <w:rPr>
+          <w:rFonts w:ascii="Arial" w:hAnsi="Arial" w:cs="Arial"/>
+          <w:b w:val="0"/>
+          <w:bCs w:val="0"/>
+          <w:i/>
+          <w:sz w:val="24"/>
+          <w:szCs w:val="24"/>
+        </w:rPr>
+      </w:pPr>
+      <w:bookmarkStart w:id="13" w:name="_Toc129695421"/>
+      <w:r>
+        <w:rPr>
+          <w:rFonts w:ascii="Arial" w:hAnsi="Arial" w:cs="Arial"/>
+          <w:b w:val="0"/>
+          <w:bCs w:val="0"/>
+          <w:sz w:val="24"/>
+          <w:szCs w:val="24"/>
+        </w:rPr>
+        <w:t>2.2.1</w:t>
+      </w:r>
+      <w:r>
+        <w:rPr>
+          <w:rFonts w:ascii="Arial" w:hAnsi="Arial" w:cs="Arial"/>
+          <w:b w:val="0"/>
+          <w:bCs w:val="0"/>
+          <w:sz w:val="24"/>
+          <w:szCs w:val="24"/>
+        </w:rPr>
+        <w:t xml:space="preserve"> </w:t>
+      </w:r>
+      <w:r>
+        <w:rPr>
+          <w:rFonts w:ascii="Arial" w:hAnsi="Arial" w:cs="Arial"/>
+          <w:b w:val="0"/>
+          <w:bCs w:val="0"/>
+          <w:sz w:val="24"/>
+          <w:szCs w:val="24"/>
+        </w:rPr>
+        <w:t>Diagrama de Classe</w:t>
+      </w:r>
+      <w:bookmarkEnd w:id="13"/>
     </w:p>
     <w:p>
       <w:pPr>
@@ -26905,121 +27121,11 @@
         <w:ind w:firstLine="851"/>
         <w:jc w:val="both"/>
         <w:rPr>
-          <w:rFonts w:eastAsia="Times New Roman" w:cs="Arial"/>
-          <w:szCs w:val="24"/>
-          <w:lang w:eastAsia="pt-BR"/>
-        </w:rPr>
-      </w:pPr>
-      <w:r>
-        <w:rPr>
-          <w:rFonts w:eastAsia="Times New Roman" w:cs="Arial"/>
-          <w:szCs w:val="24"/>
-          <w:lang w:eastAsia="pt-BR"/>
-        </w:rPr>
-        <w:t xml:space="preserve">Por fim, é importante ressaltar que a UML é uma linguagem muito abrangente e versátil. Ela pode ser utilizada em uma variedade de aplicações, desde sistemas de </w:t>
-      </w:r>
-      <w:r>
-        <w:rPr>
-          <w:rFonts w:eastAsia="Times New Roman" w:cs="Arial"/>
-          <w:szCs w:val="24"/>
-          <w:lang w:eastAsia="pt-BR"/>
-        </w:rPr>
-        <w:lastRenderedPageBreak/>
-        <w:t xml:space="preserve">baixa complexidade até sistemas muito complexos. Além disso, ela pode ser utilizada em diferentes fases do processo de desenvolvimento de </w:t>
-      </w:r>
-      <w:r>
-        <w:rPr>
-          <w:rFonts w:eastAsia="Times New Roman" w:cs="Arial"/>
-          <w:i/>
-          <w:iCs/>
-          <w:szCs w:val="24"/>
-          <w:lang w:eastAsia="pt-BR"/>
-        </w:rPr>
-        <w:t>software</w:t>
-      </w:r>
-      <w:r>
-        <w:rPr>
-          <w:rFonts w:eastAsia="Times New Roman" w:cs="Arial"/>
-          <w:szCs w:val="24"/>
-          <w:lang w:eastAsia="pt-BR"/>
-        </w:rPr>
-        <w:t xml:space="preserve">, desde a concepção do sistema até a implementação. Por todos esses motivos, a UML é uma ferramenta indispensável para o desenvolvimento de sistemas de </w:t>
-      </w:r>
-      <w:r>
-        <w:rPr>
-          <w:rFonts w:eastAsia="Times New Roman" w:cs="Arial"/>
-          <w:i/>
-          <w:iCs/>
-          <w:szCs w:val="24"/>
-          <w:lang w:eastAsia="pt-BR"/>
-        </w:rPr>
-        <w:t>software</w:t>
-      </w:r>
-      <w:r>
-        <w:rPr>
-          <w:rFonts w:eastAsia="Times New Roman" w:cs="Arial"/>
-          <w:szCs w:val="24"/>
-          <w:lang w:eastAsia="pt-BR"/>
-        </w:rPr>
-        <w:t>.</w:t>
-      </w:r>
-    </w:p>
-    <w:p>
-      <w:pPr>
-        <w:spacing w:after="0" w:line="360" w:lineRule="auto"/>
-        <w:ind w:firstLine="851"/>
-        <w:jc w:val="both"/>
-        <w:rPr>
-          <w:rFonts w:cs="Arial"/>
-          <w:szCs w:val="24"/>
-        </w:rPr>
-      </w:pPr>
-    </w:p>
-    <w:p>
-      <w:pPr>
-        <w:pStyle w:val="Ttulo3"/>
-        <w:spacing w:before="0" w:after="0" w:line="360" w:lineRule="auto"/>
-        <w:rPr>
-          <w:rFonts w:ascii="Arial" w:hAnsi="Arial" w:cs="Arial"/>
-          <w:b w:val="0"/>
-          <w:bCs w:val="0"/>
-          <w:i/>
-          <w:sz w:val="24"/>
-          <w:szCs w:val="24"/>
-        </w:rPr>
-      </w:pPr>
-      <w:bookmarkStart w:id="13" w:name="_Toc129695421"/>
-      <w:r>
-        <w:rPr>
-          <w:rFonts w:ascii="Arial" w:hAnsi="Arial" w:cs="Arial"/>
-          <w:b w:val="0"/>
-          <w:bCs w:val="0"/>
-          <w:sz w:val="24"/>
-          <w:szCs w:val="24"/>
-        </w:rPr>
-        <w:t>2.2.1</w:t>
-      </w:r>
-      <w:r>
-        <w:rPr>
-          <w:rFonts w:ascii="Arial" w:hAnsi="Arial" w:cs="Arial"/>
-          <w:b w:val="0"/>
-          <w:bCs w:val="0"/>
-          <w:sz w:val="24"/>
-          <w:szCs w:val="24"/>
-        </w:rPr>
-        <w:t xml:space="preserve"> </w:t>
-      </w:r>
-      <w:r>
-        <w:rPr>
-          <w:rFonts w:ascii="Arial" w:hAnsi="Arial" w:cs="Arial"/>
-          <w:b w:val="0"/>
-          <w:bCs w:val="0"/>
-          <w:sz w:val="24"/>
-          <w:szCs w:val="24"/>
-        </w:rPr>
-        <w:t>Diagrama de Classe</w:t>
-      </w:r>
-      <w:bookmarkEnd w:id="13"/>
+          <w:rFonts w:cs="Arial"/>
+          <w:szCs w:val="24"/>
+        </w:rPr>
+      </w:pPr>
+      <w:bookmarkStart w:id="14" w:name="_Toc120253441"/>
     </w:p>
     <w:p>
       <w:pPr>
@@ -27032,10 +27138,33 @@
         <w:jc w:val="both"/>
         <w:rPr>
           <w:rFonts w:cs="Arial"/>
-          <w:szCs w:val="24"/>
-        </w:rPr>
-      </w:pPr>
-      <w:bookmarkStart w:id="14" w:name="_Toc120253441"/>
+          <w:b/>
+          <w:bCs/>
+          <w:szCs w:val="24"/>
+        </w:rPr>
+      </w:pPr>
+      <w:r>
+        <w:rPr>
+          <w:rFonts w:cs="Arial"/>
+          <w:szCs w:val="24"/>
+        </w:rPr>
+        <w:t xml:space="preserve">Diagramas de classe são ferramentas importantes para a modelagem de sistemas de </w:t>
+      </w:r>
+      <w:r>
+        <w:rPr>
+          <w:rFonts w:eastAsia="Times New Roman" w:cs="Arial"/>
+          <w:szCs w:val="24"/>
+          <w:lang w:eastAsia="pt-BR"/>
+        </w:rPr>
+        <w:t>software</w:t>
+      </w:r>
+      <w:r>
+        <w:rPr>
+          <w:rFonts w:cs="Arial"/>
+          <w:szCs w:val="24"/>
+        </w:rPr>
+        <w:t xml:space="preserve"> orientados a objetos. Eles fornecem uma visão abstrata da estrutura das classes e das relações entre elas. Segundo Pressman e Maxim (2016), um diagrama de classe é "uma visão estática do modelo de objetos de um sistema", que descreve as classes, seus atributos e métodos, bem como as relações entre elas.</w:t>
+      </w:r>
     </w:p>
     <w:p>
       <w:pPr>
@@ -27047,33 +27176,34 @@
         <w:ind w:firstLine="851"/>
         <w:jc w:val="both"/>
         <w:rPr>
-          <w:rFonts w:cs="Arial"/>
-          <w:b/>
-          <w:bCs/>
-          <w:szCs w:val="24"/>
-        </w:rPr>
-      </w:pPr>
-      <w:r>
-        <w:rPr>
-          <w:rFonts w:cs="Arial"/>
-          <w:szCs w:val="24"/>
-        </w:rPr>
-        <w:t xml:space="preserve">Diagramas de classe são ferramentas importantes para a modelagem de sistemas de </w:t>
-      </w:r>
-      <w:r>
-        <w:rPr>
           <w:rFonts w:eastAsia="Times New Roman" w:cs="Arial"/>
           <w:szCs w:val="24"/>
           <w:lang w:eastAsia="pt-BR"/>
         </w:rPr>
-        <w:t>software</w:t>
-      </w:r>
-      <w:r>
-        <w:rPr>
-          <w:rFonts w:cs="Arial"/>
-          <w:szCs w:val="24"/>
-        </w:rPr>
-        <w:t xml:space="preserve"> orientados a objetos. Eles fornecem uma visão abstrata da estrutura das classes e das relações entre elas. Segundo Pressman e Maxim (2016), um diagrama de classe é "uma visão estática do modelo de objetos de um sistema", que descreve as classes, seus atributos e métodos, bem como as relações entre elas.</w:t>
+      </w:pPr>
+      <w:r>
+        <w:rPr>
+          <w:rFonts w:eastAsia="Times New Roman" w:cs="Arial"/>
+          <w:szCs w:val="24"/>
+          <w:lang w:eastAsia="pt-BR"/>
+        </w:rPr>
+        <w:t>Para a elaboração de um diagrama de classe, é necessário conhecer os conceitos fundamentais de orientação a objetos. Segundo Gamma et al. (</w:t>
+      </w:r>
+      <w:r>
+        <w:rPr>
+          <w:rFonts w:eastAsia="Times New Roman" w:cs="Arial"/>
+          <w:szCs w:val="24"/>
+          <w:lang w:eastAsia="pt-BR"/>
+        </w:rPr>
+        <w:t>2007</w:t>
+      </w:r>
+      <w:r>
+        <w:rPr>
+          <w:rFonts w:eastAsia="Times New Roman" w:cs="Arial"/>
+          <w:szCs w:val="24"/>
+          <w:lang w:eastAsia="pt-BR"/>
+        </w:rPr>
+        <w:t>), a orientação a objetos é baseada em quatro conceitos fundamentais: encapsulamento, herança, polimorfismo e abstração. Esses conceitos são a base para a modelagem de classes em um diagrama de classe.</w:t>
       </w:r>
     </w:p>
     <w:p>
@@ -27097,15 +27227,17 @@
           <w:szCs w:val="24"/>
           <w:lang w:eastAsia="pt-BR"/>
         </w:rPr>
-        <w:t>Para a elaboração de um diagrama de classe, é necessário conhecer os conceitos fundamentais de orientação a objetos. Segundo Gamma et al. (</w:t>
+        <w:t xml:space="preserve">Com base nesses conceitos, é possível elaborar um diagrama de classe que represente de forma clara e concisa a estrutura de um sistema de </w:t>
       </w:r>
       <w:r>
         <w:rPr>
           <w:rFonts w:eastAsia="Times New Roman" w:cs="Arial"/>
+          <w:i/>
+          <w:iCs/>
           <w:szCs w:val="24"/>
           <w:lang w:eastAsia="pt-BR"/>
         </w:rPr>
-        <w:t>2007</w:t>
+        <w:t>software</w:t>
       </w:r>
       <w:r>
         <w:rPr>
@@ -27113,7 +27245,7 @@
           <w:szCs w:val="24"/>
           <w:lang w:eastAsia="pt-BR"/>
         </w:rPr>
-        <w:t>), a orientação a objetos é baseada em quatro conceitos fundamentais: encapsulamento, herança, polimorfismo e abstração. Esses conceitos são a base para a modelagem de classes em um diagrama de classe.</w:t>
+        <w:t xml:space="preserve"> orientado a objetos. A modelagem de classes é um processo iterativo, no qual a cada iteração, novos conceitos são descobertos e refinados.</w:t>
       </w:r>
     </w:p>
     <w:p>
@@ -27137,31 +27269,43 @@
           <w:szCs w:val="24"/>
           <w:lang w:eastAsia="pt-BR"/>
         </w:rPr>
-        <w:t>Com base nesses conceitos, é possível elaborar um diagrama de classe que represente de forma clara e concisa a estrutura de um sistema de software orientado a objetos. A modelagem de classes é um processo iterativo, no qual a cada iteração, novos conceitos são descobertos e refinados.</w:t>
-      </w:r>
-    </w:p>
-    <w:p>
-      <w:pPr>
-        <w:suppressAutoHyphens w:val="0"/>
-        <w:autoSpaceDE w:val="0"/>
-        <w:autoSpaceDN w:val="0"/>
-        <w:adjustRightInd w:val="0"/>
-        <w:spacing w:before="120" w:after="0" w:line="360" w:lineRule="auto"/>
-        <w:ind w:firstLine="851"/>
-        <w:jc w:val="both"/>
+        <w:t xml:space="preserve">Em resumo, os diagramas de classe são ferramentas fundamentais para a modelagem de sistemas de </w:t>
+      </w:r>
+      <w:r>
         <w:rPr>
           <w:rFonts w:eastAsia="Times New Roman" w:cs="Arial"/>
+          <w:i/>
+          <w:iCs/>
           <w:szCs w:val="24"/>
           <w:lang w:eastAsia="pt-BR"/>
         </w:rPr>
-      </w:pPr>
+        <w:t>software</w:t>
+      </w:r>
       <w:r>
         <w:rPr>
           <w:rFonts w:eastAsia="Times New Roman" w:cs="Arial"/>
           <w:szCs w:val="24"/>
           <w:lang w:eastAsia="pt-BR"/>
         </w:rPr>
-        <w:t>Em resumo, os diagramas de classe são ferramentas fundamentais para a modelagem de sistemas de software orientados a objetos. Eles permitem que os desenvolvedores capturem de forma clara e concisa os requisitos de um sistema, fornecendo uma visão abstrata da estrutura das classes e das relações entre elas. Com base nesses diagramas, é possível entender a funcionalidade do sistema e, consequentemente, elaborar uma solução de software que atenda às necessidades do usuário.</w:t>
+        <w:t xml:space="preserve"> orientados a objetos. Eles permitem que os desenvolvedores capturem de forma clara e concisa os requisitos de um sistema, fornecendo uma visão abstrata da estrutura das classes e das relações entre elas. Com base nesses diagramas, é possível entender a funcionalidade do sistema e, consequentemente, elaborar uma solução de </w:t>
+      </w:r>
+      <w:r>
+        <w:rPr>
+          <w:rFonts w:eastAsia="Times New Roman" w:cs="Arial"/>
+          <w:i/>
+          <w:iCs/>
+          <w:szCs w:val="24"/>
+          <w:lang w:eastAsia="pt-BR"/>
+        </w:rPr>
+        <w:t>software</w:t>
+      </w:r>
+      <w:r>
+        <w:rPr>
+          <w:rFonts w:eastAsia="Times New Roman" w:cs="Arial"/>
+          <w:szCs w:val="24"/>
+          <w:lang w:eastAsia="pt-BR"/>
+        </w:rPr>
+        <w:t xml:space="preserve"> que atenda às necessidades do usuário.</w:t>
       </w:r>
     </w:p>
     <w:p/>
@@ -27431,23 +27575,30 @@
           <w:rFonts w:cs="Arial"/>
           <w:szCs w:val="24"/>
         </w:rPr>
-        <w:t xml:space="preserve">Os diagramas de caso de uso são uma técnica utilizada na engenharia de </w:t>
-      </w:r>
-      <w:r>
-        <w:rPr>
-          <w:rFonts w:cs="Arial"/>
-          <w:i/>
-          <w:iCs/>
-          <w:szCs w:val="24"/>
-        </w:rPr>
-        <w:t>software</w:t>
-      </w:r>
-      <w:r>
-        <w:rPr>
-          <w:rFonts w:cs="Arial"/>
-          <w:szCs w:val="24"/>
-        </w:rPr>
-        <w:t xml:space="preserve"> para modelar a interação entre atores (usuários ou sistemas externos) e um sistema. Eles são usados</w:t>
+        <w:t xml:space="preserve">Um diagrama de caso de uso é uma ferramenta utilizada para descrever as interações entre usuários e um sistema, identificando as funcionalidades que o sistema deve fornecer para atender às necessidades do usuário. Segundo </w:t>
+      </w:r>
+      <w:proofErr w:type="spellStart"/>
+      <w:r>
+        <w:rPr>
+          <w:rFonts w:cs="Arial"/>
+          <w:szCs w:val="24"/>
+        </w:rPr>
+        <w:t>Sommerville</w:t>
+      </w:r>
+      <w:proofErr w:type="spellEnd"/>
+      <w:r>
+        <w:rPr>
+          <w:rFonts w:cs="Arial"/>
+          <w:szCs w:val="24"/>
+        </w:rPr>
+        <w:t xml:space="preserve"> (2011</w:t>
+      </w:r>
+      <w:r>
+        <w:rPr>
+          <w:rFonts w:cs="Arial"/>
+          <w:szCs w:val="24"/>
+        </w:rPr>
+        <w:t>,</w:t>
       </w:r>
       <w:r>
         <w:rPr>
@@ -27461,14 +27612,18 @@
           <w:rFonts w:cs="Arial"/>
           <w:szCs w:val="24"/>
         </w:rPr>
-        <w:t>para descrever as funcionalidades que o sistema deve fornecer aos usuários e as principais atividades que os usuários realizam no sistema.</w:t>
-      </w:r>
-    </w:p>
-    <w:p>
-      <w:pPr>
-        <w:tabs>
-          <w:tab w:val="left" w:pos="1134"/>
-        </w:tabs>
+        <w:t>p. 165), o objetivo do diagrama de caso de uso é "identificar o conjunto de funções que o sistema deve executar para atender às necessidades dos usuários".</w:t>
+      </w:r>
+      <w:r>
+        <w:rPr>
+          <w:rFonts w:cs="Arial"/>
+          <w:szCs w:val="24"/>
+        </w:rPr>
+        <w:t xml:space="preserve"> </w:t>
+      </w:r>
+    </w:p>
+    <w:p>
+      <w:pPr>
         <w:spacing w:before="120" w:after="0" w:line="360" w:lineRule="auto"/>
         <w:ind w:firstLine="851"/>
         <w:jc w:val="both"/>
@@ -27482,30 +27637,29 @@
           <w:rFonts w:cs="Arial"/>
           <w:szCs w:val="24"/>
         </w:rPr>
-        <w:t>Os casos de uso são representados por elipses e os atores são representados por figuras geométricas, como retângulos. A linha que conecta o ator ao caso de uso representa a interação entre o usuário e o sistema. O diagrama de caso de uso é uma ferramenta visual que pode ajudar a identificar problemas potenciais na interação usuário-sistema e fornecer uma visão geral clara do comportamento do sistema.</w:t>
-      </w:r>
-    </w:p>
-    <w:p>
-      <w:pPr>
-        <w:spacing w:after="120" w:line="360" w:lineRule="auto"/>
-        <w:ind w:firstLine="851"/>
-        <w:jc w:val="both"/>
-        <w:rPr>
-          <w:rFonts w:cs="Arial"/>
-          <w:szCs w:val="24"/>
-        </w:rPr>
-      </w:pPr>
-    </w:p>
-    <w:p>
-      <w:pPr>
-        <w:spacing w:after="120" w:line="360" w:lineRule="auto"/>
-        <w:ind w:firstLine="851"/>
-        <w:jc w:val="both"/>
-        <w:rPr>
-          <w:rFonts w:cs="Arial"/>
-          <w:szCs w:val="24"/>
-        </w:rPr>
-      </w:pPr>
+        <w:t>O diagrama de caso de uso é composto por atores, casos de uso e relacionamentos entre eles. O ator é uma entidade externa ao sistema que interage com ele, enquanto o caso de uso representa uma funcionalidade do sistema que atende às necessidades do ator. Segundo Pressman (2016</w:t>
+      </w:r>
+      <w:r>
+        <w:rPr>
+          <w:rFonts w:cs="Arial"/>
+          <w:szCs w:val="24"/>
+        </w:rPr>
+        <w:t>,</w:t>
+      </w:r>
+      <w:r>
+        <w:rPr>
+          <w:rFonts w:cs="Arial"/>
+          <w:szCs w:val="24"/>
+        </w:rPr>
+        <w:t xml:space="preserve"> </w:t>
+      </w:r>
+      <w:r>
+        <w:rPr>
+          <w:rFonts w:cs="Arial"/>
+          <w:szCs w:val="24"/>
+        </w:rPr>
+        <w:t>p. 98), "os casos de uso representam as principais funcionalidades que o sistema deve oferecer para atender às necessidades dos usuários".</w:t>
+      </w:r>
     </w:p>
     <w:p>
       <w:pPr>
@@ -27742,63 +27896,9 @@
         <w:spacing w:before="120" w:after="0" w:line="360" w:lineRule="auto"/>
         <w:ind w:firstLine="851"/>
         <w:jc w:val="both"/>
-        <w:rPr>
-          <w:rFonts w:cs="Arial"/>
-          <w:sz w:val="20"/>
-        </w:rPr>
-      </w:pPr>
-      <w:r>
-        <w:rPr>
-          <w:rFonts w:cs="Arial"/>
-          <w:szCs w:val="24"/>
-        </w:rPr>
-        <w:t xml:space="preserve">Os diagramas de caso de uso são amplamente utilizados durante a fase de análise de requisitos do desenvolvimento de </w:t>
-      </w:r>
-      <w:r>
-        <w:rPr>
-          <w:rFonts w:cs="Arial"/>
-          <w:i/>
-          <w:iCs/>
-          <w:szCs w:val="24"/>
-        </w:rPr>
-        <w:t>software</w:t>
-      </w:r>
-      <w:r>
-        <w:rPr>
-          <w:rFonts w:cs="Arial"/>
-          <w:szCs w:val="24"/>
-        </w:rPr>
-        <w:t>. Eles ajudam a capturar as principais funcionalidades do sistema e garantir que essas funcionalidades atendam às necessidades do usuário. Além disso, os diagramas de caso de uso podem ser usados</w:t>
-      </w:r>
-      <w:r>
-        <w:rPr>
-          <w:rFonts w:cs="Arial"/>
-          <w:szCs w:val="24"/>
-        </w:rPr>
-        <w:t xml:space="preserve"> </w:t>
-      </w:r>
-      <w:r>
-        <w:rPr>
-          <w:rFonts w:cs="Arial"/>
-          <w:szCs w:val="24"/>
-        </w:rPr>
-        <w:t xml:space="preserve">para ajudar a identificar casos de teste para validar o sistema, bem como para documentar as interações do sistema para ajudar no treinamento do usuário final. Em resumo, os diagramas de caso de uso são uma ferramenta essencial para a análise e design de sistemas de </w:t>
-      </w:r>
-      <w:r>
-        <w:rPr>
-          <w:rFonts w:cs="Arial"/>
-          <w:i/>
-          <w:iCs/>
-          <w:szCs w:val="24"/>
-        </w:rPr>
-        <w:t>software</w:t>
-      </w:r>
-      <w:r>
-        <w:rPr>
-          <w:rFonts w:cs="Arial"/>
-          <w:szCs w:val="24"/>
-        </w:rPr>
-        <w:t>.</w:t>
+      </w:pPr>
+      <w:r>
+        <w:t>Os relacionamentos entre atores e casos de uso podem ser de vários tipos, como inclusão, extensão, generalização e associação. A inclusão indica que um caso de uso é composto por outro caso de uso menor, enquanto a extensão indica que um caso de uso pode ser estendido por outro caso de uso. A generalização indica que um caso de uso é uma versão mais genérica de outro caso de uso mais específico, enquanto a associação indica que um ator está associado a um ou mais casos de uso.</w:t>
       </w:r>
     </w:p>
     <w:p>
@@ -27806,92 +27906,29 @@
         <w:tabs>
           <w:tab w:val="left" w:pos="0"/>
         </w:tabs>
-        <w:spacing w:after="0" w:line="360" w:lineRule="auto"/>
+        <w:spacing w:before="120" w:after="0" w:line="360" w:lineRule="auto"/>
         <w:ind w:firstLine="851"/>
         <w:jc w:val="both"/>
       </w:pPr>
       <w:r>
-        <w:rPr>
-          <w:i/>
-          <w:iCs/>
-        </w:rPr>
-        <w:t>Include</w:t>
-      </w:r>
-      <w:r>
-        <w:t xml:space="preserve"> e </w:t>
+        <w:t xml:space="preserve">O diagrama de caso de uso é uma ferramenta importante para a análise e modelagem de requisitos de um sistema. Segundo </w:t>
       </w:r>
       <w:proofErr w:type="spellStart"/>
       <w:r>
-        <w:rPr>
-          <w:i/>
-          <w:iCs/>
-        </w:rPr>
-        <w:t>exclude</w:t>
+        <w:t>Larman</w:t>
       </w:r>
       <w:proofErr w:type="spellEnd"/>
       <w:r>
-        <w:t xml:space="preserve"> são dois tipos de relacionamentos que podem ser usados em diagramas de caso de uso para mostrar como os casos de uso se relacionam entre si. O </w:t>
-      </w:r>
-      <w:r>
-        <w:rPr>
-          <w:i/>
-          <w:iCs/>
-        </w:rPr>
-        <w:t>include</w:t>
-      </w:r>
-      <w:r>
-        <w:t xml:space="preserve"> é usado para mostrar que um caso de uso inclui outro caso de uso como parte de sua execução. O </w:t>
-      </w:r>
-      <w:r>
-        <w:rPr>
-          <w:i/>
-          <w:iCs/>
-        </w:rPr>
-        <w:t>include</w:t>
-      </w:r>
-      <w:r>
-        <w:t xml:space="preserve"> permite que casos de uso complexos sejam divididos em casos de uso menores e mais gerenciáveis, tornando a modelagem do sistema mais eficiente.</w:t>
-      </w:r>
-    </w:p>
-    <w:p>
-      <w:pPr>
-        <w:tabs>
-          <w:tab w:val="left" w:pos="0"/>
-        </w:tabs>
-        <w:spacing w:after="0" w:line="360" w:lineRule="auto"/>
-        <w:ind w:firstLine="851"/>
-        <w:jc w:val="both"/>
-      </w:pPr>
-      <w:r>
-        <w:t xml:space="preserve">Por outro lado, o </w:t>
-      </w:r>
-      <w:proofErr w:type="spellStart"/>
-      <w:r>
-        <w:rPr>
-          <w:i/>
-          <w:iCs/>
-        </w:rPr>
-        <w:t>exclude</w:t>
-      </w:r>
-      <w:proofErr w:type="spellEnd"/>
-      <w:r>
-        <w:t xml:space="preserve"> é usado para mostrar que um caso de uso exclui outro caso de uso. Isso significa que o caso de uso excluído não será executado se o caso de uso que o excluiu for executado. O </w:t>
-      </w:r>
-      <w:proofErr w:type="spellStart"/>
-      <w:r>
-        <w:rPr>
-          <w:i/>
-          <w:iCs/>
-        </w:rPr>
-        <w:t>exclude</w:t>
-      </w:r>
-      <w:proofErr w:type="spellEnd"/>
-      <w:r>
-        <w:t xml:space="preserve"> é usado para lidar com exceções </w:t>
-      </w:r>
-      <w:r>
-        <w:lastRenderedPageBreak/>
-        <w:t>e casos especiais em um sistema e é útil para garantir que o sistema não execute ações indesejadas ou inesperadas.</w:t>
+        <w:t xml:space="preserve"> (2004</w:t>
+      </w:r>
+      <w:r>
+        <w:t>,</w:t>
+      </w:r>
+      <w:r>
+        <w:t xml:space="preserve"> </w:t>
+      </w:r>
+      <w:r>
+        <w:t>p. 123), "os diagramas de caso de uso são importantes para a análise e modelagem de requisitos porque eles representam as principais funcionalidades que o sistema deve oferecer para atender às necessidades dos usuários".</w:t>
       </w:r>
     </w:p>
     <w:p>
@@ -27952,7 +27989,15 @@
           <w:rFonts w:cs="Arial"/>
           <w:szCs w:val="24"/>
         </w:rPr>
-        <w:t xml:space="preserve">O diagrama de sequência é uma ferramenta de modelagem visual usada para representar a interação entre objetos em um sistema, mostrando a ordem em que as mensagens são trocadas. De acordo com </w:t>
+        <w:t xml:space="preserve">O diagrama de sequência é uma ferramenta de modelagem visual usada para representar a interação entre objetos em um sistema, mostrando a ordem em que as </w:t>
+      </w:r>
+      <w:r>
+        <w:rPr>
+          <w:rFonts w:cs="Arial"/>
+          <w:szCs w:val="24"/>
+        </w:rPr>
+        <w:lastRenderedPageBreak/>
+        <w:t xml:space="preserve">mensagens são trocadas. De acordo com </w:t>
       </w:r>
       <w:r>
         <w:rPr>
@@ -28147,7 +28192,6 @@
           <w:i w:val="0"/>
           <w:sz w:val="24"/>
         </w:rPr>
-        <w:lastRenderedPageBreak/>
         <w:t>2.3 LINGUAGENS</w:t>
       </w:r>
       <w:bookmarkEnd w:id="17"/>
@@ -28173,9 +28217,256 @@
           <w:sz w:val="24"/>
           <w:szCs w:val="24"/>
         </w:rPr>
-        <w:t>2.3</w:t>
-      </w:r>
-      <w:r>
+        <w:t>2.3.1 JAVA</w:t>
+      </w:r>
+      <w:bookmarkEnd w:id="18"/>
+    </w:p>
+    <w:p>
+      <w:pPr>
+        <w:spacing w:after="0" w:line="360" w:lineRule="auto"/>
+        <w:ind w:firstLine="851"/>
+        <w:jc w:val="both"/>
+        <w:rPr>
+          <w:rFonts w:cs="Arial"/>
+          <w:szCs w:val="24"/>
+        </w:rPr>
+      </w:pPr>
+    </w:p>
+    <w:p>
+      <w:pPr>
+        <w:spacing w:after="0" w:line="360" w:lineRule="auto"/>
+        <w:ind w:firstLine="851"/>
+        <w:jc w:val="both"/>
+        <w:rPr>
+          <w:rFonts w:cs="Arial"/>
+          <w:szCs w:val="24"/>
+        </w:rPr>
+      </w:pPr>
+      <w:r>
+        <w:rPr>
+          <w:rFonts w:cs="Arial"/>
+          <w:szCs w:val="24"/>
+        </w:rPr>
+        <w:t>Java é uma linguagem de programação orientada a objetos, criada na década de 1990 pela Sun Microsystems e atualmente mantida pela Oracle Corporation. Ela é utilizada para desenvolvimento de uma ampla variedade de aplicações, desde sistemas de gerenciamento de banco de dados até jogos eletrônicos.</w:t>
+      </w:r>
+    </w:p>
+    <w:p>
+      <w:pPr>
+        <w:spacing w:after="0" w:line="360" w:lineRule="auto"/>
+        <w:ind w:firstLine="851"/>
+        <w:jc w:val="both"/>
+        <w:rPr>
+          <w:rFonts w:cs="Arial"/>
+          <w:szCs w:val="24"/>
+        </w:rPr>
+      </w:pPr>
+      <w:r>
+        <w:rPr>
+          <w:rFonts w:cs="Arial"/>
+          <w:szCs w:val="24"/>
+        </w:rPr>
+        <w:lastRenderedPageBreak/>
+        <w:t xml:space="preserve">Segundo </w:t>
+      </w:r>
+      <w:proofErr w:type="spellStart"/>
+      <w:r>
+        <w:rPr>
+          <w:rFonts w:cs="Arial"/>
+          <w:szCs w:val="24"/>
+        </w:rPr>
+        <w:t>Schildt</w:t>
+      </w:r>
+      <w:proofErr w:type="spellEnd"/>
+      <w:r>
+        <w:rPr>
+          <w:rFonts w:cs="Arial"/>
+          <w:szCs w:val="24"/>
+        </w:rPr>
+        <w:t xml:space="preserve"> (2020, p. 1):</w:t>
+      </w:r>
+    </w:p>
+    <w:p>
+      <w:pPr>
+        <w:spacing w:after="120" w:line="240" w:lineRule="auto"/>
+        <w:ind w:left="2268"/>
+        <w:jc w:val="both"/>
+        <w:rPr>
+          <w:rFonts w:cs="Arial"/>
+          <w:sz w:val="20"/>
+        </w:rPr>
+      </w:pPr>
+      <w:r>
+        <w:rPr>
+          <w:rFonts w:cs="Arial"/>
+          <w:sz w:val="20"/>
+        </w:rPr>
+        <w:t xml:space="preserve"> "Java é uma linguagem de programação poderosa e robusta, com uma ampla gama de recursos. Ela é projetada para ser portátil, permitindo que programas escritos em Java sejam executados em qualquer plataforma que tenha uma implementação do ambiente de tempo de execução Java (JRE)".</w:t>
+      </w:r>
+    </w:p>
+    <w:p>
+      <w:pPr>
+        <w:spacing w:after="120" w:line="240" w:lineRule="auto"/>
+        <w:ind w:left="2268"/>
+        <w:jc w:val="both"/>
+        <w:rPr>
+          <w:rFonts w:cs="Arial"/>
+          <w:sz w:val="20"/>
+        </w:rPr>
+      </w:pPr>
+    </w:p>
+    <w:p>
+      <w:pPr>
+        <w:spacing w:after="0" w:line="360" w:lineRule="auto"/>
+        <w:ind w:firstLine="851"/>
+        <w:jc w:val="both"/>
+        <w:rPr>
+          <w:rFonts w:cs="Arial"/>
+          <w:szCs w:val="24"/>
+        </w:rPr>
+      </w:pPr>
+      <w:r>
+        <w:rPr>
+          <w:rFonts w:cs="Arial"/>
+          <w:szCs w:val="24"/>
+        </w:rPr>
+        <w:t xml:space="preserve">O uso do Java </w:t>
+      </w:r>
+      <w:r>
+        <w:rPr>
+          <w:rFonts w:cs="Arial"/>
+          <w:szCs w:val="24"/>
+        </w:rPr>
+        <w:t>atualmente</w:t>
+      </w:r>
+      <w:r>
+        <w:rPr>
+          <w:rFonts w:cs="Arial"/>
+          <w:szCs w:val="24"/>
+        </w:rPr>
+        <w:t xml:space="preserve"> é bastante amplo, especialmente no desenvolvimento de aplicações para a </w:t>
+      </w:r>
+      <w:r>
+        <w:rPr>
+          <w:rFonts w:cs="Arial"/>
+          <w:i/>
+          <w:iCs/>
+          <w:szCs w:val="24"/>
+        </w:rPr>
+        <w:t>web</w:t>
+      </w:r>
+      <w:r>
+        <w:rPr>
+          <w:rFonts w:cs="Arial"/>
+          <w:i/>
+          <w:iCs/>
+          <w:szCs w:val="24"/>
+        </w:rPr>
+        <w:t>,</w:t>
+      </w:r>
+      <w:r>
+        <w:rPr>
+          <w:rFonts w:cs="Arial"/>
+          <w:szCs w:val="24"/>
+        </w:rPr>
+        <w:t xml:space="preserve"> sendo </w:t>
+      </w:r>
+      <w:r>
+        <w:rPr>
+          <w:rFonts w:cs="Arial"/>
+          <w:szCs w:val="24"/>
+        </w:rPr>
+        <w:t>usado em uma ampla variedade de aplicações, desde aplicativos para celular até grandes sistemas corporativos e em quase todos os setores. Ele é projetado para ser seguro, portátil e escalável em qualquer ambiente de computação.</w:t>
+      </w:r>
+    </w:p>
+    <w:p>
+      <w:pPr>
+        <w:spacing w:after="0" w:line="360" w:lineRule="auto"/>
+        <w:ind w:firstLine="851"/>
+        <w:jc w:val="both"/>
+        <w:rPr>
+          <w:rFonts w:cs="Arial"/>
+          <w:szCs w:val="24"/>
+        </w:rPr>
+      </w:pPr>
+      <w:r>
+        <w:rPr>
+          <w:rFonts w:cs="Arial"/>
+          <w:szCs w:val="24"/>
+        </w:rPr>
+        <w:t xml:space="preserve">Além disso, o Java é uma das linguagens de programação mais populares do mundo, de acordo com o índice TIOBE, que mede a popularidade das linguagens de programação. Isso significa que há uma grande quantidade de recursos, ferramentas e comunidades de desenvolvedores dedicados a ele, tornando-o uma escolha popular para projetos de desenvolvimento de </w:t>
+      </w:r>
+      <w:r>
+        <w:rPr>
+          <w:rFonts w:cs="Arial"/>
+          <w:i/>
+          <w:iCs/>
+          <w:szCs w:val="24"/>
+        </w:rPr>
+        <w:t>software</w:t>
+      </w:r>
+      <w:r>
+        <w:rPr>
+          <w:rFonts w:cs="Arial"/>
+          <w:szCs w:val="24"/>
+        </w:rPr>
+        <w:t>.</w:t>
+      </w:r>
+    </w:p>
+    <w:p>
+      <w:pPr>
+        <w:spacing w:after="0" w:line="360" w:lineRule="auto"/>
+        <w:ind w:firstLine="851"/>
+        <w:jc w:val="both"/>
+        <w:rPr>
+          <w:rFonts w:cs="Arial"/>
+          <w:szCs w:val="24"/>
+        </w:rPr>
+      </w:pPr>
+      <w:r>
+        <w:rPr>
+          <w:rFonts w:cs="Arial"/>
+          <w:szCs w:val="24"/>
+        </w:rPr>
+        <w:t>Sendo assim</w:t>
+      </w:r>
+      <w:r>
+        <w:rPr>
+          <w:rFonts w:cs="Arial"/>
+          <w:szCs w:val="24"/>
+        </w:rPr>
+        <w:t xml:space="preserve">, o Java é uma linguagem de programação poderosa e amplamente utilizada </w:t>
+      </w:r>
+      <w:r>
+        <w:rPr>
+          <w:rFonts w:cs="Arial"/>
+          <w:szCs w:val="24"/>
+        </w:rPr>
+        <w:t>atualmente</w:t>
+      </w:r>
+      <w:r>
+        <w:rPr>
+          <w:rFonts w:cs="Arial"/>
+          <w:szCs w:val="24"/>
+        </w:rPr>
+        <w:t>, com uma grande variedade de aplicações e uma comunidade de desenvolvedores ativa e dedicada.</w:t>
+      </w:r>
+    </w:p>
+    <w:p>
+      <w:pPr>
+        <w:spacing w:after="0" w:line="360" w:lineRule="auto"/>
+        <w:ind w:firstLine="851"/>
+        <w:jc w:val="both"/>
+        <w:rPr>
+          <w:rFonts w:cs="Arial"/>
+          <w:szCs w:val="24"/>
+        </w:rPr>
+      </w:pPr>
+    </w:p>
+    <w:p>
+      <w:pPr>
+        <w:pStyle w:val="Ttulo4"/>
+        <w:spacing w:before="0" w:after="0" w:line="360" w:lineRule="auto"/>
+        <w:ind w:left="862" w:hanging="862"/>
         <w:rPr>
           <w:rFonts w:ascii="Arial" w:hAnsi="Arial" w:cs="Arial"/>
           <w:b w:val="0"/>
@@ -28183,255 +28474,9 @@
           <w:sz w:val="24"/>
           <w:szCs w:val="24"/>
         </w:rPr>
-        <w:t>.1 JAVA</w:t>
-      </w:r>
-      <w:bookmarkEnd w:id="18"/>
-    </w:p>
-    <w:p>
-      <w:pPr>
-        <w:spacing w:after="0" w:line="360" w:lineRule="auto"/>
-        <w:ind w:firstLine="851"/>
-        <w:jc w:val="both"/>
-        <w:rPr>
-          <w:rFonts w:cs="Arial"/>
-          <w:szCs w:val="24"/>
-        </w:rPr>
-      </w:pPr>
-    </w:p>
-    <w:p>
-      <w:pPr>
-        <w:spacing w:after="0" w:line="360" w:lineRule="auto"/>
-        <w:ind w:firstLine="851"/>
-        <w:jc w:val="both"/>
-        <w:rPr>
-          <w:rFonts w:cs="Arial"/>
-          <w:szCs w:val="24"/>
-        </w:rPr>
-      </w:pPr>
-      <w:r>
-        <w:rPr>
-          <w:rFonts w:cs="Arial"/>
-          <w:szCs w:val="24"/>
-        </w:rPr>
-        <w:t>Java é uma linguagem de programação orientada a objetos, criada na década de 1990 pela Sun Microsystems e atualmente mantida pela Oracle Corporation. Ela é utilizada para desenvolvimento de uma ampla variedade de aplicações, desde sistemas de gerenciamento de banco de dados até jogos eletrônicos.</w:t>
-      </w:r>
-    </w:p>
-    <w:p>
-      <w:pPr>
-        <w:spacing w:after="0" w:line="360" w:lineRule="auto"/>
-        <w:ind w:firstLine="851"/>
-        <w:jc w:val="both"/>
-        <w:rPr>
-          <w:rFonts w:cs="Arial"/>
-          <w:szCs w:val="24"/>
-        </w:rPr>
-      </w:pPr>
-      <w:r>
-        <w:rPr>
-          <w:rFonts w:cs="Arial"/>
-          <w:szCs w:val="24"/>
-        </w:rPr>
-        <w:t xml:space="preserve">Segundo </w:t>
-      </w:r>
-      <w:proofErr w:type="spellStart"/>
-      <w:r>
-        <w:rPr>
-          <w:rFonts w:cs="Arial"/>
-          <w:szCs w:val="24"/>
-        </w:rPr>
-        <w:t>Schildt</w:t>
-      </w:r>
-      <w:proofErr w:type="spellEnd"/>
-      <w:r>
-        <w:rPr>
-          <w:rFonts w:cs="Arial"/>
-          <w:szCs w:val="24"/>
-        </w:rPr>
-        <w:t xml:space="preserve"> (2020, p. 1):</w:t>
-      </w:r>
-    </w:p>
-    <w:p>
-      <w:pPr>
-        <w:spacing w:after="120" w:line="240" w:lineRule="auto"/>
-        <w:ind w:left="2268"/>
-        <w:jc w:val="both"/>
-        <w:rPr>
-          <w:rFonts w:cs="Arial"/>
-          <w:sz w:val="20"/>
-        </w:rPr>
-      </w:pPr>
-      <w:r>
-        <w:rPr>
-          <w:rFonts w:cs="Arial"/>
-          <w:sz w:val="20"/>
-        </w:rPr>
-        <w:t xml:space="preserve"> "Java é uma linguagem de programação poderosa e robusta, com uma ampla gama de recursos. Ela é projetada para ser portátil, permitindo que programas escritos em Java sejam executados em qualquer plataforma que tenha uma implementação do ambiente de tempo de execução Java (JRE)".</w:t>
-      </w:r>
-    </w:p>
-    <w:p>
-      <w:pPr>
-        <w:spacing w:after="120" w:line="240" w:lineRule="auto"/>
-        <w:ind w:left="2268"/>
-        <w:jc w:val="both"/>
-        <w:rPr>
-          <w:rFonts w:cs="Arial"/>
-          <w:sz w:val="20"/>
-        </w:rPr>
-      </w:pPr>
-    </w:p>
-    <w:p>
-      <w:pPr>
-        <w:spacing w:after="0" w:line="360" w:lineRule="auto"/>
-        <w:ind w:firstLine="851"/>
-        <w:jc w:val="both"/>
-        <w:rPr>
-          <w:rFonts w:cs="Arial"/>
-          <w:szCs w:val="24"/>
-        </w:rPr>
-      </w:pPr>
-      <w:r>
-        <w:rPr>
-          <w:rFonts w:cs="Arial"/>
-          <w:szCs w:val="24"/>
-        </w:rPr>
-        <w:t xml:space="preserve">O uso do Java </w:t>
-      </w:r>
-      <w:r>
-        <w:rPr>
-          <w:rFonts w:cs="Arial"/>
-          <w:szCs w:val="24"/>
-        </w:rPr>
-        <w:t>atualmente</w:t>
-      </w:r>
-      <w:r>
-        <w:rPr>
-          <w:rFonts w:cs="Arial"/>
-          <w:szCs w:val="24"/>
-        </w:rPr>
-        <w:t xml:space="preserve"> é bastante amplo, especialmente no desenvolvimento de aplicações para a </w:t>
-      </w:r>
-      <w:r>
-        <w:rPr>
-          <w:rFonts w:cs="Arial"/>
-          <w:i/>
-          <w:iCs/>
-          <w:szCs w:val="24"/>
-        </w:rPr>
-        <w:t>web</w:t>
-      </w:r>
-      <w:r>
-        <w:rPr>
-          <w:rFonts w:cs="Arial"/>
-          <w:i/>
-          <w:iCs/>
-          <w:szCs w:val="24"/>
-        </w:rPr>
-        <w:t>,</w:t>
-      </w:r>
-      <w:r>
-        <w:rPr>
-          <w:rFonts w:cs="Arial"/>
-          <w:szCs w:val="24"/>
-        </w:rPr>
-        <w:t xml:space="preserve"> sendo </w:t>
-      </w:r>
-      <w:r>
-        <w:rPr>
-          <w:rFonts w:cs="Arial"/>
-          <w:szCs w:val="24"/>
-        </w:rPr>
-        <w:t>usado em uma ampla variedade de aplicações, desde aplicativos para celular até grandes sistemas corporativos e em quase todos os setores. Ele é projetado para ser seguro, portátil e escalável em qualquer ambiente de computação.</w:t>
-      </w:r>
-    </w:p>
-    <w:p>
-      <w:pPr>
-        <w:spacing w:after="0" w:line="360" w:lineRule="auto"/>
-        <w:ind w:firstLine="851"/>
-        <w:jc w:val="both"/>
-        <w:rPr>
-          <w:rFonts w:cs="Arial"/>
-          <w:szCs w:val="24"/>
-        </w:rPr>
-      </w:pPr>
-      <w:r>
-        <w:rPr>
-          <w:rFonts w:cs="Arial"/>
-          <w:szCs w:val="24"/>
-        </w:rPr>
-        <w:t xml:space="preserve">Além disso, o Java é uma das linguagens de programação mais populares do mundo, de acordo com o índice TIOBE, que mede a popularidade das linguagens de programação. Isso significa que há uma grande quantidade de recursos, ferramentas e comunidades de desenvolvedores dedicados a ele, tornando-o uma escolha popular para projetos de desenvolvimento de </w:t>
-      </w:r>
-      <w:r>
-        <w:rPr>
-          <w:rFonts w:cs="Arial"/>
-          <w:i/>
-          <w:iCs/>
-          <w:szCs w:val="24"/>
-        </w:rPr>
-        <w:t>software</w:t>
-      </w:r>
-      <w:r>
-        <w:rPr>
-          <w:rFonts w:cs="Arial"/>
-          <w:szCs w:val="24"/>
-        </w:rPr>
-        <w:t>.</w:t>
-      </w:r>
-    </w:p>
-    <w:p>
-      <w:pPr>
-        <w:spacing w:after="0" w:line="360" w:lineRule="auto"/>
-        <w:ind w:firstLine="851"/>
-        <w:jc w:val="both"/>
-        <w:rPr>
-          <w:rFonts w:cs="Arial"/>
-          <w:szCs w:val="24"/>
-        </w:rPr>
-      </w:pPr>
-      <w:r>
-        <w:rPr>
-          <w:rFonts w:cs="Arial"/>
-          <w:szCs w:val="24"/>
-        </w:rPr>
-        <w:t>Sendo assim</w:t>
-      </w:r>
-      <w:r>
-        <w:rPr>
-          <w:rFonts w:cs="Arial"/>
-          <w:szCs w:val="24"/>
-        </w:rPr>
-        <w:t xml:space="preserve">, o Java é uma linguagem de programação poderosa e amplamente utilizada </w:t>
-      </w:r>
-      <w:r>
-        <w:rPr>
-          <w:rFonts w:cs="Arial"/>
-          <w:szCs w:val="24"/>
-        </w:rPr>
-        <w:t>atualmente</w:t>
-      </w:r>
-      <w:r>
-        <w:rPr>
-          <w:rFonts w:cs="Arial"/>
-          <w:szCs w:val="24"/>
-        </w:rPr>
-        <w:t>, com uma grande variedade de aplicações e uma comunidade de desenvolvedores ativa e dedicada.</w:t>
-      </w:r>
-    </w:p>
-    <w:p>
-      <w:pPr>
-        <w:spacing w:after="0" w:line="360" w:lineRule="auto"/>
-        <w:ind w:firstLine="851"/>
-        <w:jc w:val="both"/>
-        <w:rPr>
-          <w:rFonts w:cs="Arial"/>
-          <w:szCs w:val="24"/>
-        </w:rPr>
-      </w:pPr>
-    </w:p>
-    <w:p>
-      <w:pPr>
-        <w:pStyle w:val="Ttulo4"/>
-        <w:spacing w:before="0" w:after="0" w:line="360" w:lineRule="auto"/>
-        <w:ind w:left="862" w:hanging="862"/>
+      </w:pPr>
+      <w:bookmarkStart w:id="19" w:name="_Toc129695426"/>
+      <w:r>
         <w:rPr>
           <w:rFonts w:ascii="Arial" w:hAnsi="Arial" w:cs="Arial"/>
           <w:b w:val="0"/>
@@ -28439,8 +28484,8 @@
           <w:sz w:val="24"/>
           <w:szCs w:val="24"/>
         </w:rPr>
-      </w:pPr>
-      <w:bookmarkStart w:id="19" w:name="_Toc129695426"/>
+        <w:t>2.3.1</w:t>
+      </w:r>
       <w:r>
         <w:rPr>
           <w:rFonts w:ascii="Arial" w:hAnsi="Arial" w:cs="Arial"/>
@@ -28449,7 +28494,7 @@
           <w:sz w:val="24"/>
           <w:szCs w:val="24"/>
         </w:rPr>
-        <w:t>2.3.1</w:t>
+        <w:t>.1</w:t>
       </w:r>
       <w:r>
         <w:rPr>
@@ -28459,16 +28504,6 @@
           <w:sz w:val="24"/>
           <w:szCs w:val="24"/>
         </w:rPr>
-        <w:t>.1</w:t>
-      </w:r>
-      <w:r>
-        <w:rPr>
-          <w:rFonts w:ascii="Arial" w:hAnsi="Arial" w:cs="Arial"/>
-          <w:b w:val="0"/>
-          <w:bCs w:val="0"/>
-          <w:sz w:val="24"/>
-          <w:szCs w:val="24"/>
-        </w:rPr>
         <w:t xml:space="preserve"> Spring Boot</w:t>
       </w:r>
       <w:bookmarkEnd w:id="19"/>
@@ -28576,7 +28611,6 @@
           <w:rFonts w:cs="Arial"/>
           <w:szCs w:val="24"/>
         </w:rPr>
-        <w:lastRenderedPageBreak/>
         <w:t>Segundo o</w:t>
       </w:r>
       <w:r>
@@ -28732,6 +28766,7 @@
           <w:sz w:val="24"/>
           <w:szCs w:val="24"/>
         </w:rPr>
+        <w:lastRenderedPageBreak/>
         <w:t>Facilidade na criação e configuração de aplicações</w:t>
       </w:r>
     </w:p>
@@ -28959,7 +28994,6 @@
           <w:sz w:val="24"/>
           <w:szCs w:val="24"/>
         </w:rPr>
-        <w:lastRenderedPageBreak/>
         <w:t>2.3.2</w:t>
       </w:r>
       <w:r>
@@ -29134,6 +29168,7 @@
           <w:rFonts w:cs="Arial"/>
           <w:sz w:val="20"/>
         </w:rPr>
+        <w:lastRenderedPageBreak/>
         <w:t>“</w:t>
       </w:r>
       <w:proofErr w:type="spellStart"/>
@@ -29815,7 +29850,6 @@
           <w:rFonts w:cs="Arial"/>
           <w:szCs w:val="24"/>
         </w:rPr>
-        <w:lastRenderedPageBreak/>
         <w:t xml:space="preserve">A utilização do Angular atualmente é muito ampla, sendo frequentemente utilizado em grandes empresas e organizações para o desenvolvimento de aplicações </w:t>
       </w:r>
       <w:r>
@@ -29933,6 +29967,7 @@
           <w:sz w:val="24"/>
           <w:szCs w:val="24"/>
         </w:rPr>
+        <w:lastRenderedPageBreak/>
         <w:t>2.3.3</w:t>
       </w:r>
       <w:r>
@@ -30238,7 +30273,6 @@
           <w:sz w:val="24"/>
           <w:szCs w:val="24"/>
         </w:rPr>
-        <w:lastRenderedPageBreak/>
         <w:t>2.3.</w:t>
       </w:r>
       <w:r>
@@ -30558,6 +30592,7 @@
           <w:rFonts w:cs="Arial"/>
           <w:sz w:val="20"/>
         </w:rPr>
+        <w:lastRenderedPageBreak/>
         <w:t xml:space="preserve">“O CSS permite que os </w:t>
       </w:r>
       <w:r>
@@ -30892,15 +30927,7 @@
           <w:rFonts w:cs="Arial"/>
           <w:szCs w:val="24"/>
         </w:rPr>
-        <w:t xml:space="preserve">Um banco de dados é um conjunto organizado de informações que são armazenadas eletronicamente em computadores ou outros dispositivos. Essas informações são geralmente organizadas de forma a permitir o acesso, consulta e manipulação dos dados por meio de aplicativos ou sistemas de gerenciamento de banco de dados. O banco de dados é uma ferramenta essencial para armazenar </w:t>
-      </w:r>
-      <w:r>
-        <w:rPr>
-          <w:rFonts w:cs="Arial"/>
-          <w:szCs w:val="24"/>
-        </w:rPr>
-        <w:lastRenderedPageBreak/>
-        <w:t xml:space="preserve">grandes quantidades de dados e torná-los acessíveis para uso em diferentes aplicações. </w:t>
+        <w:t xml:space="preserve">Um banco de dados é um conjunto organizado de informações que são armazenadas eletronicamente em computadores ou outros dispositivos. Essas informações são geralmente organizadas de forma a permitir o acesso, consulta e manipulação dos dados por meio de aplicativos ou sistemas de gerenciamento de banco de dados. O banco de dados é uma ferramenta essencial para armazenar grandes quantidades de dados e torná-los acessíveis para uso em diferentes aplicações. </w:t>
       </w:r>
     </w:p>
     <w:p>
@@ -31027,6 +31054,7 @@
           <w:rFonts w:cs="Arial"/>
           <w:szCs w:val="24"/>
         </w:rPr>
+        <w:lastRenderedPageBreak/>
         <w:t>Um dos principais benefícios de um banco de dados é a capacidade de armazenar grandes quantidades de dados e recuperar informações rapidamente. Com um banco de dados, é possível armazenar e gerenciar informações de maneira eficiente e precisa. Além disso, um banco de dados pode ajudar a melhorar a qualidade dos dados, pois permite que os usuários validem e verifiquem as informações antes de adicioná-las ao banco de dados.</w:t>
       </w:r>
     </w:p>
@@ -31114,7 +31142,6 @@
           <w:i w:val="0"/>
           <w:sz w:val="24"/>
         </w:rPr>
-        <w:lastRenderedPageBreak/>
         <w:t>2.</w:t>
       </w:r>
       <w:r>
@@ -31206,6 +31233,7 @@
           <w:rFonts w:cs="Arial"/>
           <w:szCs w:val="24"/>
         </w:rPr>
+        <w:lastRenderedPageBreak/>
         <w:t xml:space="preserve">O Manifesto Ágil </w:t>
       </w:r>
       <w:r>
@@ -31370,27 +31398,7 @@
           <w:sz w:val="24"/>
           <w:szCs w:val="24"/>
         </w:rPr>
-        <w:t>.1</w:t>
-      </w:r>
-      <w:r>
-        <w:rPr>
-          <w:rFonts w:ascii="Arial" w:hAnsi="Arial" w:cs="Arial"/>
-          <w:b w:val="0"/>
-          <w:bCs w:val="0"/>
-          <w:sz w:val="24"/>
-          <w:szCs w:val="24"/>
-        </w:rPr>
-        <w:t xml:space="preserve"> </w:t>
-      </w:r>
-      <w:r>
-        <w:rPr>
-          <w:rFonts w:ascii="Arial" w:hAnsi="Arial" w:cs="Arial"/>
-          <w:b w:val="0"/>
-          <w:bCs w:val="0"/>
-          <w:sz w:val="24"/>
-          <w:szCs w:val="24"/>
-        </w:rPr>
-        <w:t>GitHub</w:t>
+        <w:t>.1 GitHub</w:t>
       </w:r>
       <w:bookmarkEnd w:id="26"/>
     </w:p>
@@ -31500,7 +31508,6 @@
           <w:rFonts w:cs="Arial"/>
           <w:szCs w:val="24"/>
         </w:rPr>
-        <w:lastRenderedPageBreak/>
         <w:t xml:space="preserve">Por estes motivos </w:t>
       </w:r>
       <w:r>
@@ -34631,19 +34638,7 @@
         <w:rPr>
           <w:lang w:val="en-US"/>
         </w:rPr>
-        <w:t>Agile software development: the business of innovation. Computer, 34(9),</w:t>
-      </w:r>
-      <w:r>
-        <w:rPr>
-          <w:lang w:val="en-US"/>
-        </w:rPr>
-        <w:t xml:space="preserve"> </w:t>
-      </w:r>
-      <w:r>
-        <w:rPr>
-          <w:lang w:val="en-US"/>
-        </w:rPr>
-        <w:t>2001.</w:t>
+        <w:t>Agile software development: the business of innovation. Computer, 34(9), 2001.</w:t>
       </w:r>
     </w:p>
     <w:p>
@@ -34666,19 +34661,7 @@
         <w:rPr>
           <w:lang w:val="en-US"/>
         </w:rPr>
-        <w:t>, K., &amp; Beedle, M. Agile software development with Scrum. Prentice Hall Professional Technical Reference.</w:t>
-      </w:r>
-      <w:r>
-        <w:rPr>
-          <w:lang w:val="en-US"/>
-        </w:rPr>
-        <w:t xml:space="preserve"> </w:t>
-      </w:r>
-      <w:r>
-        <w:rPr>
-          <w:lang w:val="en-US"/>
-        </w:rPr>
-        <w:t>(2001).</w:t>
+        <w:t>, K., &amp; Beedle, M. Agile software development with Scrum. Prentice Hall Professional Technical Reference. (2001).</w:t>
       </w:r>
     </w:p>
     <w:p>
@@ -34848,11 +34831,224 @@
         </w:rPr>
         <w:t xml:space="preserve"> de 2023, de </w:t>
       </w:r>
-      <w:r>
+      <w:hyperlink r:id="rId16" w:history="1">
+        <w:r>
+          <w:rPr>
+            <w:rStyle w:val="Hyperlink"/>
+            <w:lang w:val="en-US"/>
+          </w:rPr>
+          <w:t>https://docs.github.com/en/issues/organizing-your-work-with-project-boards/managing-project-boards/about-project-boards#kanban-boards</w:t>
+        </w:r>
+      </w:hyperlink>
+    </w:p>
+    <w:p>
+      <w:pPr>
+        <w:spacing w:before="120" w:after="0" w:line="360" w:lineRule="auto"/>
+        <w:jc w:val="both"/>
         <w:rPr>
           <w:lang w:val="en-US"/>
         </w:rPr>
-        <w:t>https://docs.github.com/en/issues/organizing-your-work-with-project-boards/managing-project-boards/about-project-boards#kanban-boards</w:t>
+      </w:pPr>
+      <w:proofErr w:type="spellStart"/>
+      <w:r>
+        <w:rPr>
+          <w:lang w:val="en-US"/>
+        </w:rPr>
+        <w:t>Associação</w:t>
+      </w:r>
+      <w:proofErr w:type="spellEnd"/>
+      <w:r>
+        <w:rPr>
+          <w:lang w:val="en-US"/>
+        </w:rPr>
+        <w:t xml:space="preserve"> </w:t>
+      </w:r>
+      <w:proofErr w:type="spellStart"/>
+      <w:r>
+        <w:rPr>
+          <w:lang w:val="en-US"/>
+        </w:rPr>
+        <w:t>Brasileira</w:t>
+      </w:r>
+      <w:proofErr w:type="spellEnd"/>
+      <w:r>
+        <w:rPr>
+          <w:lang w:val="en-US"/>
+        </w:rPr>
+        <w:t xml:space="preserve"> de </w:t>
+      </w:r>
+      <w:proofErr w:type="spellStart"/>
+      <w:r>
+        <w:rPr>
+          <w:lang w:val="en-US"/>
+        </w:rPr>
+        <w:t>Micropigmentação</w:t>
+      </w:r>
+      <w:proofErr w:type="spellEnd"/>
+      <w:r>
+        <w:rPr>
+          <w:lang w:val="en-US"/>
+        </w:rPr>
+        <w:t xml:space="preserve">. (2021). Mercado de </w:t>
+      </w:r>
+      <w:proofErr w:type="spellStart"/>
+      <w:r>
+        <w:rPr>
+          <w:lang w:val="en-US"/>
+        </w:rPr>
+        <w:t>Micropigmentação</w:t>
+      </w:r>
+      <w:proofErr w:type="spellEnd"/>
+      <w:r>
+        <w:rPr>
+          <w:lang w:val="en-US"/>
+        </w:rPr>
+        <w:t xml:space="preserve"> e </w:t>
+      </w:r>
+      <w:proofErr w:type="spellStart"/>
+      <w:r>
+        <w:rPr>
+          <w:lang w:val="en-US"/>
+        </w:rPr>
+        <w:t>Estética</w:t>
+      </w:r>
+      <w:proofErr w:type="spellEnd"/>
+      <w:r>
+        <w:rPr>
+          <w:lang w:val="en-US"/>
+        </w:rPr>
+        <w:t xml:space="preserve">. </w:t>
+      </w:r>
+      <w:proofErr w:type="spellStart"/>
+      <w:r>
+        <w:rPr>
+          <w:lang w:val="en-US"/>
+        </w:rPr>
+        <w:t>Recuperado</w:t>
+      </w:r>
+      <w:proofErr w:type="spellEnd"/>
+      <w:r>
+        <w:rPr>
+          <w:lang w:val="en-US"/>
+        </w:rPr>
+        <w:t xml:space="preserve"> </w:t>
+      </w:r>
+      <w:proofErr w:type="spellStart"/>
+      <w:r>
+        <w:rPr>
+          <w:lang w:val="en-US"/>
+        </w:rPr>
+        <w:t>em</w:t>
+      </w:r>
+      <w:proofErr w:type="spellEnd"/>
+      <w:r>
+        <w:rPr>
+          <w:lang w:val="en-US"/>
+        </w:rPr>
+        <w:t xml:space="preserve"> 14 de </w:t>
+      </w:r>
+      <w:proofErr w:type="spellStart"/>
+      <w:r>
+        <w:rPr>
+          <w:lang w:val="en-US"/>
+        </w:rPr>
+        <w:t>março</w:t>
+      </w:r>
+      <w:proofErr w:type="spellEnd"/>
+      <w:r>
+        <w:rPr>
+          <w:lang w:val="en-US"/>
+        </w:rPr>
+        <w:t xml:space="preserve"> de 2023, de </w:t>
+      </w:r>
+      <w:r>
+        <w:rPr>
+          <w:lang w:val="en-US"/>
+        </w:rPr>
+        <w:t>https://abpmicropigmentacao.org.br/wp-content/uploads/2021/06/Pesquisa-ABP-2021-Atualizada.pdf</w:t>
+      </w:r>
+    </w:p>
+    <w:p>
+      <w:pPr>
+        <w:spacing w:before="120" w:after="0" w:line="360" w:lineRule="auto"/>
+        <w:jc w:val="both"/>
+        <w:rPr>
+          <w:lang w:val="en-US"/>
+        </w:rPr>
+      </w:pPr>
+      <w:r>
+        <w:rPr>
+          <w:lang w:val="en-US"/>
+        </w:rPr>
+        <w:t xml:space="preserve">Mintel. (2021). </w:t>
+      </w:r>
+      <w:proofErr w:type="spellStart"/>
+      <w:r>
+        <w:rPr>
+          <w:lang w:val="en-US"/>
+        </w:rPr>
+        <w:t>Tendências</w:t>
+      </w:r>
+      <w:proofErr w:type="spellEnd"/>
+      <w:r>
+        <w:rPr>
+          <w:lang w:val="en-US"/>
+        </w:rPr>
+        <w:t xml:space="preserve"> de Beleza.</w:t>
+      </w:r>
+      <w:r>
+        <w:rPr>
+          <w:lang w:val="en-US"/>
+        </w:rPr>
+        <w:t xml:space="preserve"> </w:t>
+      </w:r>
+      <w:proofErr w:type="spellStart"/>
+      <w:r>
+        <w:rPr>
+          <w:lang w:val="en-US"/>
+        </w:rPr>
+        <w:t>Recuperado</w:t>
+      </w:r>
+      <w:proofErr w:type="spellEnd"/>
+      <w:r>
+        <w:rPr>
+          <w:lang w:val="en-US"/>
+        </w:rPr>
+        <w:t xml:space="preserve"> </w:t>
+      </w:r>
+      <w:proofErr w:type="spellStart"/>
+      <w:r>
+        <w:rPr>
+          <w:lang w:val="en-US"/>
+        </w:rPr>
+        <w:t>em</w:t>
+      </w:r>
+      <w:proofErr w:type="spellEnd"/>
+      <w:r>
+        <w:rPr>
+          <w:lang w:val="en-US"/>
+        </w:rPr>
+        <w:t xml:space="preserve"> 14 de </w:t>
+      </w:r>
+      <w:proofErr w:type="spellStart"/>
+      <w:r>
+        <w:rPr>
+          <w:lang w:val="en-US"/>
+        </w:rPr>
+        <w:t>março</w:t>
+      </w:r>
+      <w:proofErr w:type="spellEnd"/>
+      <w:r>
+        <w:rPr>
+          <w:lang w:val="en-US"/>
+        </w:rPr>
+        <w:t xml:space="preserve"> de 2023, de</w:t>
+      </w:r>
+      <w:r>
+        <w:rPr>
+          <w:lang w:val="en-US"/>
+        </w:rPr>
+        <w:t xml:space="preserve"> https://www.mintel.com/global-beauty-and-personal-care-trends</w:t>
       </w:r>
     </w:p>
     <w:p>
@@ -34967,7 +35163,7 @@
                           </pic:cNvPicPr>
                         </pic:nvPicPr>
                         <pic:blipFill>
-                          <a:blip r:embed="rId16" cstate="print">
+                          <a:blip r:embed="rId17" cstate="print">
                             <a:extLst>
                               <a:ext uri="{28A0092B-C50C-407E-A947-70E740481C1C}">
                                 <a14:useLocalDpi xmlns:a14="http://schemas.microsoft.com/office/drawing/2010/main" val="0"/>
@@ -35733,7 +35929,7 @@
     <w:p/>
     <w:p/>
     <w:sectPr>
-      <w:headerReference w:type="default" r:id="rId17"/>
+      <w:headerReference w:type="default" r:id="rId18"/>
       <w:pgSz w:w="11906" w:h="16838"/>
       <w:pgMar w:top="1701" w:right="1134" w:bottom="1134" w:left="1701" w:header="709" w:footer="720" w:gutter="0"/>
       <w:cols w:space="720"/>
@@ -37004,6 +37200,7 @@
   <w:style w:type="character" w:default="1" w:styleId="Fontepargpadro">
     <w:name w:val="Default Paragraph Font"/>
     <w:uiPriority w:val="1"/>
+    <w:semiHidden/>
     <w:unhideWhenUsed/>
   </w:style>
   <w:style w:type="table" w:default="1" w:styleId="Tabelanormal">

</xml_diff>

<commit_message>
#10 ajuste na justificativa item 1.3
</commit_message>
<xml_diff>
--- a/documento_escrito_14_03_2023.docx
+++ b/documento_escrito_14_03_2023.docx
@@ -1235,7 +1235,6 @@
         </w:rPr>
         <w:t xml:space="preserve">Nota Final: </w:t>
       </w:r>
-      <w:proofErr w:type="gramStart"/>
       <w:r>
         <w:rPr>
           <w:rFonts w:ascii="Arial" w:hAnsi="Arial" w:cs="Arial"/>
@@ -1252,17 +1251,7 @@
           <w:iCs/>
           <w:sz w:val="20"/>
         </w:rPr>
-        <w:t xml:space="preserve"> </w:t>
-      </w:r>
-      <w:proofErr w:type="gramEnd"/>
-      <w:r>
-        <w:rPr>
-          <w:rFonts w:ascii="Arial" w:hAnsi="Arial" w:cs="Arial"/>
-          <w:i/>
-          <w:iCs/>
-          <w:sz w:val="20"/>
-        </w:rPr>
-        <w:t xml:space="preserve">      )  _____________</w:t>
+        <w:t xml:space="preserve">       )  _____________</w:t>
       </w:r>
     </w:p>
     <w:p>
@@ -6012,39 +6001,7 @@
           <w:szCs w:val="24"/>
           <w:lang w:val="pt-PT" w:eastAsia="en-US"/>
         </w:rPr>
-        <w:t>A implementação de um sistema de gestão em um c</w:t>
-      </w:r>
-      <w:r>
-        <w:rPr>
-          <w:rFonts w:eastAsia="Arial MT" w:cs="Arial"/>
-          <w:szCs w:val="24"/>
-          <w:lang w:val="pt-PT" w:eastAsia="en-US"/>
-        </w:rPr>
-        <w:t>entro</w:t>
-      </w:r>
-      <w:r>
-        <w:rPr>
-          <w:rFonts w:eastAsia="Arial MT" w:cs="Arial"/>
-          <w:szCs w:val="24"/>
-          <w:lang w:val="pt-PT" w:eastAsia="en-US"/>
-        </w:rPr>
-        <w:t xml:space="preserve"> estétic</w:t>
-      </w:r>
-      <w:r>
-        <w:rPr>
-          <w:rFonts w:eastAsia="Arial MT" w:cs="Arial"/>
-          <w:szCs w:val="24"/>
-          <w:lang w:val="pt-PT" w:eastAsia="en-US"/>
-        </w:rPr>
-        <w:t>o</w:t>
-      </w:r>
-      <w:r>
-        <w:rPr>
-          <w:rFonts w:eastAsia="Arial MT" w:cs="Arial"/>
-          <w:szCs w:val="24"/>
-          <w:lang w:val="pt-PT" w:eastAsia="en-US"/>
-        </w:rPr>
-        <w:t xml:space="preserve"> é uma medida estratégica que pode trazer diversos benefícios para a empresa. Um sistema de gestão eficiente pode otimizar processos, aumentar a produtividade, melhorar a qualidade do atendimento e garantir uma gestão mais eficiente do negócio</w:t>
+        <w:t>Com o grande crescimento do mercado estético, muitos empreendedores vem sofrendo com a falta de controle sobre seu negocio, deixando de lado muita das vezes, coisas importantes como falta de produtos, agendas desorganizadas, alta desistência, entre outras. .</w:t>
       </w:r>
     </w:p>
     <w:p>
@@ -6068,7 +6025,7 @@
           <w:szCs w:val="24"/>
           <w:lang w:val="pt-PT" w:eastAsia="en-US"/>
         </w:rPr>
-        <w:t>Um dos principais benefícios de um sistema de gestão é a organização dos processos. Com um sistema integrado, é possível centralizar as informações e automatizar tarefas administrativas, como agendamentos e controle de estoque, reduzindo a possibilidade de erros e retrabalho. Além disso, o sistema permite o acompanhamento em tempo real das atividades, permitindo a identificação rápida de possíveis problemas e a adoção de medidas preventivas.</w:t>
+        <w:t>Diante destas informações, o grupo desenvolverá um sistema de gestão que atenda todos as necessidades da empresária do estabelecimento, propondo um maior controle das suas atividade e processos.</w:t>
       </w:r>
     </w:p>
     <w:p>
@@ -6092,7 +6049,39 @@
           <w:szCs w:val="24"/>
           <w:lang w:val="pt-PT" w:eastAsia="en-US"/>
         </w:rPr>
-        <w:t>Outro benefício de um sistema de gestão é a melhoria da qualidade do atendimento. Com informações detalhadas sobre os clientes, é possível personalizar o atendimento e oferecer serviços de acordo com suas necessidades. Além disso, o sistema permite o controle de agendas, reduzindo o tempo de espera e agilizando o atendimento.</w:t>
+        <w:t>A implementação de um sistema de gestão em um c</w:t>
+      </w:r>
+      <w:r>
+        <w:rPr>
+          <w:rFonts w:eastAsia="Arial MT" w:cs="Arial"/>
+          <w:szCs w:val="24"/>
+          <w:lang w:val="pt-PT" w:eastAsia="en-US"/>
+        </w:rPr>
+        <w:t>entro</w:t>
+      </w:r>
+      <w:r>
+        <w:rPr>
+          <w:rFonts w:eastAsia="Arial MT" w:cs="Arial"/>
+          <w:szCs w:val="24"/>
+          <w:lang w:val="pt-PT" w:eastAsia="en-US"/>
+        </w:rPr>
+        <w:t xml:space="preserve"> estétic</w:t>
+      </w:r>
+      <w:r>
+        <w:rPr>
+          <w:rFonts w:eastAsia="Arial MT" w:cs="Arial"/>
+          <w:szCs w:val="24"/>
+          <w:lang w:val="pt-PT" w:eastAsia="en-US"/>
+        </w:rPr>
+        <w:t>o</w:t>
+      </w:r>
+      <w:r>
+        <w:rPr>
+          <w:rFonts w:eastAsia="Arial MT" w:cs="Arial"/>
+          <w:szCs w:val="24"/>
+          <w:lang w:val="pt-PT" w:eastAsia="en-US"/>
+        </w:rPr>
+        <w:t xml:space="preserve"> é uma medida estratégica que pode trazer diversos benefícios para a empresa. Um sistema de gestão eficiente pode otimizar processos, aumentar a produtividade, melhorar a qualidade do atendimento e garantir uma gestão mais eficiente do negócio</w:t>
       </w:r>
     </w:p>
     <w:p>
@@ -6116,33 +6105,166 @@
           <w:szCs w:val="24"/>
           <w:lang w:val="pt-PT" w:eastAsia="en-US"/>
         </w:rPr>
-        <w:t>O sistema de gestão também pode ser um aliado para a tomada de decisões estratégicas. Com informações precisas e atualizadas sobre o desempenho d</w:t>
-      </w:r>
+        <w:t xml:space="preserve">Segundo o estudo realizado por </w:t>
+      </w:r>
+      <w:proofErr w:type="spellStart"/>
       <w:r>
         <w:rPr>
           <w:rFonts w:eastAsia="Arial MT" w:cs="Arial"/>
           <w:szCs w:val="24"/>
           <w:lang w:val="pt-PT" w:eastAsia="en-US"/>
         </w:rPr>
-        <w:t xml:space="preserve">o </w:t>
-      </w:r>
+        <w:t>Reijers</w:t>
+      </w:r>
+      <w:proofErr w:type="spellEnd"/>
       <w:r>
         <w:rPr>
           <w:rFonts w:eastAsia="Arial MT" w:cs="Arial"/>
           <w:szCs w:val="24"/>
           <w:lang w:val="pt-PT" w:eastAsia="en-US"/>
         </w:rPr>
+        <w:t xml:space="preserve"> e </w:t>
+      </w:r>
+      <w:proofErr w:type="spellStart"/>
+      <w:r>
+        <w:rPr>
+          <w:rFonts w:eastAsia="Arial MT" w:cs="Arial"/>
+          <w:szCs w:val="24"/>
+          <w:lang w:val="pt-PT" w:eastAsia="en-US"/>
+        </w:rPr>
+        <w:t>Liman</w:t>
+      </w:r>
+      <w:proofErr w:type="spellEnd"/>
+      <w:r>
+        <w:rPr>
+          <w:rFonts w:eastAsia="Arial MT" w:cs="Arial"/>
+          <w:szCs w:val="24"/>
+          <w:lang w:val="pt-PT" w:eastAsia="en-US"/>
+        </w:rPr>
+        <w:t xml:space="preserve"> </w:t>
+      </w:r>
+      <w:proofErr w:type="spellStart"/>
+      <w:r>
+        <w:rPr>
+          <w:rFonts w:eastAsia="Arial MT" w:cs="Arial"/>
+          <w:szCs w:val="24"/>
+          <w:lang w:val="pt-PT" w:eastAsia="en-US"/>
+        </w:rPr>
+        <w:t>Mansar</w:t>
+      </w:r>
+      <w:proofErr w:type="spellEnd"/>
+      <w:r>
+        <w:rPr>
+          <w:rFonts w:eastAsia="Arial MT" w:cs="Arial"/>
+          <w:szCs w:val="24"/>
+          <w:lang w:val="pt-PT" w:eastAsia="en-US"/>
+        </w:rPr>
+        <w:t xml:space="preserve"> (2005</w:t>
+      </w:r>
+      <w:r>
+        <w:rPr>
+          <w:rFonts w:eastAsia="Arial MT" w:cs="Arial"/>
+          <w:szCs w:val="24"/>
+          <w:lang w:val="pt-PT" w:eastAsia="en-US"/>
+        </w:rPr>
+        <w:t xml:space="preserve">, p. </w:t>
+      </w:r>
+      <w:r>
+        <w:rPr>
+          <w:rFonts w:eastAsia="Arial MT" w:cs="Arial"/>
+          <w:szCs w:val="24"/>
+          <w:lang w:val="pt-PT" w:eastAsia="en-US"/>
+        </w:rPr>
+        <w:t xml:space="preserve">298), </w:t>
+      </w:r>
+      <w:r>
+        <w:rPr>
+          <w:rFonts w:eastAsia="Arial MT" w:cs="Arial"/>
+          <w:szCs w:val="24"/>
+          <w:lang w:val="pt-PT" w:eastAsia="en-US"/>
+        </w:rPr>
+        <w:t>“</w:t>
+      </w:r>
+      <w:r>
+        <w:rPr>
+          <w:rFonts w:eastAsia="Arial MT" w:cs="Arial"/>
+          <w:szCs w:val="24"/>
+          <w:lang w:val="pt-PT" w:eastAsia="en-US"/>
+        </w:rPr>
+        <w:t>a implementação de sistemas de gestão pode ajudar as empresas a melhorar a eficiência e eficácia dos processos de negócio, reduzindo os custos e aumentando a qualidade do produto final</w:t>
+      </w:r>
+      <w:r>
+        <w:rPr>
+          <w:rFonts w:eastAsia="Arial MT" w:cs="Arial"/>
+          <w:szCs w:val="24"/>
+          <w:lang w:val="pt-PT" w:eastAsia="en-US"/>
+        </w:rPr>
+        <w:t>”</w:t>
+      </w:r>
+      <w:r>
+        <w:rPr>
+          <w:rFonts w:eastAsia="Arial MT" w:cs="Arial"/>
+          <w:szCs w:val="24"/>
+          <w:lang w:val="pt-PT" w:eastAsia="en-US"/>
+        </w:rPr>
+        <w:t>. Além disso, esses sistemas permitem uma melhor gestão de informações, contribuindo para a tomada de decisões mais informadas e precisas.</w:t>
+      </w:r>
+    </w:p>
+    <w:p>
+      <w:pPr>
+        <w:widowControl w:val="0"/>
+        <w:suppressAutoHyphens w:val="0"/>
+        <w:autoSpaceDE w:val="0"/>
+        <w:autoSpaceDN w:val="0"/>
+        <w:spacing w:before="120" w:after="0" w:line="360" w:lineRule="auto"/>
+        <w:ind w:right="119" w:firstLine="851"/>
+        <w:jc w:val="both"/>
+        <w:rPr>
+          <w:rFonts w:eastAsia="Arial MT" w:cs="Arial"/>
+          <w:szCs w:val="24"/>
+          <w:lang w:val="pt-PT" w:eastAsia="en-US"/>
+        </w:rPr>
+      </w:pPr>
+    </w:p>
+    <w:p>
+      <w:pPr>
+        <w:pStyle w:val="Ttulo2"/>
+        <w:spacing w:before="0" w:after="0" w:line="360" w:lineRule="auto"/>
+        <w:rPr>
+          <w:rFonts w:cs="Arial"/>
+          <w:szCs w:val="24"/>
+        </w:rPr>
+      </w:pPr>
+      <w:bookmarkStart w:id="4" w:name="_Toc129695413"/>
+      <w:r>
+        <w:rPr>
+          <w:rFonts w:ascii="Arial" w:hAnsi="Arial" w:cs="Arial"/>
+          <w:b w:val="0"/>
+          <w:i w:val="0"/>
+          <w:sz w:val="24"/>
+        </w:rPr>
         <w:lastRenderedPageBreak/>
-        <w:t>estúdio</w:t>
-      </w:r>
-      <w:r>
-        <w:rPr>
-          <w:rFonts w:eastAsia="Arial MT" w:cs="Arial"/>
-          <w:szCs w:val="24"/>
-          <w:lang w:val="pt-PT" w:eastAsia="en-US"/>
-        </w:rPr>
-        <w:t>, é possível identificar tendências de mercado, avaliar a eficiência dos serviços oferecidos e planejar investimentos futuros.</w:t>
-      </w:r>
+        <w:t>1.</w:t>
+      </w:r>
+      <w:r>
+        <w:rPr>
+          <w:rFonts w:ascii="Arial" w:hAnsi="Arial" w:cs="Arial"/>
+          <w:b w:val="0"/>
+          <w:i w:val="0"/>
+          <w:sz w:val="24"/>
+        </w:rPr>
+        <w:t>4</w:t>
+      </w:r>
+      <w:r>
+        <w:rPr>
+          <w:rFonts w:ascii="Arial" w:hAnsi="Arial" w:cs="Arial"/>
+          <w:b w:val="0"/>
+          <w:i w:val="0"/>
+          <w:sz w:val="24"/>
+        </w:rPr>
+        <w:t xml:space="preserve"> METODOLOGIA</w:t>
+      </w:r>
+      <w:bookmarkEnd w:id="4"/>
     </w:p>
     <w:p>
       <w:pPr>
@@ -6159,109 +6281,6 @@
           <w:lang w:val="pt-PT" w:eastAsia="en-US"/>
         </w:rPr>
       </w:pPr>
-      <w:r>
-        <w:rPr>
-          <w:rFonts w:eastAsia="Arial MT" w:cs="Arial"/>
-          <w:szCs w:val="24"/>
-          <w:lang w:val="pt-PT" w:eastAsia="en-US"/>
-        </w:rPr>
-        <w:t>Por fim, é importante destacar que um sistema de gestão é uma medida essencial para garantir a competitividade d</w:t>
-      </w:r>
-      <w:r>
-        <w:rPr>
-          <w:rFonts w:eastAsia="Arial MT" w:cs="Arial"/>
-          <w:szCs w:val="24"/>
-          <w:lang w:val="pt-PT" w:eastAsia="en-US"/>
-        </w:rPr>
-        <w:t xml:space="preserve">o estúdio </w:t>
-      </w:r>
-      <w:r>
-        <w:rPr>
-          <w:rFonts w:eastAsia="Arial MT" w:cs="Arial"/>
-          <w:szCs w:val="24"/>
-          <w:lang w:val="pt-PT" w:eastAsia="en-US"/>
-        </w:rPr>
-        <w:t xml:space="preserve">de </w:t>
-      </w:r>
-      <w:r>
-        <w:rPr>
-          <w:rFonts w:eastAsia="Arial MT" w:cs="Arial"/>
-          <w:szCs w:val="24"/>
-          <w:lang w:val="pt-PT" w:eastAsia="en-US"/>
-        </w:rPr>
-        <w:t xml:space="preserve">estética no mercado. Com a crescente concorrência, é fundamental adotar tecnologias que otimizem os processos e aumentem a eficiência operacional. Com um sistema de gestão eficiente, </w:t>
-      </w:r>
-      <w:r>
-        <w:rPr>
-          <w:rFonts w:eastAsia="Arial MT" w:cs="Arial"/>
-          <w:szCs w:val="24"/>
-          <w:lang w:val="pt-PT" w:eastAsia="en-US"/>
-        </w:rPr>
-        <w:t>o estúdio</w:t>
-      </w:r>
-      <w:r>
-        <w:rPr>
-          <w:rFonts w:eastAsia="Arial MT" w:cs="Arial"/>
-          <w:szCs w:val="24"/>
-          <w:lang w:val="pt-PT" w:eastAsia="en-US"/>
-        </w:rPr>
-        <w:t xml:space="preserve"> pode melhorar a qualidade do atendimento, fidelizar clientes e garantir uma gestão mais eficiente do negócio.</w:t>
-      </w:r>
-    </w:p>
-    <w:p>
-      <w:pPr>
-        <w:widowControl w:val="0"/>
-        <w:suppressAutoHyphens w:val="0"/>
-        <w:autoSpaceDE w:val="0"/>
-        <w:autoSpaceDN w:val="0"/>
-        <w:spacing w:before="120" w:after="0" w:line="360" w:lineRule="auto"/>
-        <w:ind w:right="119" w:firstLine="851"/>
-        <w:jc w:val="both"/>
-        <w:rPr>
-          <w:rFonts w:eastAsia="Arial MT" w:cs="Arial"/>
-          <w:szCs w:val="24"/>
-          <w:lang w:val="pt-PT" w:eastAsia="en-US"/>
-        </w:rPr>
-      </w:pPr>
-    </w:p>
-    <w:p>
-      <w:pPr>
-        <w:pStyle w:val="Ttulo2"/>
-        <w:spacing w:before="0" w:after="0" w:line="360" w:lineRule="auto"/>
-        <w:rPr>
-          <w:rFonts w:cs="Arial"/>
-          <w:szCs w:val="24"/>
-        </w:rPr>
-      </w:pPr>
-      <w:bookmarkStart w:id="4" w:name="_Toc129695413"/>
-      <w:r>
-        <w:rPr>
-          <w:rFonts w:ascii="Arial" w:hAnsi="Arial" w:cs="Arial"/>
-          <w:b w:val="0"/>
-          <w:i w:val="0"/>
-          <w:sz w:val="24"/>
-        </w:rPr>
-        <w:t>1.</w:t>
-      </w:r>
-      <w:r>
-        <w:rPr>
-          <w:rFonts w:ascii="Arial" w:hAnsi="Arial" w:cs="Arial"/>
-          <w:b w:val="0"/>
-          <w:i w:val="0"/>
-          <w:sz w:val="24"/>
-        </w:rPr>
-        <w:t>4</w:t>
-      </w:r>
-      <w:r>
-        <w:rPr>
-          <w:rFonts w:ascii="Arial" w:hAnsi="Arial" w:cs="Arial"/>
-          <w:b w:val="0"/>
-          <w:i w:val="0"/>
-          <w:sz w:val="24"/>
-        </w:rPr>
-        <w:t xml:space="preserve"> METODOLOGIA</w:t>
-      </w:r>
-      <w:bookmarkEnd w:id="4"/>
     </w:p>
     <w:p>
       <w:pPr>
@@ -6278,6 +6297,14 @@
           <w:lang w:val="pt-PT" w:eastAsia="en-US"/>
         </w:rPr>
       </w:pPr>
+      <w:r>
+        <w:rPr>
+          <w:rFonts w:eastAsia="Arial MT" w:cs="Arial"/>
+          <w:szCs w:val="24"/>
+          <w:lang w:val="pt-PT" w:eastAsia="en-US"/>
+        </w:rPr>
+        <w:t>Metodologia de pesquisa é um conjunto de técnicas, procedimentos e ferramentas utilizados para investigar e produzir conhecimento científico. De acordo com Gil (2002, p. 22), "A metodologia científica é uma disciplina que trata do método, das técnicas e dos instrumentos necessários à produção do conhecimento científico".</w:t>
+      </w:r>
     </w:p>
     <w:p>
       <w:pPr>
@@ -6300,7 +6327,25 @@
           <w:szCs w:val="24"/>
           <w:lang w:val="pt-PT" w:eastAsia="en-US"/>
         </w:rPr>
-        <w:t>Metodologia de pesquisa é um conjunto de técnicas, procedimentos e ferramentas utilizados para investigar e produzir conhecimento científico. De acordo com Gil (2002, p. 22), "A metodologia científica é uma disciplina que trata do método, das técnicas e dos instrumentos necessários à produção do conhecimento científico".</w:t>
+        <w:t xml:space="preserve">A metodologia de pesquisa é fundamental para garantir a validade e confiabilidade dos resultados obtidos em uma pesquisa. Segundo Marconi e </w:t>
+      </w:r>
+      <w:proofErr w:type="spellStart"/>
+      <w:r>
+        <w:rPr>
+          <w:rFonts w:eastAsia="Arial MT" w:cs="Arial"/>
+          <w:szCs w:val="24"/>
+          <w:lang w:val="pt-PT" w:eastAsia="en-US"/>
+        </w:rPr>
+        <w:t>Lakatos</w:t>
+      </w:r>
+      <w:proofErr w:type="spellEnd"/>
+      <w:r>
+        <w:rPr>
+          <w:rFonts w:eastAsia="Arial MT" w:cs="Arial"/>
+          <w:szCs w:val="24"/>
+          <w:lang w:val="pt-PT" w:eastAsia="en-US"/>
+        </w:rPr>
+        <w:t xml:space="preserve"> (2010, p. 46), "a metodologia da pesquisa científica tem como objetivo fornecer a base para a execução da pesquisa, bem como para a análise dos resultados".</w:t>
       </w:r>
     </w:p>
     <w:p>
@@ -6324,7 +6369,7 @@
           <w:szCs w:val="24"/>
           <w:lang w:val="pt-PT" w:eastAsia="en-US"/>
         </w:rPr>
-        <w:t xml:space="preserve">A metodologia de pesquisa é fundamental para garantir a validade e confiabilidade dos resultados obtidos em uma pesquisa. Segundo Marconi e </w:t>
+        <w:t xml:space="preserve">A escolha da abordagem metodológica a ser utilizada em uma pesquisa deve levar em consideração o objeto de estudo e os objetivos da pesquisa. Segundo </w:t>
       </w:r>
       <w:proofErr w:type="spellStart"/>
       <w:r>
@@ -6342,8 +6387,58 @@
           <w:szCs w:val="24"/>
           <w:lang w:val="pt-PT" w:eastAsia="en-US"/>
         </w:rPr>
-        <w:t xml:space="preserve"> (2010, p. 46), "a metodologia da pesquisa científica tem como objetivo fornecer a base para a execução da pesquisa, bem como para a análise dos resultados".</w:t>
-      </w:r>
+        <w:t xml:space="preserve"> e Marconi (2010, p. 95), "o pesquisador deve ter em mente que não existe método universalmente válido e que a escolha do método depende das características do objeto de estudo".</w:t>
+      </w:r>
+    </w:p>
+    <w:p>
+      <w:pPr>
+        <w:widowControl w:val="0"/>
+        <w:suppressAutoHyphens w:val="0"/>
+        <w:autoSpaceDE w:val="0"/>
+        <w:autoSpaceDN w:val="0"/>
+        <w:spacing w:after="120" w:line="360" w:lineRule="auto"/>
+        <w:ind w:firstLine="851"/>
+        <w:jc w:val="both"/>
+        <w:rPr>
+          <w:rFonts w:eastAsia="Arial MT" w:cs="Arial"/>
+          <w:szCs w:val="24"/>
+          <w:lang w:val="pt-PT" w:eastAsia="en-US"/>
+        </w:rPr>
+      </w:pPr>
+    </w:p>
+    <w:p>
+      <w:pPr>
+        <w:pStyle w:val="Ttulo3"/>
+        <w:rPr>
+          <w:rFonts w:ascii="Arial" w:hAnsi="Arial" w:cs="Arial"/>
+          <w:b w:val="0"/>
+          <w:bCs w:val="0"/>
+          <w:sz w:val="24"/>
+          <w:szCs w:val="24"/>
+        </w:rPr>
+      </w:pPr>
+      <w:bookmarkStart w:id="5" w:name="_Toc129695414"/>
+      <w:r>
+        <w:rPr>
+          <w:rFonts w:ascii="Arial" w:hAnsi="Arial" w:cs="Arial"/>
+          <w:b w:val="0"/>
+          <w:bCs w:val="0"/>
+          <w:sz w:val="24"/>
+          <w:szCs w:val="24"/>
+        </w:rPr>
+        <w:t xml:space="preserve">1.4.1 </w:t>
+      </w:r>
+      <w:r>
+        <w:rPr>
+          <w:rFonts w:ascii="Arial" w:hAnsi="Arial" w:cs="Arial"/>
+          <w:b w:val="0"/>
+          <w:bCs w:val="0"/>
+          <w:sz w:val="24"/>
+          <w:szCs w:val="24"/>
+        </w:rPr>
+        <w:t>Pesquisa Exploratória</w:t>
+      </w:r>
+      <w:bookmarkEnd w:id="5"/>
     </w:p>
     <w:p>
       <w:pPr>
@@ -6360,82 +6455,6 @@
           <w:lang w:val="pt-PT" w:eastAsia="en-US"/>
         </w:rPr>
       </w:pPr>
-      <w:r>
-        <w:rPr>
-          <w:rFonts w:eastAsia="Arial MT" w:cs="Arial"/>
-          <w:szCs w:val="24"/>
-          <w:lang w:val="pt-PT" w:eastAsia="en-US"/>
-        </w:rPr>
-        <w:t xml:space="preserve">A escolha da abordagem metodológica a ser utilizada em uma pesquisa deve levar em consideração o objeto de estudo e os objetivos da pesquisa. Segundo </w:t>
-      </w:r>
-      <w:proofErr w:type="spellStart"/>
-      <w:r>
-        <w:rPr>
-          <w:rFonts w:eastAsia="Arial MT" w:cs="Arial"/>
-          <w:szCs w:val="24"/>
-          <w:lang w:val="pt-PT" w:eastAsia="en-US"/>
-        </w:rPr>
-        <w:t>Lakatos</w:t>
-      </w:r>
-      <w:proofErr w:type="spellEnd"/>
-      <w:r>
-        <w:rPr>
-          <w:rFonts w:eastAsia="Arial MT" w:cs="Arial"/>
-          <w:szCs w:val="24"/>
-          <w:lang w:val="pt-PT" w:eastAsia="en-US"/>
-        </w:rPr>
-        <w:t xml:space="preserve"> e Marconi (2010, p. 95), "o pesquisador deve ter em mente que não existe método universalmente válido e que a escolha do método depende das características do objeto de estudo".</w:t>
-      </w:r>
-    </w:p>
-    <w:p>
-      <w:pPr>
-        <w:widowControl w:val="0"/>
-        <w:suppressAutoHyphens w:val="0"/>
-        <w:autoSpaceDE w:val="0"/>
-        <w:autoSpaceDN w:val="0"/>
-        <w:spacing w:after="120" w:line="360" w:lineRule="auto"/>
-        <w:ind w:firstLine="851"/>
-        <w:jc w:val="both"/>
-        <w:rPr>
-          <w:rFonts w:eastAsia="Arial MT" w:cs="Arial"/>
-          <w:szCs w:val="24"/>
-          <w:lang w:val="pt-PT" w:eastAsia="en-US"/>
-        </w:rPr>
-      </w:pPr>
-    </w:p>
-    <w:p>
-      <w:pPr>
-        <w:pStyle w:val="Ttulo3"/>
-        <w:rPr>
-          <w:rFonts w:ascii="Arial" w:hAnsi="Arial" w:cs="Arial"/>
-          <w:b w:val="0"/>
-          <w:bCs w:val="0"/>
-          <w:sz w:val="24"/>
-          <w:szCs w:val="24"/>
-        </w:rPr>
-      </w:pPr>
-      <w:bookmarkStart w:id="5" w:name="_Toc129695414"/>
-      <w:r>
-        <w:rPr>
-          <w:rFonts w:ascii="Arial" w:hAnsi="Arial" w:cs="Arial"/>
-          <w:b w:val="0"/>
-          <w:bCs w:val="0"/>
-          <w:sz w:val="24"/>
-          <w:szCs w:val="24"/>
-        </w:rPr>
-        <w:t xml:space="preserve">1.4.1 </w:t>
-      </w:r>
-      <w:r>
-        <w:rPr>
-          <w:rFonts w:ascii="Arial" w:hAnsi="Arial" w:cs="Arial"/>
-          <w:b w:val="0"/>
-          <w:bCs w:val="0"/>
-          <w:sz w:val="24"/>
-          <w:szCs w:val="24"/>
-        </w:rPr>
-        <w:t>Pesquisa Exploratória</w:t>
-      </w:r>
-      <w:bookmarkEnd w:id="5"/>
     </w:p>
     <w:p>
       <w:pPr>
@@ -6452,6 +6471,54 @@
           <w:lang w:val="pt-PT" w:eastAsia="en-US"/>
         </w:rPr>
       </w:pPr>
+      <w:r>
+        <w:rPr>
+          <w:rFonts w:eastAsia="Arial MT" w:cs="Arial"/>
+          <w:szCs w:val="24"/>
+          <w:lang w:val="pt-PT" w:eastAsia="en-US"/>
+        </w:rPr>
+        <w:t>A</w:t>
+      </w:r>
+      <w:r>
+        <w:rPr>
+          <w:rFonts w:eastAsia="Arial MT" w:cs="Arial"/>
+          <w:szCs w:val="24"/>
+          <w:lang w:val="pt-PT" w:eastAsia="en-US"/>
+        </w:rPr>
+        <w:t xml:space="preserve"> pesquisa exploratória é uma abordagem de pesquisa que tem como objetivo investigar um problema de forma ampla e não estruturada, com o objetivo de compreender melhor o fenômeno em estudo e gerar hipóteses para pesquisas futuras. Segundo Gil (2019</w:t>
+      </w:r>
+      <w:r>
+        <w:rPr>
+          <w:rFonts w:eastAsia="Arial MT" w:cs="Arial"/>
+          <w:szCs w:val="24"/>
+          <w:lang w:val="pt-PT" w:eastAsia="en-US"/>
+        </w:rPr>
+        <w:t>,</w:t>
+      </w:r>
+      <w:r>
+        <w:rPr>
+          <w:rFonts w:eastAsia="Arial MT" w:cs="Arial"/>
+          <w:szCs w:val="24"/>
+          <w:lang w:val="pt-PT" w:eastAsia="en-US"/>
+        </w:rPr>
+        <w:t xml:space="preserve"> </w:t>
+      </w:r>
+      <w:r>
+        <w:rPr>
+          <w:rFonts w:eastAsia="Arial MT" w:cs="Arial"/>
+          <w:szCs w:val="24"/>
+          <w:lang w:val="pt-PT" w:eastAsia="en-US"/>
+        </w:rPr>
+        <w:t>p. 43</w:t>
+      </w:r>
+      <w:r>
+        <w:rPr>
+          <w:rFonts w:eastAsia="Arial MT" w:cs="Arial"/>
+          <w:szCs w:val="24"/>
+          <w:lang w:val="pt-PT" w:eastAsia="en-US"/>
+        </w:rPr>
+        <w:t>), "a pesquisa exploratória visa proporcionar uma visão geral, aproximativa, acerca de determinado fato".</w:t>
+      </w:r>
     </w:p>
     <w:p>
       <w:pPr>
@@ -6474,56 +6541,7 @@
           <w:szCs w:val="24"/>
           <w:lang w:val="pt-PT" w:eastAsia="en-US"/>
         </w:rPr>
-        <w:t>A</w:t>
-      </w:r>
-      <w:r>
-        <w:rPr>
-          <w:rFonts w:eastAsia="Arial MT" w:cs="Arial"/>
-          <w:szCs w:val="24"/>
-          <w:lang w:val="pt-PT" w:eastAsia="en-US"/>
-        </w:rPr>
-        <w:t xml:space="preserve"> pesquisa exploratória é uma abordagem de pesquisa que tem como objetivo investigar um problema de forma ampla e não estruturada, com o objetivo de compreender melhor o fenômeno em estudo e gerar hipóteses para pesquisas futuras. Segundo Gil (2019</w:t>
-      </w:r>
-      <w:r>
-        <w:rPr>
-          <w:rFonts w:eastAsia="Arial MT" w:cs="Arial"/>
-          <w:szCs w:val="24"/>
-          <w:lang w:val="pt-PT" w:eastAsia="en-US"/>
-        </w:rPr>
-        <w:t>,</w:t>
-      </w:r>
-      <w:r>
-        <w:rPr>
-          <w:rFonts w:eastAsia="Arial MT" w:cs="Arial"/>
-          <w:szCs w:val="24"/>
-          <w:lang w:val="pt-PT" w:eastAsia="en-US"/>
-        </w:rPr>
-        <w:t xml:space="preserve"> </w:t>
-      </w:r>
-      <w:r>
-        <w:rPr>
-          <w:rFonts w:eastAsia="Arial MT" w:cs="Arial"/>
-          <w:szCs w:val="24"/>
-          <w:lang w:val="pt-PT" w:eastAsia="en-US"/>
-        </w:rPr>
-        <w:t>p. 43</w:t>
-      </w:r>
-      <w:r>
-        <w:rPr>
-          <w:rFonts w:eastAsia="Arial MT" w:cs="Arial"/>
-          <w:szCs w:val="24"/>
-          <w:lang w:val="pt-PT" w:eastAsia="en-US"/>
-        </w:rPr>
-        <w:t xml:space="preserve">), "a pesquisa exploratória visa proporcionar uma visão geral, </w:t>
-      </w:r>
-      <w:r>
-        <w:rPr>
-          <w:rFonts w:eastAsia="Arial MT" w:cs="Arial"/>
-          <w:szCs w:val="24"/>
-          <w:lang w:val="pt-PT" w:eastAsia="en-US"/>
-        </w:rPr>
-        <w:lastRenderedPageBreak/>
-        <w:t>aproximativa, acerca de determinado fato".</w:t>
+        <w:t>Essa técnica é útil quando se sabe pouco ou quase nada sobre o tema em questão, permitindo que se obtenha informações preliminares que podem ser usadas para guiar pesquisas posteriores mais detalhadas. A pesquisa exploratória pode ser realizada através de revisão bibliográfica, entrevistas, questionários, observação direta e outras técnicas de coleta de dados.</w:t>
       </w:r>
     </w:p>
     <w:p>
@@ -6547,7 +6565,44 @@
           <w:szCs w:val="24"/>
           <w:lang w:val="pt-PT" w:eastAsia="en-US"/>
         </w:rPr>
-        <w:t>Essa técnica é útil quando se sabe pouco ou quase nada sobre o tema em questão, permitindo que se obtenha informações preliminares que podem ser usadas para guiar pesquisas posteriores mais detalhadas. A pesquisa exploratória pode ser realizada através de revisão bibliográfica, entrevistas, questionários, observação direta e outras técnicas de coleta de dados.</w:t>
+        <w:t xml:space="preserve">Através de uma pesquisa exploratória, o grupo teve ciência que a proprietária executa todos seus processos manualmente, utilizando formulários manuais e caderno de agenda, que pode ser visualizado no anexo </w:t>
+      </w:r>
+      <w:r>
+        <w:rPr>
+          <w:rFonts w:eastAsia="Arial MT" w:cs="Arial"/>
+          <w:szCs w:val="24"/>
+          <w:highlight w:val="yellow"/>
+          <w:lang w:val="pt-PT" w:eastAsia="en-US"/>
+        </w:rPr>
+        <w:t>(</w:t>
+      </w:r>
+      <w:r>
+        <w:rPr>
+          <w:rFonts w:eastAsia="Arial MT" w:cs="Arial"/>
+          <w:szCs w:val="24"/>
+          <w:highlight w:val="yellow"/>
+          <w:lang w:val="pt-PT" w:eastAsia="en-US"/>
+        </w:rPr>
+        <w:t>NÚMERO</w:t>
+      </w:r>
+      <w:r>
+        <w:rPr>
+          <w:rFonts w:eastAsia="Arial MT" w:cs="Arial"/>
+          <w:szCs w:val="24"/>
+          <w:highlight w:val="yellow"/>
+          <w:lang w:val="pt-PT" w:eastAsia="en-US"/>
+        </w:rPr>
+        <w:t xml:space="preserve"> DO ANEXO </w:t>
+      </w:r>
+      <w:r>
+        <w:rPr>
+          <w:rFonts w:eastAsia="Arial MT" w:cs="Arial"/>
+          <w:szCs w:val="24"/>
+          <w:highlight w:val="yellow"/>
+          <w:lang w:val="pt-PT" w:eastAsia="en-US"/>
+        </w:rPr>
+        <w:lastRenderedPageBreak/>
+        <w:t>AQUI!!!!!!!).</w:t>
       </w:r>
     </w:p>
     <w:p>
@@ -6565,41 +6620,34 @@
           <w:lang w:val="pt-PT" w:eastAsia="en-US"/>
         </w:rPr>
       </w:pPr>
-      <w:r>
-        <w:rPr>
-          <w:rFonts w:eastAsia="Arial MT" w:cs="Arial"/>
-          <w:szCs w:val="24"/>
-          <w:lang w:val="pt-PT" w:eastAsia="en-US"/>
-        </w:rPr>
-        <w:t xml:space="preserve">Através de uma pesquisa exploratória, o grupo teve ciência que a proprietária executa todos seus processos manualmente, utilizando formulários manuais e caderno de agenda, que pode ser visualizado no anexo </w:t>
-      </w:r>
-      <w:r>
-        <w:rPr>
-          <w:rFonts w:eastAsia="Arial MT" w:cs="Arial"/>
-          <w:szCs w:val="24"/>
-          <w:highlight w:val="yellow"/>
-          <w:lang w:val="pt-PT" w:eastAsia="en-US"/>
-        </w:rPr>
-        <w:t>(</w:t>
-      </w:r>
-      <w:r>
-        <w:rPr>
-          <w:rFonts w:eastAsia="Arial MT" w:cs="Arial"/>
-          <w:szCs w:val="24"/>
-          <w:highlight w:val="yellow"/>
-          <w:lang w:val="pt-PT" w:eastAsia="en-US"/>
-        </w:rPr>
-        <w:t>NÚMERO</w:t>
-      </w:r>
-      <w:r>
-        <w:rPr>
-          <w:rFonts w:eastAsia="Arial MT" w:cs="Arial"/>
-          <w:szCs w:val="24"/>
-          <w:highlight w:val="yellow"/>
-          <w:lang w:val="pt-PT" w:eastAsia="en-US"/>
-        </w:rPr>
-        <w:t xml:space="preserve"> DO ANEXO AQUI!!!!!!!).</w:t>
-      </w:r>
+    </w:p>
+    <w:p>
+      <w:pPr>
+        <w:pStyle w:val="Ttulo3"/>
+        <w:rPr>
+          <w:rFonts w:ascii="Arial" w:hAnsi="Arial" w:cs="Arial"/>
+          <w:b w:val="0"/>
+          <w:sz w:val="24"/>
+        </w:rPr>
+      </w:pPr>
+      <w:bookmarkStart w:id="6" w:name="_Toc129695415"/>
+      <w:r>
+        <w:rPr>
+          <w:rFonts w:ascii="Arial" w:hAnsi="Arial" w:cs="Arial"/>
+          <w:b w:val="0"/>
+          <w:sz w:val="24"/>
+        </w:rPr>
+        <w:t xml:space="preserve">1.4.2 </w:t>
+      </w:r>
+      <w:r>
+        <w:rPr>
+          <w:rFonts w:ascii="Arial" w:hAnsi="Arial" w:cs="Arial"/>
+          <w:b w:val="0"/>
+          <w:sz w:val="24"/>
+        </w:rPr>
+        <w:t>Técnica de Entrevista</w:t>
+      </w:r>
+      <w:bookmarkEnd w:id="6"/>
     </w:p>
     <w:p>
       <w:pPr>
@@ -6619,34 +6667,6 @@
     </w:p>
     <w:p>
       <w:pPr>
-        <w:pStyle w:val="Ttulo3"/>
-        <w:rPr>
-          <w:rFonts w:ascii="Arial" w:hAnsi="Arial" w:cs="Arial"/>
-          <w:b w:val="0"/>
-          <w:sz w:val="24"/>
-        </w:rPr>
-      </w:pPr>
-      <w:bookmarkStart w:id="6" w:name="_Toc129695415"/>
-      <w:r>
-        <w:rPr>
-          <w:rFonts w:ascii="Arial" w:hAnsi="Arial" w:cs="Arial"/>
-          <w:b w:val="0"/>
-          <w:sz w:val="24"/>
-        </w:rPr>
-        <w:t xml:space="preserve">1.4.2 </w:t>
-      </w:r>
-      <w:r>
-        <w:rPr>
-          <w:rFonts w:ascii="Arial" w:hAnsi="Arial" w:cs="Arial"/>
-          <w:b w:val="0"/>
-          <w:sz w:val="24"/>
-        </w:rPr>
-        <w:t>Técnica de Entrevista</w:t>
-      </w:r>
-      <w:bookmarkEnd w:id="6"/>
-    </w:p>
-    <w:p>
-      <w:pPr>
         <w:widowControl w:val="0"/>
         <w:suppressAutoHyphens w:val="0"/>
         <w:autoSpaceDE w:val="0"/>
@@ -6660,6 +6680,48 @@
           <w:lang w:val="pt-PT" w:eastAsia="en-US"/>
         </w:rPr>
       </w:pPr>
+      <w:r>
+        <w:rPr>
+          <w:rFonts w:eastAsia="Arial MT" w:cs="Arial"/>
+          <w:szCs w:val="24"/>
+          <w:lang w:val="pt-PT" w:eastAsia="en-US"/>
+        </w:rPr>
+        <w:t xml:space="preserve">A entrevista é uma técnica de coleta de dados muito utilizada em pesquisas científicas e em diversas áreas profissionais, como recursos humanos e jornalismo. Segundo Marconi e </w:t>
+      </w:r>
+      <w:proofErr w:type="spellStart"/>
+      <w:r>
+        <w:rPr>
+          <w:rFonts w:eastAsia="Arial MT" w:cs="Arial"/>
+          <w:szCs w:val="24"/>
+          <w:lang w:val="pt-PT" w:eastAsia="en-US"/>
+        </w:rPr>
+        <w:t>Lakatos</w:t>
+      </w:r>
+      <w:proofErr w:type="spellEnd"/>
+      <w:r>
+        <w:rPr>
+          <w:rFonts w:eastAsia="Arial MT" w:cs="Arial"/>
+          <w:szCs w:val="24"/>
+          <w:lang w:val="pt-PT" w:eastAsia="en-US"/>
+        </w:rPr>
+        <w:t xml:space="preserve"> (2017</w:t>
+      </w:r>
+      <w:r>
+        <w:rPr>
+          <w:rFonts w:eastAsia="Arial MT" w:cs="Arial"/>
+          <w:szCs w:val="24"/>
+          <w:lang w:val="pt-PT" w:eastAsia="en-US"/>
+        </w:rPr>
+        <w:t xml:space="preserve">, </w:t>
+      </w:r>
+      <w:r>
+        <w:rPr>
+          <w:rFonts w:eastAsia="Arial MT" w:cs="Arial"/>
+          <w:szCs w:val="24"/>
+          <w:lang w:val="pt-PT" w:eastAsia="en-US"/>
+        </w:rPr>
+        <w:t>p. 211), "a entrevista é uma técnica de coleta de dados que consiste em uma conversa entre duas pessoas, com o objetivo de obter informações relevantes para a pesquisa".</w:t>
+      </w:r>
     </w:p>
     <w:p>
       <w:pPr>
@@ -6682,41 +6744,7 @@
           <w:szCs w:val="24"/>
           <w:lang w:val="pt-PT" w:eastAsia="en-US"/>
         </w:rPr>
-        <w:t xml:space="preserve">A entrevista é uma técnica de coleta de dados muito utilizada em pesquisas científicas e em diversas áreas profissionais, como recursos humanos e jornalismo. Segundo Marconi e </w:t>
-      </w:r>
-      <w:proofErr w:type="spellStart"/>
-      <w:r>
-        <w:rPr>
-          <w:rFonts w:eastAsia="Arial MT" w:cs="Arial"/>
-          <w:szCs w:val="24"/>
-          <w:lang w:val="pt-PT" w:eastAsia="en-US"/>
-        </w:rPr>
-        <w:t>Lakatos</w:t>
-      </w:r>
-      <w:proofErr w:type="spellEnd"/>
-      <w:r>
-        <w:rPr>
-          <w:rFonts w:eastAsia="Arial MT" w:cs="Arial"/>
-          <w:szCs w:val="24"/>
-          <w:lang w:val="pt-PT" w:eastAsia="en-US"/>
-        </w:rPr>
-        <w:t xml:space="preserve"> (2017</w:t>
-      </w:r>
-      <w:r>
-        <w:rPr>
-          <w:rFonts w:eastAsia="Arial MT" w:cs="Arial"/>
-          <w:szCs w:val="24"/>
-          <w:lang w:val="pt-PT" w:eastAsia="en-US"/>
-        </w:rPr>
-        <w:t xml:space="preserve">, </w:t>
-      </w:r>
-      <w:r>
-        <w:rPr>
-          <w:rFonts w:eastAsia="Arial MT" w:cs="Arial"/>
-          <w:szCs w:val="24"/>
-          <w:lang w:val="pt-PT" w:eastAsia="en-US"/>
-        </w:rPr>
-        <w:t>p. 211), "a entrevista é uma técnica de coleta de dados que consiste em uma conversa entre duas pessoas, com o objetivo de obter informações relevantes para a pesquisa".</w:t>
+        <w:t>Essa técnica permite que o entrevistador faça perguntas específicas e obtenha informações mais detalhadas sobre o tema em questão, permitindo aprofundar a compreensão sobre o fenômeno estudado. A entrevista pode ser estruturada, com perguntas previamente definidas, ou não estruturada, permitindo que o entrevistado fale livremente sobre o assunto.</w:t>
       </w:r>
     </w:p>
     <w:p>
@@ -6740,7 +6768,49 @@
           <w:szCs w:val="24"/>
           <w:lang w:val="pt-PT" w:eastAsia="en-US"/>
         </w:rPr>
-        <w:t>Essa técnica permite que o entrevistador faça perguntas específicas e obtenha informações mais detalhadas sobre o tema em questão, permitindo aprofundar a compreensão sobre o fenômeno estudado. A entrevista pode ser estruturada, com perguntas previamente definidas, ou não estruturada, permitindo que o entrevistado fale livremente sobre o assunto.</w:t>
+        <w:t>Este método foi empregue pelo grupo, afim de esclarecer algumas questões sobre procedimentos e processos</w:t>
+      </w:r>
+      <w:r>
+        <w:rPr>
+          <w:rFonts w:eastAsia="Arial MT" w:cs="Arial"/>
+          <w:szCs w:val="24"/>
+          <w:lang w:val="pt-PT" w:eastAsia="en-US"/>
+        </w:rPr>
+        <w:t xml:space="preserve"> </w:t>
+      </w:r>
+      <w:r>
+        <w:rPr>
+          <w:rFonts w:eastAsia="Arial MT" w:cs="Arial"/>
+          <w:szCs w:val="24"/>
+          <w:lang w:val="pt-PT" w:eastAsia="en-US"/>
+        </w:rPr>
+        <w:t xml:space="preserve">executados pela proprietária, para que, sejam desenvolvidos no </w:t>
+      </w:r>
+      <w:r>
+        <w:rPr>
+          <w:rFonts w:eastAsia="Arial MT" w:cs="Arial"/>
+          <w:i/>
+          <w:iCs/>
+          <w:szCs w:val="24"/>
+          <w:lang w:val="pt-PT" w:eastAsia="en-US"/>
+        </w:rPr>
+        <w:t>software</w:t>
+      </w:r>
+      <w:r>
+        <w:rPr>
+          <w:rFonts w:eastAsia="Arial MT" w:cs="Arial"/>
+          <w:szCs w:val="24"/>
+          <w:lang w:val="pt-PT" w:eastAsia="en-US"/>
+        </w:rPr>
+        <w:t>, ferramentas de auxilio, afim de facilitar suas atividades e reduzir o tempo gasto com processos desnecessários.</w:t>
+      </w:r>
+      <w:r>
+        <w:rPr>
+          <w:rFonts w:eastAsia="Arial MT" w:cs="Arial"/>
+          <w:szCs w:val="24"/>
+          <w:lang w:val="pt-PT" w:eastAsia="en-US"/>
+        </w:rPr>
+        <w:t xml:space="preserve"> </w:t>
       </w:r>
     </w:p>
     <w:p>
@@ -6764,49 +6834,16 @@
           <w:szCs w:val="24"/>
           <w:lang w:val="pt-PT" w:eastAsia="en-US"/>
         </w:rPr>
-        <w:t>Este método foi empregue pelo grupo, afim de esclarecer algumas questões sobre procedimentos e processos</w:t>
+        <w:t xml:space="preserve">Foi criado um documento do tipo questionário, solicitando algumas informações para melhor entender os processos da proprietária. Este documento está disponível no apêndice </w:t>
       </w:r>
       <w:r>
         <w:rPr>
           <w:rFonts w:eastAsia="Arial MT" w:cs="Arial"/>
           <w:szCs w:val="24"/>
+          <w:highlight w:val="yellow"/>
           <w:lang w:val="pt-PT" w:eastAsia="en-US"/>
         </w:rPr>
-        <w:t xml:space="preserve"> </w:t>
-      </w:r>
-      <w:r>
-        <w:rPr>
-          <w:rFonts w:eastAsia="Arial MT" w:cs="Arial"/>
-          <w:szCs w:val="24"/>
-          <w:lang w:val="pt-PT" w:eastAsia="en-US"/>
-        </w:rPr>
-        <w:t xml:space="preserve">executados pela proprietária, para que, sejam desenvolvidos no </w:t>
-      </w:r>
-      <w:r>
-        <w:rPr>
-          <w:rFonts w:eastAsia="Arial MT" w:cs="Arial"/>
-          <w:i/>
-          <w:iCs/>
-          <w:szCs w:val="24"/>
-          <w:lang w:val="pt-PT" w:eastAsia="en-US"/>
-        </w:rPr>
-        <w:t>software</w:t>
-      </w:r>
-      <w:r>
-        <w:rPr>
-          <w:rFonts w:eastAsia="Arial MT" w:cs="Arial"/>
-          <w:szCs w:val="24"/>
-          <w:lang w:val="pt-PT" w:eastAsia="en-US"/>
-        </w:rPr>
-        <w:t>, ferramentas de auxilio, afim de facilitar suas atividades e reduzir o tempo gasto com processos desnecessários.</w:t>
-      </w:r>
-      <w:r>
-        <w:rPr>
-          <w:rFonts w:eastAsia="Arial MT" w:cs="Arial"/>
-          <w:szCs w:val="24"/>
-          <w:lang w:val="pt-PT" w:eastAsia="en-US"/>
-        </w:rPr>
-        <w:t xml:space="preserve"> </w:t>
+        <w:t>(NÚMERO DO ADENDO !!!!!!)</w:t>
       </w:r>
     </w:p>
     <w:p>
@@ -6824,23 +6861,25 @@
           <w:lang w:val="pt-PT" w:eastAsia="en-US"/>
         </w:rPr>
       </w:pPr>
-      <w:r>
-        <w:rPr>
-          <w:rFonts w:eastAsia="Arial MT" w:cs="Arial"/>
-          <w:szCs w:val="24"/>
-          <w:lang w:val="pt-PT" w:eastAsia="en-US"/>
-        </w:rPr>
-        <w:t xml:space="preserve">Foi criado um documento do tipo questionário, solicitando algumas informações para melhor entender os processos da proprietária. Este documento está disponível no apêndice </w:t>
-      </w:r>
-      <w:r>
-        <w:rPr>
-          <w:rFonts w:eastAsia="Arial MT" w:cs="Arial"/>
-          <w:szCs w:val="24"/>
-          <w:highlight w:val="yellow"/>
-          <w:lang w:val="pt-PT" w:eastAsia="en-US"/>
-        </w:rPr>
-        <w:t>(NÚMERO DO ADENDO !!!!!!)</w:t>
-      </w:r>
+    </w:p>
+    <w:p>
+      <w:pPr>
+        <w:pStyle w:val="Ttulo3"/>
+        <w:rPr>
+          <w:rFonts w:cs="Arial"/>
+          <w:szCs w:val="24"/>
+        </w:rPr>
+      </w:pPr>
+      <w:bookmarkStart w:id="7" w:name="_Toc129695416"/>
+      <w:r>
+        <w:rPr>
+          <w:rFonts w:ascii="Arial" w:hAnsi="Arial" w:cs="Arial"/>
+          <w:b w:val="0"/>
+          <w:sz w:val="24"/>
+        </w:rPr>
+        <w:t>1.4.3 Pesquisa Bibliográfica</w:t>
+      </w:r>
+      <w:bookmarkEnd w:id="7"/>
     </w:p>
     <w:p>
       <w:pPr>
@@ -6860,26 +6899,6 @@
     </w:p>
     <w:p>
       <w:pPr>
-        <w:pStyle w:val="Ttulo3"/>
-        <w:rPr>
-          <w:rFonts w:cs="Arial"/>
-          <w:szCs w:val="24"/>
-        </w:rPr>
-      </w:pPr>
-      <w:bookmarkStart w:id="7" w:name="_Toc129695416"/>
-      <w:r>
-        <w:rPr>
-          <w:rFonts w:ascii="Arial" w:hAnsi="Arial" w:cs="Arial"/>
-          <w:b w:val="0"/>
-          <w:sz w:val="24"/>
-        </w:rPr>
-        <w:lastRenderedPageBreak/>
-        <w:t>1.4.3 Pesquisa Bibliográfica</w:t>
-      </w:r>
-      <w:bookmarkEnd w:id="7"/>
-    </w:p>
-    <w:p>
-      <w:pPr>
         <w:widowControl w:val="0"/>
         <w:suppressAutoHyphens w:val="0"/>
         <w:autoSpaceDE w:val="0"/>
@@ -6893,6 +6912,14 @@
           <w:lang w:val="pt-PT" w:eastAsia="en-US"/>
         </w:rPr>
       </w:pPr>
+      <w:r>
+        <w:rPr>
+          <w:rFonts w:eastAsia="Arial MT" w:cs="Arial"/>
+          <w:szCs w:val="24"/>
+          <w:lang w:val="pt-PT" w:eastAsia="en-US"/>
+        </w:rPr>
+        <w:t>A pesquisa bibliográfica é um tipo de pesquisa que utiliza como fonte de dados obras e documentos escritos, tais como livros, artigos, teses, dissertações, entre outros. Segundo Gil (2002, p. 46), "a pesquisa bibliográfica tem por finalidade conhecer e analisar as contribuições científicas já realizadas sobre determinado assunto".</w:t>
+      </w:r>
     </w:p>
     <w:p>
       <w:pPr>
@@ -6915,31 +6942,16 @@
           <w:szCs w:val="24"/>
           <w:lang w:val="pt-PT" w:eastAsia="en-US"/>
         </w:rPr>
-        <w:t>A pesquisa bibliográfica é um tipo de pesquisa que utiliza como fonte de dados obras e documentos escritos, tais como livros, artigos, teses, dissertações, entre outros. Segundo Gil (2002, p. 46), "a pesquisa bibliográfica tem por finalidade conhecer e analisar as contribuições científicas já realizadas sobre determinado assunto".</w:t>
-      </w:r>
-    </w:p>
-    <w:p>
-      <w:pPr>
-        <w:widowControl w:val="0"/>
-        <w:suppressAutoHyphens w:val="0"/>
-        <w:autoSpaceDE w:val="0"/>
-        <w:autoSpaceDN w:val="0"/>
-        <w:spacing w:before="120" w:after="0" w:line="360" w:lineRule="auto"/>
-        <w:ind w:firstLine="851"/>
-        <w:jc w:val="both"/>
+        <w:t xml:space="preserve">Esse tipo de pesquisa é fundamental para embasar teoricamente estudos </w:t>
+      </w:r>
+      <w:r>
         <w:rPr>
           <w:rFonts w:eastAsia="Arial MT" w:cs="Arial"/>
           <w:szCs w:val="24"/>
           <w:lang w:val="pt-PT" w:eastAsia="en-US"/>
         </w:rPr>
-      </w:pPr>
-      <w:r>
-        <w:rPr>
-          <w:rFonts w:eastAsia="Arial MT" w:cs="Arial"/>
-          <w:szCs w:val="24"/>
-          <w:lang w:val="pt-PT" w:eastAsia="en-US"/>
-        </w:rPr>
-        <w:t>Esse tipo de pesquisa é fundamental para embasar teoricamente estudos científicos e para aprofundar o conhecimento sobre um determinado tema. Por meio da pesquisa bibliográfica é possível realizar uma revisão crítica da literatura existente e identificar lacunas e tendências na área de estudo.</w:t>
+        <w:lastRenderedPageBreak/>
+        <w:t>científicos e para aprofundar o conhecimento sobre um determinado tema. Por meio da pesquisa bibliográfica é possível realizar uma revisão crítica da literatura existente e identificar lacunas e tendências na área de estudo.</w:t>
       </w:r>
     </w:p>
     <w:p>
@@ -26858,7 +26870,7 @@
           <w:sz w:val="20"/>
           <w:lang w:eastAsia="pt-BR"/>
         </w:rPr>
-        <w:t xml:space="preserve">“A modelagem é a atividade de representar um sistema ou processo por meio de um modelo que pode ser compreendido por pessoas e que ajuda a analisar, projetar, testar e documentar o sistema. A modelagem permite que os engenheiros de </w:t>
+        <w:t xml:space="preserve">A modelagem é a atividade de representar um sistema ou processo por meio de um modelo que pode ser compreendido por pessoas e que ajuda a analisar, projetar, testar e documentar o sistema. A modelagem permite que os engenheiros de </w:t>
       </w:r>
       <w:r>
         <w:rPr>
@@ -26876,7 +26888,7 @@
           <w:sz w:val="20"/>
           <w:lang w:eastAsia="pt-BR"/>
         </w:rPr>
-        <w:t xml:space="preserve"> compreendam os sistemas de forma mais precisa, identifiquem problemas potenciais e comuniquem as soluções propostas de forma mais clara e objetiva.”</w:t>
+        <w:t xml:space="preserve"> compreendam os sistemas de forma mais precisa, identifiquem problemas potenciais e comuniquem as soluções propostas de forma mais clara e objetiva.</w:t>
       </w:r>
     </w:p>
     <w:p>
@@ -27605,21 +27617,7 @@
           <w:rFonts w:cs="Arial"/>
           <w:szCs w:val="24"/>
         </w:rPr>
-        <w:t xml:space="preserve"> </w:t>
-      </w:r>
-      <w:r>
-        <w:rPr>
-          <w:rFonts w:cs="Arial"/>
-          <w:szCs w:val="24"/>
-        </w:rPr>
-        <w:t>p. 165), o objetivo do diagrama de caso de uso é "identificar o conjunto de funções que o sistema deve executar para atender às necessidades dos usuários".</w:t>
-      </w:r>
-      <w:r>
-        <w:rPr>
-          <w:rFonts w:cs="Arial"/>
-          <w:szCs w:val="24"/>
-        </w:rPr>
-        <w:t xml:space="preserve"> </w:t>
+        <w:t xml:space="preserve"> p. 165), o objetivo do diagrama de caso de uso é "identificar o conjunto de funções que o sistema deve executar para atender às necessidades dos usuários". </w:t>
       </w:r>
     </w:p>
     <w:p>
@@ -27651,14 +27649,7 @@
           <w:rFonts w:cs="Arial"/>
           <w:szCs w:val="24"/>
         </w:rPr>
-        <w:t xml:space="preserve"> </w:t>
-      </w:r>
-      <w:r>
-        <w:rPr>
-          <w:rFonts w:cs="Arial"/>
-          <w:szCs w:val="24"/>
-        </w:rPr>
-        <w:t>p. 98), "os casos de uso representam as principais funcionalidades que o sistema deve oferecer para atender às necessidades dos usuários".</w:t>
+        <w:t xml:space="preserve"> p. 98), "os casos de uso representam as principais funcionalidades que o sistema deve oferecer para atender às necessidades dos usuários".</w:t>
       </w:r>
     </w:p>
     <w:p>
@@ -27925,10 +27916,7 @@
         <w:t>,</w:t>
       </w:r>
       <w:r>
-        <w:t xml:space="preserve"> </w:t>
-      </w:r>
-      <w:r>
-        <w:t>p. 123), "os diagramas de caso de uso são importantes para a análise e modelagem de requisitos porque eles representam as principais funcionalidades que o sistema deve oferecer para atender às necessidades dos usuários".</w:t>
+        <w:t xml:space="preserve"> p. 123), "os diagramas de caso de uso são importantes para a análise e modelagem de requisitos porque eles representam as principais funcionalidades que o sistema deve oferecer para atender às necessidades dos usuários".</w:t>
       </w:r>
     </w:p>
     <w:p>
@@ -28153,28 +28141,6 @@
     </w:p>
     <w:p>
       <w:pPr>
-        <w:spacing w:after="120" w:line="360" w:lineRule="auto"/>
-        <w:ind w:firstLine="851"/>
-        <w:jc w:val="both"/>
-        <w:rPr>
-          <w:rFonts w:cs="Arial"/>
-          <w:szCs w:val="24"/>
-        </w:rPr>
-      </w:pPr>
-    </w:p>
-    <w:p>
-      <w:pPr>
-        <w:spacing w:after="120" w:line="360" w:lineRule="auto"/>
-        <w:ind w:firstLine="851"/>
-        <w:jc w:val="both"/>
-        <w:rPr>
-          <w:rFonts w:cs="Arial"/>
-          <w:szCs w:val="24"/>
-        </w:rPr>
-      </w:pPr>
-    </w:p>
-    <w:p>
-      <w:pPr>
         <w:pStyle w:val="Ttulo2"/>
         <w:spacing w:before="0" w:after="0" w:line="360" w:lineRule="auto"/>
         <w:rPr>
@@ -28265,7 +28231,6 @@
           <w:rFonts w:cs="Arial"/>
           <w:szCs w:val="24"/>
         </w:rPr>
-        <w:lastRenderedPageBreak/>
         <w:t xml:space="preserve">Segundo </w:t>
       </w:r>
       <w:proofErr w:type="spellStart"/>
@@ -28300,7 +28265,15 @@
           <w:rFonts w:cs="Arial"/>
           <w:sz w:val="20"/>
         </w:rPr>
-        <w:t xml:space="preserve"> "Java é uma linguagem de programação poderosa e robusta, com uma ampla gama de recursos. Ela é projetada para ser portátil, permitindo que programas escritos em Java sejam executados em qualquer plataforma que tenha uma implementação do ambiente de tempo de execução Java (JRE)".</w:t>
+        <w:t xml:space="preserve"> Java é uma linguagem de programação poderosa e robusta, com uma ampla gama de recursos. Ela é projetada para ser portátil, permitindo que programas </w:t>
+      </w:r>
+      <w:r>
+        <w:rPr>
+          <w:rFonts w:cs="Arial"/>
+          <w:sz w:val="20"/>
+        </w:rPr>
+        <w:lastRenderedPageBreak/>
+        <w:t>escritos em Java sejam executados em qualquer plataforma que tenha uma implementação do ambiente de tempo de execução Java (JRE).</w:t>
       </w:r>
     </w:p>
     <w:p>
@@ -28666,7 +28639,7 @@
           <w:rFonts w:cs="Arial"/>
           <w:sz w:val="20"/>
         </w:rPr>
-        <w:t xml:space="preserve">“O Spring Boot é um </w:t>
+        <w:t xml:space="preserve">O Spring Boot é um </w:t>
       </w:r>
       <w:r>
         <w:rPr>
@@ -28682,7 +28655,7 @@
           <w:rFonts w:cs="Arial"/>
           <w:sz w:val="20"/>
         </w:rPr>
-        <w:t xml:space="preserve"> que permite que você crie rapidamente aplicações prontas para produção, que são fáceis de configurar e executar" </w:t>
+        <w:t xml:space="preserve"> que permite que você crie rapidamente aplicações prontas para produção, que são fáceis de configurar e executar </w:t>
       </w:r>
     </w:p>
     <w:p>
@@ -28766,7 +28739,6 @@
           <w:sz w:val="24"/>
           <w:szCs w:val="24"/>
         </w:rPr>
-        <w:lastRenderedPageBreak/>
         <w:t>Facilidade na criação e configuração de aplicações</w:t>
       </w:r>
     </w:p>
@@ -28823,6 +28795,7 @@
           <w:sz w:val="24"/>
           <w:szCs w:val="24"/>
         </w:rPr>
+        <w:lastRenderedPageBreak/>
         <w:t>Padronização do desenvolvimento de aplicações</w:t>
       </w:r>
     </w:p>
@@ -28953,18 +28926,7 @@
     </w:p>
     <w:p>
       <w:pPr>
-        <w:spacing w:after="0" w:line="360" w:lineRule="auto"/>
-        <w:ind w:firstLine="851"/>
-        <w:jc w:val="both"/>
-        <w:rPr>
-          <w:rFonts w:cs="Arial"/>
-          <w:szCs w:val="24"/>
-        </w:rPr>
-      </w:pPr>
-    </w:p>
-    <w:p>
-      <w:pPr>
-        <w:spacing w:after="0" w:line="360" w:lineRule="auto"/>
+        <w:spacing w:before="120" w:after="0" w:line="360" w:lineRule="auto"/>
         <w:ind w:firstLine="851"/>
         <w:jc w:val="both"/>
         <w:rPr>
@@ -29163,14 +29125,6 @@
           <w:sz w:val="20"/>
         </w:rPr>
       </w:pPr>
-      <w:r>
-        <w:rPr>
-          <w:rFonts w:cs="Arial"/>
-          <w:sz w:val="20"/>
-        </w:rPr>
-        <w:lastRenderedPageBreak/>
-        <w:t>“</w:t>
-      </w:r>
       <w:proofErr w:type="spellStart"/>
       <w:r>
         <w:rPr>
@@ -29281,7 +29235,15 @@
           <w:rFonts w:cs="Arial"/>
           <w:sz w:val="20"/>
         </w:rPr>
-        <w:t xml:space="preserve">, tornando-a a linguagem de programação mais onipresente da história. </w:t>
+        <w:t xml:space="preserve">, tornando-a a linguagem de programação mais </w:t>
+      </w:r>
+      <w:r>
+        <w:rPr>
+          <w:rFonts w:cs="Arial"/>
+          <w:sz w:val="20"/>
+        </w:rPr>
+        <w:lastRenderedPageBreak/>
+        <w:t xml:space="preserve">onipresente da história. </w:t>
       </w:r>
       <w:proofErr w:type="spellStart"/>
       <w:r>
@@ -29345,18 +29307,17 @@
           <w:rFonts w:cs="Arial"/>
           <w:sz w:val="20"/>
         </w:rPr>
-        <w:t>, para especificar o comportamento delas.”</w:t>
-      </w:r>
-    </w:p>
-    <w:p>
-      <w:pPr>
-        <w:spacing w:after="120" w:line="240" w:lineRule="auto"/>
-        <w:ind w:left="2268"/>
-        <w:contextualSpacing/>
+        <w:t>, para especificar o comportamento delas.</w:t>
+      </w:r>
+    </w:p>
+    <w:p>
+      <w:pPr>
+        <w:spacing w:after="0" w:line="360" w:lineRule="auto"/>
+        <w:ind w:firstLine="851"/>
         <w:jc w:val="both"/>
         <w:rPr>
           <w:rFonts w:cs="Arial"/>
-          <w:sz w:val="20"/>
+          <w:szCs w:val="24"/>
         </w:rPr>
       </w:pPr>
     </w:p>
@@ -29773,7 +29734,7 @@
           <w:rFonts w:cs="Arial"/>
           <w:sz w:val="20"/>
         </w:rPr>
-        <w:t xml:space="preserve">"Angular é um </w:t>
+        <w:t xml:space="preserve">Angular é um </w:t>
       </w:r>
       <w:r>
         <w:rPr>
@@ -29832,8 +29793,26 @@
           <w:rFonts w:cs="Arial"/>
           <w:sz w:val="20"/>
         </w:rPr>
-        <w:t>), que se baseia em uma abordagem declarativa e usa uma sintaxe específica baseada em diretivas"</w:t>
-      </w:r>
+        <w:t>), que se baseia em uma abordagem declarativa e usa uma sintaxe específica baseada em diretivas</w:t>
+      </w:r>
+      <w:r>
+        <w:rPr>
+          <w:rFonts w:cs="Arial"/>
+          <w:sz w:val="20"/>
+        </w:rPr>
+        <w:t>.</w:t>
+      </w:r>
+    </w:p>
+    <w:p>
+      <w:pPr>
+        <w:spacing w:after="0" w:line="360" w:lineRule="auto"/>
+        <w:ind w:firstLine="851"/>
+        <w:jc w:val="both"/>
+        <w:rPr>
+          <w:rFonts w:cs="Arial"/>
+          <w:szCs w:val="24"/>
+        </w:rPr>
+      </w:pPr>
     </w:p>
     <w:p>
       <w:pPr>
@@ -30110,6 +30089,45 @@
           <w:szCs w:val="24"/>
         </w:rPr>
       </w:pPr>
+      <w:r>
+        <w:rPr>
+          <w:rFonts w:cs="Arial"/>
+          <w:szCs w:val="24"/>
+        </w:rPr>
+        <w:t>Ao longo dos anos, o HTML evoluiu para atender às necessidades dos desenvolvedores e usuários da web. De acordo com Keith</w:t>
+      </w:r>
+      <w:r>
+        <w:rPr>
+          <w:rFonts w:cs="Arial"/>
+          <w:szCs w:val="24"/>
+        </w:rPr>
+        <w:t xml:space="preserve"> (2010)</w:t>
+      </w:r>
+      <w:r>
+        <w:rPr>
+          <w:rFonts w:cs="Arial"/>
+          <w:szCs w:val="24"/>
+        </w:rPr>
+        <w:t xml:space="preserve">, o HTML5 é uma grande atualização para a web, permitindo que os desenvolvedores criem aplicativos ricos e interativos com uma estrutura semântica sólida. O HTML5 inclui novas </w:t>
+      </w:r>
+      <w:proofErr w:type="spellStart"/>
+      <w:r>
+        <w:rPr>
+          <w:rFonts w:cs="Arial"/>
+          <w:i/>
+          <w:iCs/>
+          <w:szCs w:val="24"/>
+        </w:rPr>
+        <w:t>tags</w:t>
+      </w:r>
+      <w:proofErr w:type="spellEnd"/>
+      <w:r>
+        <w:rPr>
+          <w:rFonts w:cs="Arial"/>
+          <w:szCs w:val="24"/>
+        </w:rPr>
+        <w:t xml:space="preserve"> para áudio, vídeo e gráficos vetoriais, tornando mais fácil para os desenvolvedores criar sites ricos em mídia e interativos. O HTML5 também oferece melhorias em semântica e acessibilidade, tornando a web mais acessível para todos os usuários.</w:t>
+      </w:r>
     </w:p>
     <w:p>
       <w:pPr>
@@ -30126,23 +30144,38 @@
           <w:rFonts w:cs="Arial"/>
           <w:szCs w:val="24"/>
         </w:rPr>
-        <w:t>Ao longo dos anos, o HTML evoluiu para atender às necessidades dos desenvolvedores e usuários da web. De acordo com Keith</w:t>
-      </w:r>
-      <w:r>
-        <w:rPr>
-          <w:rFonts w:cs="Arial"/>
-          <w:szCs w:val="24"/>
-        </w:rPr>
-        <w:t xml:space="preserve"> (2010)</w:t>
-      </w:r>
-      <w:r>
-        <w:rPr>
-          <w:rFonts w:cs="Arial"/>
-          <w:szCs w:val="24"/>
-        </w:rPr>
-        <w:t xml:space="preserve">, o HTML5 é uma grande atualização para a web, permitindo que os desenvolvedores criem aplicativos ricos e interativos com uma estrutura semântica sólida. O HTML5 inclui novas </w:t>
+        <w:t xml:space="preserve">O HTML continua a ser uma linguagem fundamental para a criação de páginas da web e continua a evoluir. </w:t>
+      </w:r>
+      <w:r>
+        <w:rPr>
+          <w:rFonts w:cs="Arial"/>
+          <w:szCs w:val="24"/>
+        </w:rPr>
+        <w:t>O</w:t>
+      </w:r>
+      <w:r>
+        <w:rPr>
+          <w:rFonts w:cs="Arial"/>
+          <w:szCs w:val="24"/>
+        </w:rPr>
+        <w:t xml:space="preserve"> HTML é a base de qualquer site moderno. Mesmo com o surgimento de novas tecnologias como </w:t>
       </w:r>
       <w:proofErr w:type="spellStart"/>
+      <w:r>
+        <w:rPr>
+          <w:rFonts w:cs="Arial"/>
+          <w:szCs w:val="24"/>
+        </w:rPr>
+        <w:t>JavaScript</w:t>
+      </w:r>
+      <w:proofErr w:type="spellEnd"/>
+      <w:r>
+        <w:rPr>
+          <w:rFonts w:cs="Arial"/>
+          <w:szCs w:val="24"/>
+        </w:rPr>
+        <w:t xml:space="preserve"> e CSS, o HTML continua a ser uma parte fundamental do desenvolvimento </w:t>
+      </w:r>
       <w:r>
         <w:rPr>
           <w:rFonts w:cs="Arial"/>
@@ -30150,15 +30183,30 @@
           <w:iCs/>
           <w:szCs w:val="24"/>
         </w:rPr>
-        <w:t>tags</w:t>
-      </w:r>
-      <w:proofErr w:type="spellEnd"/>
-      <w:r>
-        <w:rPr>
-          <w:rFonts w:cs="Arial"/>
-          <w:szCs w:val="24"/>
-        </w:rPr>
-        <w:t xml:space="preserve"> para áudio, vídeo e gráficos vetoriais, tornando mais fácil para os desenvolvedores criar sites ricos em mídia e interativos. O HTML5 também oferece melhorias em semântica e acessibilidade, tornando a web mais acessível para todos os usuários.</w:t>
+        <w:t>web</w:t>
+      </w:r>
+      <w:r>
+        <w:rPr>
+          <w:rFonts w:cs="Arial"/>
+          <w:szCs w:val="24"/>
+        </w:rPr>
+        <w:t xml:space="preserve">. Em resumo, o HTML é uma linguagem de marcação fundamental para a criação de páginas da </w:t>
+      </w:r>
+      <w:r>
+        <w:rPr>
+          <w:rFonts w:cs="Arial"/>
+          <w:i/>
+          <w:iCs/>
+          <w:szCs w:val="24"/>
+        </w:rPr>
+        <w:t>web</w:t>
+      </w:r>
+      <w:r>
+        <w:rPr>
+          <w:rFonts w:cs="Arial"/>
+          <w:szCs w:val="24"/>
+        </w:rPr>
+        <w:t xml:space="preserve"> e evoluiu ao longo dos anos para atender às necessidades dos desenvolvedores e usuários da web. O HTML5 é a versão mais recente do HTML e continua a ser uma parte importante do desenvolvimento web moderno.</w:t>
       </w:r>
     </w:p>
     <w:p>
@@ -30171,86 +30219,6 @@
           <w:szCs w:val="24"/>
         </w:rPr>
       </w:pPr>
-    </w:p>
-    <w:p>
-      <w:pPr>
-        <w:spacing w:after="0" w:line="360" w:lineRule="auto"/>
-        <w:ind w:firstLine="851"/>
-        <w:jc w:val="both"/>
-        <w:rPr>
-          <w:rFonts w:cs="Arial"/>
-          <w:szCs w:val="24"/>
-        </w:rPr>
-      </w:pPr>
-      <w:r>
-        <w:rPr>
-          <w:rFonts w:cs="Arial"/>
-          <w:szCs w:val="24"/>
-        </w:rPr>
-        <w:t xml:space="preserve">O HTML continua a ser uma linguagem fundamental para a criação de páginas da web e continua a evoluir. </w:t>
-      </w:r>
-      <w:r>
-        <w:rPr>
-          <w:rFonts w:cs="Arial"/>
-          <w:szCs w:val="24"/>
-        </w:rPr>
-        <w:t>O</w:t>
-      </w:r>
-      <w:r>
-        <w:rPr>
-          <w:rFonts w:cs="Arial"/>
-          <w:szCs w:val="24"/>
-        </w:rPr>
-        <w:t xml:space="preserve"> HTML é a base de qualquer site moderno. Mesmo com o surgimento de novas tecnologias como </w:t>
-      </w:r>
-      <w:proofErr w:type="spellStart"/>
-      <w:r>
-        <w:rPr>
-          <w:rFonts w:cs="Arial"/>
-          <w:szCs w:val="24"/>
-        </w:rPr>
-        <w:t>JavaScript</w:t>
-      </w:r>
-      <w:proofErr w:type="spellEnd"/>
-      <w:r>
-        <w:rPr>
-          <w:rFonts w:cs="Arial"/>
-          <w:szCs w:val="24"/>
-        </w:rPr>
-        <w:t xml:space="preserve"> e CSS, o HTML continua a ser uma parte fundamental do desenvolvimento </w:t>
-      </w:r>
-      <w:r>
-        <w:rPr>
-          <w:rFonts w:cs="Arial"/>
-          <w:i/>
-          <w:iCs/>
-          <w:szCs w:val="24"/>
-        </w:rPr>
-        <w:t>web</w:t>
-      </w:r>
-      <w:r>
-        <w:rPr>
-          <w:rFonts w:cs="Arial"/>
-          <w:szCs w:val="24"/>
-        </w:rPr>
-        <w:t xml:space="preserve">. Em resumo, o HTML é uma linguagem de marcação fundamental para a criação de páginas da </w:t>
-      </w:r>
-      <w:r>
-        <w:rPr>
-          <w:rFonts w:cs="Arial"/>
-          <w:i/>
-          <w:iCs/>
-          <w:szCs w:val="24"/>
-        </w:rPr>
-        <w:t>web</w:t>
-      </w:r>
-      <w:r>
-        <w:rPr>
-          <w:rFonts w:cs="Arial"/>
-          <w:szCs w:val="24"/>
-        </w:rPr>
-        <w:t xml:space="preserve"> e evoluiu ao longo dos anos para atender às necessidades dos desenvolvedores e usuários da web. O HTML5 é a versão mais recente do HTML e continua a ser uma parte importante do desenvolvimento web moderno.</w:t>
-      </w:r>
     </w:p>
     <w:p>
       <w:pPr>
@@ -30475,11 +30443,34 @@
           <w:szCs w:val="24"/>
         </w:rPr>
       </w:pPr>
-      <w:r>
-        <w:rPr>
-          <w:rFonts w:cs="Arial"/>
-          <w:szCs w:val="24"/>
-        </w:rPr>
+    </w:p>
+    <w:p>
+      <w:pPr>
+        <w:spacing w:after="0" w:line="360" w:lineRule="auto"/>
+        <w:ind w:firstLine="851"/>
+        <w:jc w:val="both"/>
+        <w:rPr>
+          <w:rFonts w:cs="Arial"/>
+          <w:szCs w:val="24"/>
+        </w:rPr>
+      </w:pPr>
+    </w:p>
+    <w:p>
+      <w:pPr>
+        <w:spacing w:after="0" w:line="360" w:lineRule="auto"/>
+        <w:ind w:firstLine="851"/>
+        <w:jc w:val="both"/>
+        <w:rPr>
+          <w:rFonts w:cs="Arial"/>
+          <w:szCs w:val="24"/>
+        </w:rPr>
+      </w:pPr>
+      <w:r>
+        <w:rPr>
+          <w:rFonts w:cs="Arial"/>
+          <w:szCs w:val="24"/>
+        </w:rPr>
+        <w:lastRenderedPageBreak/>
         <w:t xml:space="preserve">Ao separar a apresentação do conteúdo, o CSS tornou mais fácil para os </w:t>
       </w:r>
       <w:r>
@@ -30592,8 +30583,7 @@
           <w:rFonts w:cs="Arial"/>
           <w:sz w:val="20"/>
         </w:rPr>
-        <w:lastRenderedPageBreak/>
-        <w:t xml:space="preserve">“O CSS permite que os </w:t>
+        <w:t xml:space="preserve">O CSS permite que os </w:t>
       </w:r>
       <w:r>
         <w:rPr>
@@ -30625,17 +30615,17 @@
           <w:rFonts w:cs="Arial"/>
           <w:sz w:val="20"/>
         </w:rPr>
-        <w:t xml:space="preserve"> atualizem a aparência do site sem precisar alterar o conteúdo.”</w:t>
-      </w:r>
-    </w:p>
-    <w:p>
-      <w:pPr>
-        <w:spacing w:before="120" w:after="0" w:line="240" w:lineRule="auto"/>
-        <w:ind w:left="2268"/>
+        <w:t xml:space="preserve"> atualizem a aparência do site sem precisar alterar o conteúdo.</w:t>
+      </w:r>
+    </w:p>
+    <w:p>
+      <w:pPr>
+        <w:spacing w:after="0" w:line="360" w:lineRule="auto"/>
+        <w:ind w:firstLine="851"/>
         <w:jc w:val="both"/>
         <w:rPr>
           <w:rFonts w:cs="Arial"/>
-          <w:sz w:val="20"/>
+          <w:szCs w:val="24"/>
         </w:rPr>
       </w:pPr>
     </w:p>
@@ -30943,6 +30933,39 @@
     </w:p>
     <w:p>
       <w:pPr>
+        <w:spacing w:after="0" w:line="360" w:lineRule="auto"/>
+        <w:ind w:firstLine="851"/>
+        <w:jc w:val="both"/>
+        <w:rPr>
+          <w:rFonts w:cs="Arial"/>
+          <w:szCs w:val="24"/>
+        </w:rPr>
+      </w:pPr>
+    </w:p>
+    <w:p>
+      <w:pPr>
+        <w:spacing w:after="0" w:line="360" w:lineRule="auto"/>
+        <w:ind w:firstLine="851"/>
+        <w:jc w:val="both"/>
+        <w:rPr>
+          <w:rFonts w:cs="Arial"/>
+          <w:szCs w:val="24"/>
+        </w:rPr>
+      </w:pPr>
+    </w:p>
+    <w:p>
+      <w:pPr>
+        <w:spacing w:after="0" w:line="360" w:lineRule="auto"/>
+        <w:ind w:firstLine="851"/>
+        <w:jc w:val="both"/>
+        <w:rPr>
+          <w:rFonts w:cs="Arial"/>
+          <w:szCs w:val="24"/>
+        </w:rPr>
+      </w:pPr>
+    </w:p>
+    <w:p>
+      <w:pPr>
         <w:spacing w:line="360" w:lineRule="auto"/>
         <w:ind w:firstLine="851"/>
         <w:jc w:val="both"/>
@@ -30956,6 +30979,7 @@
           <w:rFonts w:cs="Arial"/>
           <w:szCs w:val="24"/>
         </w:rPr>
+        <w:lastRenderedPageBreak/>
         <w:t>Como descreve</w:t>
       </w:r>
       <w:r>
@@ -31054,7 +31078,6 @@
           <w:rFonts w:cs="Arial"/>
           <w:szCs w:val="24"/>
         </w:rPr>
-        <w:lastRenderedPageBreak/>
         <w:t>Um dos principais benefícios de um banco de dados é a capacidade de armazenar grandes quantidades de dados e recuperar informações rapidamente. Com um banco de dados, é possível armazenar e gerenciar informações de maneira eficiente e precisa. Além disso, um banco de dados pode ajudar a melhorar a qualidade dos dados, pois permite que os usuários validem e verifiquem as informações antes de adicioná-las ao banco de dados.</w:t>
       </w:r>
     </w:p>
@@ -31199,6 +31222,7 @@
           <w:rFonts w:cs="Arial"/>
           <w:szCs w:val="24"/>
         </w:rPr>
+        <w:lastRenderedPageBreak/>
         <w:t xml:space="preserve">A metodologia ágil é uma abordagem de gerenciamento de projetos que enfatiza a entrega contínua de </w:t>
       </w:r>
       <w:r>
@@ -31233,7 +31257,6 @@
           <w:rFonts w:cs="Arial"/>
           <w:szCs w:val="24"/>
         </w:rPr>
-        <w:lastRenderedPageBreak/>
         <w:t xml:space="preserve">O Manifesto Ágil </w:t>
       </w:r>
       <w:r>
@@ -32300,30 +32323,14 @@
           <w:rFonts w:cs="Arial"/>
           <w:szCs w:val="24"/>
         </w:rPr>
-        <w:t xml:space="preserve">um estúdio </w:t>
-      </w:r>
-      <w:proofErr w:type="gramStart"/>
-      <w:r>
-        <w:rPr>
-          <w:rFonts w:cs="Arial"/>
-          <w:szCs w:val="24"/>
-        </w:rPr>
-        <w:t xml:space="preserve">de </w:t>
-      </w:r>
-      <w:r>
-        <w:rPr>
-          <w:rFonts w:cs="Arial"/>
-          <w:szCs w:val="24"/>
-        </w:rPr>
-        <w:t xml:space="preserve"> estética</w:t>
-      </w:r>
-      <w:proofErr w:type="gramEnd"/>
-      <w:r>
-        <w:rPr>
-          <w:rFonts w:cs="Arial"/>
-          <w:szCs w:val="24"/>
-        </w:rPr>
-        <w:t xml:space="preserve"> moderna. Com essas soluções em prática, </w:t>
+        <w:t xml:space="preserve">um estúdio de </w:t>
+      </w:r>
+      <w:r>
+        <w:rPr>
+          <w:rFonts w:cs="Arial"/>
+          <w:szCs w:val="24"/>
+        </w:rPr>
+        <w:t xml:space="preserve"> estética moderna. Com essas soluções em prática, </w:t>
       </w:r>
       <w:r>
         <w:rPr>
@@ -34085,15 +34092,7 @@
         <w:t xml:space="preserve">: The Definitive Guide: Visual Presentation for the Web. </w:t>
       </w:r>
       <w:r>
-        <w:t xml:space="preserve">O'Reilly </w:t>
-      </w:r>
-      <w:proofErr w:type="gramStart"/>
-      <w:r>
-        <w:t>Media</w:t>
-      </w:r>
-      <w:proofErr w:type="gramEnd"/>
-      <w:r>
-        <w:t>; 4. ed. 2017</w:t>
+        <w:t>O'Reilly Media; 4. ed. 2017</w:t>
       </w:r>
       <w:r>
         <w:t>.</w:t>
@@ -34831,7 +34830,7 @@
         </w:rPr>
         <w:t xml:space="preserve"> de 2023, de </w:t>
       </w:r>
-      <w:hyperlink r:id="rId16" w:history="1">
+      <w:hyperlink r:id="rId16" w:anchor="kanban-boards" w:history="1">
         <w:r>
           <w:rPr>
             <w:rStyle w:val="Hyperlink"/>
@@ -37076,7 +37075,7 @@
   <w:style w:type="paragraph" w:default="1" w:styleId="Normal">
     <w:name w:val="Normal"/>
     <w:qFormat/>
-    <w:rsid w:val="00E032DC"/>
+    <w:rsid w:val="000D6760"/>
     <w:pPr>
       <w:suppressAutoHyphens/>
       <w:spacing w:after="200" w:line="276" w:lineRule="auto"/>

</xml_diff>

<commit_message>
#11 descricao do sistema item 4.1.1
</commit_message>
<xml_diff>
--- a/documento_escrito_14_03_2023.docx
+++ b/documento_escrito_14_03_2023.docx
@@ -29782,7 +29782,6 @@
         </w:rPr>
         <w:t xml:space="preserve"> </w:t>
       </w:r>
-      <w:proofErr w:type="spellStart"/>
       <w:r>
         <w:rPr>
           <w:rFonts w:cs="Arial"/>
@@ -29790,7 +29789,6 @@
         </w:rPr>
         <w:t>Moiseev</w:t>
       </w:r>
-      <w:proofErr w:type="spellEnd"/>
       <w:r>
         <w:rPr>
           <w:rFonts w:cs="Arial"/>
@@ -32750,7 +32748,132 @@
           <w:rFonts w:cs="Arial"/>
           <w:szCs w:val="24"/>
         </w:rPr>
-        <w:t>Inserir texto com fonte Arial 12 com espaçamento entre linha de 1,5 cm e alinhamento justificado.</w:t>
+        <w:t xml:space="preserve">O </w:t>
+      </w:r>
+      <w:r>
+        <w:rPr>
+          <w:rFonts w:cs="Arial"/>
+          <w:i/>
+          <w:iCs/>
+          <w:szCs w:val="24"/>
+        </w:rPr>
+        <w:t>software</w:t>
+      </w:r>
+      <w:r>
+        <w:rPr>
+          <w:rFonts w:cs="Arial"/>
+          <w:szCs w:val="24"/>
+        </w:rPr>
+        <w:t xml:space="preserve"> </w:t>
+      </w:r>
+      <w:r>
+        <w:rPr>
+          <w:rFonts w:cs="Arial"/>
+          <w:szCs w:val="24"/>
+        </w:rPr>
+        <w:t>será desenvolvido para auxiliar toda parte</w:t>
+      </w:r>
+      <w:r>
+        <w:rPr>
+          <w:rFonts w:cs="Arial"/>
+          <w:szCs w:val="24"/>
+        </w:rPr>
+        <w:t xml:space="preserve"> de gerenciamento de negócios</w:t>
+      </w:r>
+      <w:r>
+        <w:rPr>
+          <w:rFonts w:cs="Arial"/>
+          <w:szCs w:val="24"/>
+        </w:rPr>
+        <w:t xml:space="preserve"> de um estúdio de estética.</w:t>
+      </w:r>
+      <w:r>
+        <w:rPr>
+          <w:rFonts w:cs="Arial"/>
+          <w:szCs w:val="24"/>
+        </w:rPr>
+        <w:t xml:space="preserve"> </w:t>
+      </w:r>
+      <w:r>
+        <w:rPr>
+          <w:rFonts w:cs="Arial"/>
+          <w:szCs w:val="24"/>
+        </w:rPr>
+        <w:t xml:space="preserve">Ele contará com um cadastro de usuários que utilizarão o </w:t>
+      </w:r>
+      <w:r>
+        <w:rPr>
+          <w:rFonts w:cs="Arial"/>
+          <w:i/>
+          <w:iCs/>
+          <w:szCs w:val="24"/>
+        </w:rPr>
+        <w:t>software</w:t>
+      </w:r>
+      <w:r>
+        <w:rPr>
+          <w:rFonts w:cs="Arial"/>
+          <w:szCs w:val="24"/>
+        </w:rPr>
+        <w:t>.</w:t>
+      </w:r>
+      <w:r>
+        <w:rPr>
+          <w:rFonts w:cs="Arial"/>
+          <w:szCs w:val="24"/>
+        </w:rPr>
+        <w:t xml:space="preserve"> </w:t>
+      </w:r>
+      <w:r>
+        <w:rPr>
+          <w:rFonts w:cs="Arial"/>
+          <w:szCs w:val="24"/>
+        </w:rPr>
+        <w:t>T</w:t>
+      </w:r>
+      <w:r>
+        <w:rPr>
+          <w:rFonts w:cs="Arial"/>
+          <w:szCs w:val="24"/>
+        </w:rPr>
+        <w:t>ambém contará com um cadastro de clientes</w:t>
+      </w:r>
+      <w:r>
+        <w:rPr>
+          <w:rFonts w:cs="Arial"/>
+          <w:szCs w:val="24"/>
+        </w:rPr>
+        <w:t xml:space="preserve">, contendo algumas informações importantes. O </w:t>
+      </w:r>
+      <w:r>
+        <w:rPr>
+          <w:rFonts w:cs="Arial"/>
+          <w:i/>
+          <w:iCs/>
+          <w:szCs w:val="24"/>
+        </w:rPr>
+        <w:t>software</w:t>
+      </w:r>
+      <w:r>
+        <w:rPr>
+          <w:rFonts w:cs="Arial"/>
+          <w:szCs w:val="24"/>
+        </w:rPr>
+        <w:t xml:space="preserve"> disponibilizará um cadastro de produtos, a fim de fazer a gestão de estoque.</w:t>
+      </w:r>
+      <w:r>
+        <w:rPr>
+          <w:rFonts w:cs="Arial"/>
+          <w:szCs w:val="24"/>
+        </w:rPr>
+        <w:t xml:space="preserve"> </w:t>
+      </w:r>
+      <w:r>
+        <w:rPr>
+          <w:rFonts w:cs="Arial"/>
+          <w:szCs w:val="24"/>
+        </w:rPr>
+        <w:t>Terá um cadastro de fornecedores que será utilizado para complementar o cadastro de produtos.</w:t>
       </w:r>
     </w:p>
     <w:p>
@@ -32763,6 +32886,211 @@
           <w:szCs w:val="24"/>
         </w:rPr>
       </w:pPr>
+      <w:r>
+        <w:rPr>
+          <w:rFonts w:cs="Arial"/>
+          <w:szCs w:val="24"/>
+        </w:rPr>
+        <w:t xml:space="preserve">Para gestão dos atendimentos realizados pelos profissionais, o </w:t>
+      </w:r>
+      <w:r>
+        <w:rPr>
+          <w:rFonts w:cs="Arial"/>
+          <w:i/>
+          <w:iCs/>
+          <w:szCs w:val="24"/>
+        </w:rPr>
+        <w:t>software</w:t>
+      </w:r>
+      <w:r>
+        <w:rPr>
+          <w:rFonts w:cs="Arial"/>
+          <w:szCs w:val="24"/>
+        </w:rPr>
+        <w:t xml:space="preserve"> contará com um cadastro de serviços que </w:t>
+      </w:r>
+      <w:r>
+        <w:rPr>
+          <w:rFonts w:cs="Arial"/>
+          <w:szCs w:val="24"/>
+        </w:rPr>
+        <w:t xml:space="preserve">serão executados. Contará também com um gerenciamento de agenda, possibilitando a marcação, cancelamento e exclusão de agendamentos dos clientes. O </w:t>
+      </w:r>
+      <w:r>
+        <w:rPr>
+          <w:rFonts w:cs="Arial"/>
+          <w:i/>
+          <w:iCs/>
+          <w:szCs w:val="24"/>
+        </w:rPr>
+        <w:t>software</w:t>
+      </w:r>
+      <w:r>
+        <w:rPr>
+          <w:rFonts w:cs="Arial"/>
+          <w:szCs w:val="24"/>
+        </w:rPr>
+        <w:t xml:space="preserve"> possuirá um gerenciamento do atendimento, possibilitando o profissional fazer observações e coletar os </w:t>
+      </w:r>
+      <w:proofErr w:type="spellStart"/>
+      <w:r>
+        <w:rPr>
+          <w:rFonts w:cs="Arial"/>
+          <w:i/>
+          <w:iCs/>
+          <w:szCs w:val="24"/>
+        </w:rPr>
+        <w:t>feedback’s</w:t>
+      </w:r>
+      <w:proofErr w:type="spellEnd"/>
+      <w:r>
+        <w:rPr>
+          <w:rFonts w:cs="Arial"/>
+          <w:szCs w:val="24"/>
+        </w:rPr>
+        <w:t xml:space="preserve"> dos clientes. Será gerado um termo de consentimento dos riscos de alguns procedimentos para recolhimento de assinatura do cliente de forma automatizada.</w:t>
+      </w:r>
+    </w:p>
+    <w:p>
+      <w:pPr>
+        <w:spacing w:after="0" w:line="360" w:lineRule="auto"/>
+        <w:ind w:firstLine="851"/>
+        <w:jc w:val="both"/>
+        <w:rPr>
+          <w:rFonts w:cs="Arial"/>
+          <w:szCs w:val="24"/>
+        </w:rPr>
+      </w:pPr>
+      <w:r>
+        <w:rPr>
+          <w:rFonts w:cs="Arial"/>
+          <w:szCs w:val="24"/>
+        </w:rPr>
+        <w:t xml:space="preserve">Para a gestão financeira, o </w:t>
+      </w:r>
+      <w:r>
+        <w:rPr>
+          <w:rFonts w:cs="Arial"/>
+          <w:i/>
+          <w:iCs/>
+          <w:szCs w:val="24"/>
+        </w:rPr>
+        <w:t>software</w:t>
+      </w:r>
+      <w:r>
+        <w:rPr>
+          <w:rFonts w:cs="Arial"/>
+          <w:szCs w:val="24"/>
+        </w:rPr>
+        <w:t xml:space="preserve"> contará com um balanço geral dos serviços prestados diariamente para fins de relatórios.</w:t>
+      </w:r>
+    </w:p>
+    <w:p>
+      <w:pPr>
+        <w:spacing w:after="0" w:line="360" w:lineRule="auto"/>
+        <w:ind w:firstLine="851"/>
+        <w:jc w:val="both"/>
+        <w:rPr>
+          <w:rFonts w:cs="Arial"/>
+          <w:szCs w:val="24"/>
+        </w:rPr>
+      </w:pPr>
+      <w:r>
+        <w:rPr>
+          <w:rFonts w:cs="Arial"/>
+          <w:szCs w:val="24"/>
+        </w:rPr>
+        <w:t xml:space="preserve">O </w:t>
+      </w:r>
+      <w:r>
+        <w:rPr>
+          <w:rFonts w:cs="Arial"/>
+          <w:i/>
+          <w:iCs/>
+          <w:szCs w:val="24"/>
+        </w:rPr>
+        <w:t>software</w:t>
+      </w:r>
+      <w:r>
+        <w:rPr>
+          <w:rFonts w:cs="Arial"/>
+          <w:szCs w:val="24"/>
+        </w:rPr>
+        <w:t xml:space="preserve"> contará com </w:t>
+      </w:r>
+      <w:r>
+        <w:rPr>
+          <w:rFonts w:cs="Arial"/>
+          <w:szCs w:val="24"/>
+        </w:rPr>
+        <w:t xml:space="preserve">uma interface simples e amigável para que os usuários possam gerenciar </w:t>
+      </w:r>
+      <w:r>
+        <w:rPr>
+          <w:rFonts w:cs="Arial"/>
+          <w:szCs w:val="24"/>
+        </w:rPr>
+        <w:t>as</w:t>
+      </w:r>
+      <w:r>
+        <w:rPr>
+          <w:rFonts w:cs="Arial"/>
+          <w:szCs w:val="24"/>
+        </w:rPr>
+        <w:t xml:space="preserve"> informações</w:t>
+      </w:r>
+      <w:r>
+        <w:rPr>
+          <w:rFonts w:cs="Arial"/>
+          <w:szCs w:val="24"/>
+        </w:rPr>
+        <w:t xml:space="preserve"> necessárias.</w:t>
+      </w:r>
+    </w:p>
+    <w:p>
+      <w:pPr>
+        <w:spacing w:after="0" w:line="360" w:lineRule="auto"/>
+        <w:ind w:firstLine="851"/>
+        <w:jc w:val="both"/>
+        <w:rPr>
+          <w:rFonts w:cs="Arial"/>
+          <w:szCs w:val="24"/>
+        </w:rPr>
+      </w:pPr>
+      <w:r>
+        <w:rPr>
+          <w:rFonts w:cs="Arial"/>
+          <w:szCs w:val="24"/>
+        </w:rPr>
+        <w:t xml:space="preserve">O </w:t>
+      </w:r>
+      <w:r>
+        <w:rPr>
+          <w:rFonts w:cs="Arial"/>
+          <w:i/>
+          <w:iCs/>
+          <w:szCs w:val="24"/>
+        </w:rPr>
+        <w:t>software</w:t>
+      </w:r>
+      <w:r>
+        <w:rPr>
+          <w:rFonts w:cs="Arial"/>
+          <w:szCs w:val="24"/>
+        </w:rPr>
+        <w:t xml:space="preserve"> terá recursos de segurança, como criptografia de dados sensíveis e autenticação de usuários com padrões elevados de segurança para garantir a privacidade e a segurança dos dados dos clientes conforme é exigido pela LGPD.</w:t>
+      </w:r>
+    </w:p>
+    <w:p>
+      <w:pPr>
+        <w:spacing w:after="0" w:line="360" w:lineRule="auto"/>
+        <w:ind w:firstLine="851"/>
+        <w:jc w:val="both"/>
+        <w:rPr>
+          <w:rFonts w:cs="Arial"/>
+          <w:szCs w:val="24"/>
+        </w:rPr>
+      </w:pPr>
     </w:p>
     <w:p>
       <w:pPr>
@@ -32797,7 +33125,7 @@
           <w:b w:val="0"/>
           <w:sz w:val="24"/>
         </w:rPr>
-        <w:t xml:space="preserve"> Sistema ou Produto</w:t>
+        <w:t xml:space="preserve"> Sistema</w:t>
       </w:r>
       <w:bookmarkEnd w:id="40"/>
       <w:bookmarkEnd w:id="41"/>
@@ -33543,7 +33871,6 @@
                 <w:rFonts w:cs="Arial"/>
                 <w:szCs w:val="24"/>
               </w:rPr>
-              <w:lastRenderedPageBreak/>
               <w:t>RF0</w:t>
             </w:r>
             <w:r>
@@ -34082,15 +34409,7 @@
         <w:t>Ed.</w:t>
       </w:r>
       <w:r>
-        <w:t xml:space="preserve"> </w:t>
-      </w:r>
-      <w:proofErr w:type="spellStart"/>
-      <w:r>
-        <w:t>Addison</w:t>
-      </w:r>
-      <w:proofErr w:type="spellEnd"/>
-      <w:r>
-        <w:t>-Wesley Professional, 1994</w:t>
+        <w:t xml:space="preserve"> Addison-Wesley Professional, 1994</w:t>
       </w:r>
       <w:r>
         <w:t>.</w:t>
@@ -34624,14 +34943,14 @@
         <w:rPr>
           <w:lang w:val="en-US"/>
         </w:rPr>
-        <w:t>GitHub. (s</w:t>
+        <w:t>GitHub. (</w:t>
       </w:r>
       <w:proofErr w:type="spellStart"/>
       <w:r>
         <w:rPr>
           <w:lang w:val="en-US"/>
         </w:rPr>
-        <w:t>.d.</w:t>
+        <w:t>s.d.</w:t>
       </w:r>
       <w:proofErr w:type="spellEnd"/>
       <w:r>

</xml_diff>